<commit_message>
begin ML project - splitting data set into train & test
</commit_message>
<xml_diff>
--- a/IntroMachineLearning/final_project/MLSubmissionQs-AL.docx
+++ b/IntroMachineLearning/final_project/MLSubmissionQs-AL.docx
@@ -179,39 +179,19 @@
         <w:textAlignment w:val="baseline"/>
         <w:rPr>
           <w:rFonts w:ascii="Arial" w:hAnsi="Arial" w:cs="Times New Roman"/>
-          <w:color w:val="000000"/>
-          <w:sz w:val="22"/>
-          <w:szCs w:val="22"/>
-        </w:rPr>
-      </w:pPr>
-      <w:r>
-        <w:rPr>
-          <w:rFonts w:ascii="Arial" w:hAnsi="Arial" w:cs="Times New Roman"/>
-          <w:color w:val="000000"/>
-          <w:sz w:val="22"/>
-          <w:szCs w:val="22"/>
-        </w:rPr>
-        <w:t>Summarize for us the goal of this project and how machine learning is useful in trying to accomplish it.  As part of your answer, give some background on the dataset and how it can be used to answer the project question.  Were there any outliers in the data when you got it, and how did you handle those?  [</w:t>
-      </w:r>
-      <w:proofErr w:type="gramStart"/>
-      <w:r>
-        <w:rPr>
-          <w:rFonts w:ascii="Arial" w:hAnsi="Arial" w:cs="Times New Roman"/>
-          <w:color w:val="000000"/>
-          <w:sz w:val="22"/>
-          <w:szCs w:val="22"/>
-        </w:rPr>
-        <w:t>relevant</w:t>
-      </w:r>
-      <w:proofErr w:type="gramEnd"/>
-      <w:r>
-        <w:rPr>
-          <w:rFonts w:ascii="Arial" w:hAnsi="Arial" w:cs="Times New Roman"/>
-          <w:color w:val="000000"/>
-          <w:sz w:val="22"/>
-          <w:szCs w:val="22"/>
-        </w:rPr>
-        <w:t xml:space="preserve"> rubric items: “data exploration”, “outlier investigation”]</w:t>
+          <w:color w:val="548DD4" w:themeColor="text2" w:themeTint="99"/>
+          <w:sz w:val="22"/>
+          <w:szCs w:val="22"/>
+        </w:rPr>
+      </w:pPr>
+      <w:r>
+        <w:rPr>
+          <w:rFonts w:ascii="Arial" w:hAnsi="Arial" w:cs="Times New Roman"/>
+          <w:color w:val="548DD4" w:themeColor="text2" w:themeTint="99"/>
+          <w:sz w:val="22"/>
+          <w:szCs w:val="22"/>
+        </w:rPr>
+        <w:t>Summarize for us the goal of this project and how machine learning is useful in trying to accomplish it.  As part of your answer, give some background on the dataset and how it can be used to answer the project question.  Were there any outliers in the data when you got it, and how did you handle those?  [relevant rubric items: “data exploration”, “outlier investigation”]</w:t>
       </w:r>
     </w:p>
     <w:p>
@@ -253,90 +233,45 @@
           <w:sz w:val="22"/>
           <w:szCs w:val="22"/>
         </w:rPr>
-        <w:t xml:space="preserve">building a model that can determine whether someone is </w:t>
-      </w:r>
-      <w:proofErr w:type="gramStart"/>
-      <w:r>
-        <w:rPr>
-          <w:rFonts w:ascii="Arial" w:hAnsi="Arial" w:cs="Times New Roman"/>
-          <w:color w:val="000000"/>
-          <w:sz w:val="22"/>
-          <w:szCs w:val="22"/>
-        </w:rPr>
-        <w:t>a POI</w:t>
-      </w:r>
-      <w:proofErr w:type="gramEnd"/>
-      <w:r>
-        <w:rPr>
-          <w:rFonts w:ascii="Arial" w:hAnsi="Arial" w:cs="Times New Roman"/>
-          <w:color w:val="000000"/>
-          <w:sz w:val="22"/>
-          <w:szCs w:val="22"/>
-        </w:rPr>
-        <w:t>. I will use Machine Learning techniques to build a classifier, to select</w:t>
-      </w:r>
-      <w:r>
-        <w:rPr>
-          <w:rFonts w:ascii="Arial" w:hAnsi="Arial" w:cs="Times New Roman"/>
-          <w:color w:val="000000"/>
-          <w:sz w:val="22"/>
-          <w:szCs w:val="22"/>
-        </w:rPr>
-        <w:t xml:space="preserve"> </w:t>
-      </w:r>
-      <w:r>
-        <w:rPr>
-          <w:rFonts w:ascii="Arial" w:hAnsi="Arial" w:cs="Times New Roman"/>
-          <w:color w:val="000000"/>
-          <w:sz w:val="22"/>
-          <w:szCs w:val="22"/>
-        </w:rPr>
-        <w:t xml:space="preserve">the </w:t>
-      </w:r>
-      <w:r>
-        <w:rPr>
-          <w:rFonts w:ascii="Arial" w:hAnsi="Arial" w:cs="Times New Roman"/>
-          <w:color w:val="000000"/>
-          <w:sz w:val="22"/>
-          <w:szCs w:val="22"/>
-        </w:rPr>
-        <w:t xml:space="preserve">most important features </w:t>
-      </w:r>
-      <w:r>
-        <w:rPr>
-          <w:rFonts w:ascii="Arial" w:hAnsi="Arial" w:cs="Times New Roman"/>
-          <w:color w:val="000000"/>
-          <w:sz w:val="22"/>
-          <w:szCs w:val="22"/>
-        </w:rPr>
-        <w:t xml:space="preserve">to use for </w:t>
-      </w:r>
-      <w:r>
-        <w:rPr>
-          <w:rFonts w:ascii="Arial" w:hAnsi="Arial" w:cs="Times New Roman"/>
-          <w:color w:val="000000"/>
-          <w:sz w:val="22"/>
-          <w:szCs w:val="22"/>
-        </w:rPr>
-        <w:t>clas</w:t>
-      </w:r>
-      <w:r>
-        <w:rPr>
-          <w:rFonts w:ascii="Arial" w:hAnsi="Arial" w:cs="Times New Roman"/>
-          <w:color w:val="000000"/>
-          <w:sz w:val="22"/>
-          <w:szCs w:val="22"/>
-        </w:rPr>
-        <w:t xml:space="preserve">sification, and to test the accuracy of my classifier. </w:t>
-      </w:r>
-      <w:r>
-        <w:rPr>
-          <w:rFonts w:ascii="Arial" w:hAnsi="Arial" w:cs="Times New Roman"/>
-          <w:color w:val="000000"/>
-          <w:sz w:val="22"/>
-          <w:szCs w:val="22"/>
-        </w:rPr>
-        <w:t>Initial data discovery uncovered the following:</w:t>
+        <w:t xml:space="preserve">building a model that can determine whether someone is a POI. I will use Machine Learning techniques to build a classifier, to select the most important features to use for classification, and to test the accuracy of my classifier. </w:t>
+      </w:r>
+      <w:r>
+        <w:rPr>
+          <w:rFonts w:ascii="Arial" w:hAnsi="Arial" w:cs="Times New Roman"/>
+          <w:color w:val="000000"/>
+          <w:sz w:val="22"/>
+          <w:szCs w:val="22"/>
+        </w:rPr>
+        <w:t>Initial data discovery uncovered the following</w:t>
+      </w:r>
+      <w:r>
+        <w:rPr>
+          <w:rFonts w:ascii="Arial" w:hAnsi="Arial" w:cs="Times New Roman"/>
+          <w:color w:val="000000"/>
+          <w:sz w:val="22"/>
+          <w:szCs w:val="22"/>
+        </w:rPr>
+        <w:t xml:space="preserve"> (see ../datasets_questions/explore_num_people.py</w:t>
+      </w:r>
+      <w:bookmarkStart w:id="0" w:name="_GoBack"/>
+      <w:bookmarkEnd w:id="0"/>
+      <w:r>
+        <w:rPr>
+          <w:rFonts w:ascii="Arial" w:hAnsi="Arial" w:cs="Times New Roman"/>
+          <w:color w:val="000000"/>
+          <w:sz w:val="22"/>
+          <w:szCs w:val="22"/>
+        </w:rPr>
+        <w:t>)</w:t>
+      </w:r>
+      <w:r>
+        <w:rPr>
+          <w:rFonts w:ascii="Arial" w:hAnsi="Arial" w:cs="Times New Roman"/>
+          <w:color w:val="000000"/>
+          <w:sz w:val="22"/>
+          <w:szCs w:val="22"/>
+        </w:rPr>
+        <w:t>:</w:t>
       </w:r>
     </w:p>
     <w:p>
@@ -347,21 +282,8 @@
           <w:numId w:val="3"/>
         </w:numPr>
       </w:pPr>
-      <w:proofErr w:type="gramStart"/>
-      <w:r>
-        <w:t>total</w:t>
-      </w:r>
-      <w:proofErr w:type="gramEnd"/>
-      <w:r>
-        <w:t xml:space="preserve"> no. </w:t>
-      </w:r>
-      <w:proofErr w:type="gramStart"/>
-      <w:r>
-        <w:t>of</w:t>
-      </w:r>
-      <w:proofErr w:type="gramEnd"/>
-      <w:r>
-        <w:t xml:space="preserve"> data points</w:t>
+      <w:r>
+        <w:t>total no. of data points</w:t>
       </w:r>
       <w:r>
         <w:t xml:space="preserve"> = </w:t>
@@ -381,13 +303,8 @@
           <w:numId w:val="3"/>
         </w:numPr>
       </w:pPr>
-      <w:proofErr w:type="gramStart"/>
-      <w:r>
-        <w:t>allocation</w:t>
-      </w:r>
-      <w:proofErr w:type="gramEnd"/>
-      <w:r>
-        <w:t xml:space="preserve"> across classes (POI/non-POI)</w:t>
+      <w:r>
+        <w:t>allocation across classes (POI/non-POI)</w:t>
       </w:r>
       <w:r>
         <w:t xml:space="preserve"> = 18 POI, 128 non-POI</w:t>
@@ -401,19 +318,12 @@
           <w:numId w:val="3"/>
         </w:numPr>
       </w:pPr>
-      <w:proofErr w:type="gramStart"/>
-      <w:r>
-        <w:t>number</w:t>
-      </w:r>
-      <w:proofErr w:type="gramEnd"/>
-      <w:r>
-        <w:t xml:space="preserve"> of features</w:t>
+      <w:r>
+        <w:t>number of features</w:t>
       </w:r>
       <w:r>
         <w:t xml:space="preserve"> = 21 features are available</w:t>
       </w:r>
-      <w:bookmarkStart w:id="0" w:name="_GoBack"/>
-      <w:bookmarkEnd w:id="0"/>
     </w:p>
     <w:p>
       <w:pPr>
@@ -426,120 +336,33 @@
           <w:rFonts w:ascii="Arial" w:hAnsi="Arial"/>
         </w:rPr>
       </w:pPr>
-      <w:proofErr w:type="gramStart"/>
-      <w:r>
-        <w:t>are</w:t>
-      </w:r>
-      <w:proofErr w:type="gramEnd"/>
-      <w:r>
-        <w:t xml:space="preserve"> there features with many missing values?</w:t>
-      </w:r>
-      <w:r>
-        <w:t xml:space="preserve"> Yes. Features with most number of missing values (where value is </w:t>
-      </w:r>
-      <w:proofErr w:type="spellStart"/>
-      <w:r>
-        <w:t>NaN</w:t>
-      </w:r>
-      <w:proofErr w:type="spellEnd"/>
-      <w:r>
-        <w:t xml:space="preserve">) = </w:t>
-      </w:r>
-      <w:proofErr w:type="spellStart"/>
+      <w:r>
+        <w:t>are there features with many missing values?</w:t>
+      </w:r>
+      <w:r>
+        <w:t xml:space="preserve"> Yes. Features with most number of missing values (where value is NaN) = </w:t>
+      </w:r>
       <w:r>
         <w:rPr>
           <w:rFonts w:ascii="Courier" w:hAnsi="Courier"/>
         </w:rPr>
-        <w:t>loan_advances</w:t>
-      </w:r>
-      <w:proofErr w:type="spellEnd"/>
+        <w:t>loan_advances, restricted_stock_deferred, director_fees.</w:t>
+      </w:r>
+      <w:r>
+        <w:t xml:space="preserve"> Features with moderate number of missing values</w:t>
+      </w:r>
+      <w:r>
+        <w:t xml:space="preserve"> (where occurrence of NaN &gt; 73)</w:t>
+      </w:r>
+      <w:r>
+        <w:t xml:space="preserve"> = </w:t>
+      </w:r>
       <w:r>
         <w:rPr>
           <w:rFonts w:ascii="Courier" w:hAnsi="Courier"/>
         </w:rPr>
-        <w:t xml:space="preserve">, </w:t>
-      </w:r>
-      <w:proofErr w:type="spellStart"/>
-      <w:r>
-        <w:rPr>
-          <w:rFonts w:ascii="Courier" w:hAnsi="Courier"/>
-        </w:rPr>
-        <w:t>restricted_stock_deferred</w:t>
-      </w:r>
-      <w:proofErr w:type="spellEnd"/>
-      <w:r>
-        <w:rPr>
-          <w:rFonts w:ascii="Courier" w:hAnsi="Courier"/>
-        </w:rPr>
-        <w:t xml:space="preserve">, </w:t>
-      </w:r>
-      <w:proofErr w:type="spellStart"/>
-      <w:r>
-        <w:rPr>
-          <w:rFonts w:ascii="Courier" w:hAnsi="Courier"/>
-        </w:rPr>
-        <w:t>director_fees</w:t>
-      </w:r>
-      <w:proofErr w:type="spellEnd"/>
-      <w:r>
-        <w:rPr>
-          <w:rFonts w:ascii="Courier" w:hAnsi="Courier"/>
-        </w:rPr>
-        <w:t>.</w:t>
-      </w:r>
-      <w:r>
-        <w:t xml:space="preserve"> Features with moderate number of missing values</w:t>
-      </w:r>
-      <w:r>
-        <w:t xml:space="preserve"> (where occurrence of </w:t>
-      </w:r>
-      <w:proofErr w:type="spellStart"/>
-      <w:r>
-        <w:t>NaN</w:t>
-      </w:r>
-      <w:proofErr w:type="spellEnd"/>
-      <w:r>
-        <w:t xml:space="preserve"> &gt; 73)</w:t>
-      </w:r>
-      <w:r>
-        <w:t xml:space="preserve"> = </w:t>
-      </w:r>
-      <w:proofErr w:type="spellStart"/>
-      <w:r>
-        <w:rPr>
-          <w:rFonts w:ascii="Courier" w:hAnsi="Courier"/>
-        </w:rPr>
-        <w:t>deferral_payments</w:t>
-      </w:r>
-      <w:proofErr w:type="spellEnd"/>
-      <w:r>
-        <w:rPr>
-          <w:rFonts w:ascii="Courier" w:hAnsi="Courier"/>
-        </w:rPr>
-        <w:t xml:space="preserve">, </w:t>
-      </w:r>
-      <w:proofErr w:type="spellStart"/>
-      <w:r>
-        <w:rPr>
-          <w:rFonts w:ascii="Courier" w:hAnsi="Courier"/>
-        </w:rPr>
-        <w:t>long_term_incentive</w:t>
-      </w:r>
-      <w:proofErr w:type="spellEnd"/>
-      <w:r>
-        <w:rPr>
-          <w:rFonts w:ascii="Courier" w:hAnsi="Courier"/>
-        </w:rPr>
-        <w:t xml:space="preserve">, </w:t>
-      </w:r>
-      <w:proofErr w:type="spellStart"/>
-      <w:r>
-        <w:rPr>
-          <w:rFonts w:ascii="Courier" w:hAnsi="Courier"/>
-        </w:rPr>
-        <w:t>deferred_income</w:t>
-      </w:r>
-      <w:proofErr w:type="spellEnd"/>
+        <w:t>deferral_payments, long_term_incentive, deferred_income</w:t>
+      </w:r>
     </w:p>
     <w:p>
       <w:pPr>
@@ -576,7 +399,7 @@
           <w:sz w:val="22"/>
           <w:szCs w:val="22"/>
         </w:rPr>
-        <w:t xml:space="preserve">What features did you end up using in your POI identifier, and what selection process did you use to pick them?  Did you have to do any scaling?  Why or why not?  As part of the assignment, you should attempt to engineer your own feature that doesn’t come ready-made in the dataset--explain what feature you tried to make, and the rationale behind it.  (You do not necessarily have to use it in the final analysis, only engineer and test it.)  If you used an algorithm like a decision </w:t>
+        <w:t xml:space="preserve">What features did you end up using in your POI identifier, and what selection process did you use to pick them?  Did you have to do any scaling?  Why or why not?  As part of the assignment, you should attempt to engineer your own feature that doesn’t come ready-made in the dataset--explain what feature you tried to make, and the rationale behind it.  (You do not necessarily have to use it in the </w:t>
       </w:r>
       <w:r>
         <w:rPr>
@@ -586,47 +409,7 @@
           <w:szCs w:val="22"/>
         </w:rPr>
         <w:lastRenderedPageBreak/>
-        <w:t xml:space="preserve">tree, please also give the feature </w:t>
-      </w:r>
-      <w:proofErr w:type="spellStart"/>
-      <w:r>
-        <w:rPr>
-          <w:rFonts w:ascii="Arial" w:hAnsi="Arial" w:cs="Times New Roman"/>
-          <w:color w:val="000000"/>
-          <w:sz w:val="22"/>
-          <w:szCs w:val="22"/>
-        </w:rPr>
-        <w:t>importances</w:t>
-      </w:r>
-      <w:proofErr w:type="spellEnd"/>
-      <w:r>
-        <w:rPr>
-          <w:rFonts w:ascii="Arial" w:hAnsi="Arial" w:cs="Times New Roman"/>
-          <w:color w:val="000000"/>
-          <w:sz w:val="22"/>
-          <w:szCs w:val="22"/>
-        </w:rPr>
-        <w:t xml:space="preserve"> of the features that you use.  [</w:t>
-      </w:r>
-      <w:proofErr w:type="gramStart"/>
-      <w:r>
-        <w:rPr>
-          <w:rFonts w:ascii="Arial" w:hAnsi="Arial" w:cs="Times New Roman"/>
-          <w:color w:val="000000"/>
-          <w:sz w:val="22"/>
-          <w:szCs w:val="22"/>
-        </w:rPr>
-        <w:t>relevant</w:t>
-      </w:r>
-      <w:proofErr w:type="gramEnd"/>
-      <w:r>
-        <w:rPr>
-          <w:rFonts w:ascii="Arial" w:hAnsi="Arial" w:cs="Times New Roman"/>
-          <w:color w:val="000000"/>
-          <w:sz w:val="22"/>
-          <w:szCs w:val="22"/>
-        </w:rPr>
-        <w:t xml:space="preserve"> rubric items: “create new features”, “properly scale features”, “intelligently select feature”]</w:t>
+        <w:t>final analysis, only engineer and test it.)  If you used an algorithm like a decision tree, please also give the feature importances of the features that you use.  [relevant rubric items: “create new features”, “properly scale features”, “intelligently select feature”]</w:t>
       </w:r>
     </w:p>
     <w:p>
@@ -650,27 +433,7 @@
           <w:sz w:val="22"/>
           <w:szCs w:val="22"/>
         </w:rPr>
-        <w:t>What algorithm did you end up using?  What other one(s) did you try? [</w:t>
-      </w:r>
-      <w:proofErr w:type="gramStart"/>
-      <w:r>
-        <w:rPr>
-          <w:rFonts w:ascii="Arial" w:hAnsi="Arial" w:cs="Times New Roman"/>
-          <w:color w:val="000000"/>
-          <w:sz w:val="22"/>
-          <w:szCs w:val="22"/>
-        </w:rPr>
-        <w:t>relevant</w:t>
-      </w:r>
-      <w:proofErr w:type="gramEnd"/>
-      <w:r>
-        <w:rPr>
-          <w:rFonts w:ascii="Arial" w:hAnsi="Arial" w:cs="Times New Roman"/>
-          <w:color w:val="000000"/>
-          <w:sz w:val="22"/>
-          <w:szCs w:val="22"/>
-        </w:rPr>
-        <w:t xml:space="preserve"> rubric item: “pick an algorithm”]</w:t>
+        <w:t>What algorithm did you end up using?  What other one(s) did you try? [relevant rubric item: “pick an algorithm”]</w:t>
       </w:r>
     </w:p>
     <w:p>
@@ -694,27 +457,7 @@
           <w:sz w:val="22"/>
           <w:szCs w:val="22"/>
         </w:rPr>
-        <w:t>What does it mean to tune the parameters of an algorithm, and what can happen if you don’t do this well?  How did you tune the parameters of your particular algorithm?  (Some algorithms don’t have parameters that you need to tune--if this is the case for the one you picked, identify and briefly explain how you would have done it if you used, say, a decision tree classifier). [</w:t>
-      </w:r>
-      <w:proofErr w:type="gramStart"/>
-      <w:r>
-        <w:rPr>
-          <w:rFonts w:ascii="Arial" w:hAnsi="Arial" w:cs="Times New Roman"/>
-          <w:color w:val="000000"/>
-          <w:sz w:val="22"/>
-          <w:szCs w:val="22"/>
-        </w:rPr>
-        <w:t>relevant</w:t>
-      </w:r>
-      <w:proofErr w:type="gramEnd"/>
-      <w:r>
-        <w:rPr>
-          <w:rFonts w:ascii="Arial" w:hAnsi="Arial" w:cs="Times New Roman"/>
-          <w:color w:val="000000"/>
-          <w:sz w:val="22"/>
-          <w:szCs w:val="22"/>
-        </w:rPr>
-        <w:t xml:space="preserve"> rubric item: “tune the algorithm”]</w:t>
+        <w:t>What does it mean to tune the parameters of an algorithm, and what can happen if you don’t do this well?  How did you tune the parameters of your particular algorithm?  (Some algorithms don’t have parameters that you need to tune--if this is the case for the one you picked, identify and briefly explain how you would have done it if you used, say, a decision tree classifier). [relevant rubric item: “tune the algorithm”]</w:t>
       </w:r>
     </w:p>
     <w:p>
@@ -738,27 +481,7 @@
           <w:sz w:val="22"/>
           <w:szCs w:val="22"/>
         </w:rPr>
-        <w:t>What is validation, and what’s a classic mistake you can make if you do it wrong?  How did you validate your analysis?  [</w:t>
-      </w:r>
-      <w:proofErr w:type="gramStart"/>
-      <w:r>
-        <w:rPr>
-          <w:rFonts w:ascii="Arial" w:hAnsi="Arial" w:cs="Times New Roman"/>
-          <w:color w:val="000000"/>
-          <w:sz w:val="22"/>
-          <w:szCs w:val="22"/>
-        </w:rPr>
-        <w:t>relevant</w:t>
-      </w:r>
-      <w:proofErr w:type="gramEnd"/>
-      <w:r>
-        <w:rPr>
-          <w:rFonts w:ascii="Arial" w:hAnsi="Arial" w:cs="Times New Roman"/>
-          <w:color w:val="000000"/>
-          <w:sz w:val="22"/>
-          <w:szCs w:val="22"/>
-        </w:rPr>
-        <w:t xml:space="preserve"> rubric item: “validation strategy”]</w:t>
+        <w:t>What is validation, and what’s a classic mistake you can make if you do it wrong?  How did you validate your analysis?  [relevant rubric item: “validation strategy”]</w:t>
       </w:r>
     </w:p>
     <w:p>
@@ -782,27 +505,7 @@
           <w:sz w:val="22"/>
           <w:szCs w:val="22"/>
         </w:rPr>
-        <w:t>Give at least 2 evaluation metrics, and your average performance for each of them.  Explain an interpretation of your metrics that says something human-understandable about your algorithm’s performance. [</w:t>
-      </w:r>
-      <w:proofErr w:type="gramStart"/>
-      <w:r>
-        <w:rPr>
-          <w:rFonts w:ascii="Arial" w:hAnsi="Arial" w:cs="Times New Roman"/>
-          <w:color w:val="000000"/>
-          <w:sz w:val="22"/>
-          <w:szCs w:val="22"/>
-        </w:rPr>
-        <w:t>relevant</w:t>
-      </w:r>
-      <w:proofErr w:type="gramEnd"/>
-      <w:r>
-        <w:rPr>
-          <w:rFonts w:ascii="Arial" w:hAnsi="Arial" w:cs="Times New Roman"/>
-          <w:color w:val="000000"/>
-          <w:sz w:val="22"/>
-          <w:szCs w:val="22"/>
-        </w:rPr>
-        <w:t xml:space="preserve"> rubric item: “usage of evaluation metrics”]</w:t>
+        <w:t>Give at least 2 evaluation metrics, and your average performance for each of them.  Explain an interpretation of your metrics that says something human-understandable about your algorithm’s performance. [relevant rubric item: “usage of evaluation metrics”]</w:t>
       </w:r>
     </w:p>
     <w:p>

</xml_diff>

<commit_message>
trying to implement sklearn
</commit_message>
<xml_diff>
--- a/IntroMachineLearning/final_project/MLSubmissionQs-AL.docx
+++ b/IntroMachineLearning/final_project/MLSubmissionQs-AL.docx
@@ -251,18 +251,7 @@
           <w:sz w:val="22"/>
           <w:szCs w:val="22"/>
         </w:rPr>
-        <w:t xml:space="preserve"> (see ../datasets_questions/explore_num_people.py</w:t>
-      </w:r>
-      <w:bookmarkStart w:id="0" w:name="_GoBack"/>
-      <w:bookmarkEnd w:id="0"/>
-      <w:r>
-        <w:rPr>
-          <w:rFonts w:ascii="Arial" w:hAnsi="Arial" w:cs="Times New Roman"/>
-          <w:color w:val="000000"/>
-          <w:sz w:val="22"/>
-          <w:szCs w:val="22"/>
-        </w:rPr>
-        <w:t>)</w:t>
+        <w:t xml:space="preserve"> (see ../datasets_questions/explore_num_people.py)</w:t>
       </w:r>
       <w:r>
         <w:rPr>
@@ -370,6 +359,151 @@
           <w:rFonts w:ascii="Arial" w:hAnsi="Arial"/>
         </w:rPr>
       </w:pPr>
+      <w:r>
+        <w:rPr>
+          <w:rFonts w:ascii="Arial" w:hAnsi="Arial"/>
+        </w:rPr>
+        <w:t xml:space="preserve">financial features: ['salary', 'total_payments', </w:t>
+      </w:r>
+      <w:r>
+        <w:rPr>
+          <w:rFonts w:ascii="Arial" w:hAnsi="Arial"/>
+        </w:rPr>
+        <w:t>, 'bonus'</w:t>
+      </w:r>
+      <w:r>
+        <w:rPr>
+          <w:rFonts w:ascii="Arial" w:hAnsi="Arial"/>
+        </w:rPr>
+        <w:t xml:space="preserve">, 'total_stock_value', 'expenses', 'exercised_stock_options', 'other', 'restricted_stock'] </w:t>
+      </w:r>
+    </w:p>
+    <w:p>
+      <w:pPr>
+        <w:rPr>
+          <w:rFonts w:ascii="Arial" w:hAnsi="Arial"/>
+        </w:rPr>
+      </w:pPr>
+    </w:p>
+    <w:p>
+      <w:pPr>
+        <w:rPr>
+          <w:rFonts w:ascii="Arial" w:hAnsi="Arial"/>
+        </w:rPr>
+      </w:pPr>
+      <w:r>
+        <w:rPr>
+          <w:rFonts w:ascii="Arial" w:hAnsi="Arial"/>
+        </w:rPr>
+        <w:t xml:space="preserve">email features: ['to_messages', 'email_address', 'from_poi_to_this_person', 'from_messages', 'from_this_person_to_poi', 'poi', 'shared_receipt_with_poi'] </w:t>
+      </w:r>
+    </w:p>
+    <w:p>
+      <w:pPr>
+        <w:rPr>
+          <w:rFonts w:ascii="Arial" w:hAnsi="Arial"/>
+        </w:rPr>
+      </w:pPr>
+      <w:r>
+        <w:rPr>
+          <w:rFonts w:ascii="Arial" w:hAnsi="Arial"/>
+        </w:rPr>
+        <w:t>POI label: [‘poi’] (boolean, represented as integer)</w:t>
+      </w:r>
+    </w:p>
+    <w:p>
+      <w:pPr>
+        <w:rPr>
+          <w:rFonts w:ascii="Arial" w:hAnsi="Arial"/>
+        </w:rPr>
+      </w:pPr>
+      <w:r>
+        <w:rPr>
+          <w:rFonts w:ascii="Arial" w:hAnsi="Arial"/>
+        </w:rPr>
+        <w:t xml:space="preserve">Outlier found to be POIs except for </w:t>
+      </w:r>
+      <w:r>
+        <w:rPr>
+          <w:rFonts w:ascii="Courier" w:hAnsi="Courier"/>
+        </w:rPr>
+        <w:t>FREVERT MARK A</w:t>
+      </w:r>
+      <w:r>
+        <w:rPr>
+          <w:rFonts w:ascii="Arial" w:hAnsi="Arial"/>
+        </w:rPr>
+        <w:t xml:space="preserve"> but did not remove him.</w:t>
+      </w:r>
+    </w:p>
+    <w:p>
+      <w:pPr>
+        <w:rPr>
+          <w:rFonts w:ascii="Arial" w:hAnsi="Arial"/>
+        </w:rPr>
+      </w:pPr>
+      <w:r>
+        <w:rPr>
+          <w:rFonts w:ascii="Arial" w:hAnsi="Arial"/>
+          <w:noProof/>
+        </w:rPr>
+        <w:lastRenderedPageBreak/>
+        <w:drawing>
+          <wp:inline distT="0" distB="0" distL="0" distR="0" wp14:anchorId="359415F9" wp14:editId="254D843B">
+            <wp:extent cx="2819400" cy="2171700"/>
+            <wp:effectExtent l="0" t="0" r="0" b="12700"/>
+            <wp:docPr id="1" name="Picture 1"/>
+            <wp:cNvGraphicFramePr>
+              <a:graphicFrameLocks xmlns:a="http://schemas.openxmlformats.org/drawingml/2006/main" noChangeAspect="1"/>
+            </wp:cNvGraphicFramePr>
+            <a:graphic xmlns:a="http://schemas.openxmlformats.org/drawingml/2006/main">
+              <a:graphicData uri="http://schemas.openxmlformats.org/drawingml/2006/picture">
+                <pic:pic xmlns:pic="http://schemas.openxmlformats.org/drawingml/2006/picture">
+                  <pic:nvPicPr>
+                    <pic:cNvPr id="0" name="Picture 1"/>
+                    <pic:cNvPicPr>
+                      <a:picLocks noChangeAspect="1" noChangeArrowheads="1"/>
+                    </pic:cNvPicPr>
+                  </pic:nvPicPr>
+                  <pic:blipFill>
+                    <a:blip r:embed="rId7">
+                      <a:extLst>
+                        <a:ext uri="{28A0092B-C50C-407E-A947-70E740481C1C}">
+                          <a14:useLocalDpi xmlns:a14="http://schemas.microsoft.com/office/drawing/2010/main" val="0"/>
+                        </a:ext>
+                      </a:extLst>
+                    </a:blip>
+                    <a:srcRect/>
+                    <a:stretch>
+                      <a:fillRect/>
+                    </a:stretch>
+                  </pic:blipFill>
+                  <pic:spPr bwMode="auto">
+                    <a:xfrm>
+                      <a:off x="0" y="0"/>
+                      <a:ext cx="2819669" cy="2171907"/>
+                    </a:xfrm>
+                    <a:prstGeom prst="rect">
+                      <a:avLst/>
+                    </a:prstGeom>
+                    <a:noFill/>
+                    <a:ln>
+                      <a:noFill/>
+                    </a:ln>
+                  </pic:spPr>
+                </pic:pic>
+              </a:graphicData>
+            </a:graphic>
+          </wp:inline>
+        </w:drawing>
+      </w:r>
+    </w:p>
+    <w:p>
+      <w:pPr>
+        <w:rPr>
+          <w:rFonts w:ascii="Arial" w:hAnsi="Arial"/>
+        </w:rPr>
+      </w:pPr>
     </w:p>
     <w:p>
       <w:pPr>
@@ -399,18 +533,550 @@
           <w:sz w:val="22"/>
           <w:szCs w:val="22"/>
         </w:rPr>
-        <w:t xml:space="preserve">What features did you end up using in your POI identifier, and what selection process did you use to pick them?  Did you have to do any scaling?  Why or why not?  As part of the assignment, you should attempt to engineer your own feature that doesn’t come ready-made in the dataset--explain what feature you tried to make, and the rationale behind it.  (You do not necessarily have to use it in the </w:t>
-      </w:r>
-      <w:r>
-        <w:rPr>
-          <w:rFonts w:ascii="Arial" w:hAnsi="Arial" w:cs="Times New Roman"/>
-          <w:color w:val="000000"/>
-          <w:sz w:val="22"/>
-          <w:szCs w:val="22"/>
-        </w:rPr>
-        <w:lastRenderedPageBreak/>
-        <w:t>final analysis, only engineer and test it.)  If you used an algorithm like a decision tree, please also give the feature importances of the features that you use.  [relevant rubric items: “create new features”, “properly scale features”, “intelligently select feature”]</w:t>
-      </w:r>
+        <w:t xml:space="preserve">What features did you end up using in your POI identifier, and what selection process did you use to pick them?  Did you have to do any scaling?  Why or why not?  As part of the assignment, you should attempt to engineer your own feature that doesn’t come ready-made in the dataset--explain what feature you tried to make, and the rationale behind it.  (You do not necessarily have to use it in the final analysis, only engineer and test it.)  If you used an algorithm like a decision tree, please also give the feature </w:t>
+      </w:r>
+      <w:r>
+        <w:rPr>
+          <w:rFonts w:ascii="Arial" w:hAnsi="Arial" w:cs="Times New Roman"/>
+          <w:color w:val="000000"/>
+          <w:sz w:val="22"/>
+          <w:szCs w:val="22"/>
+        </w:rPr>
+        <w:t>importance</w:t>
+      </w:r>
+      <w:r>
+        <w:rPr>
+          <w:rFonts w:ascii="Arial" w:hAnsi="Arial" w:cs="Times New Roman"/>
+          <w:color w:val="000000"/>
+          <w:sz w:val="22"/>
+          <w:szCs w:val="22"/>
+        </w:rPr>
+        <w:t xml:space="preserve"> of the features that you use.  [relevant rubric items: “create new features”, “properly scale features”, “intelligently select feature”]</w:t>
+      </w:r>
+    </w:p>
+    <w:p>
+      <w:pPr>
+        <w:ind w:left="720"/>
+        <w:textAlignment w:val="baseline"/>
+        <w:rPr>
+          <w:rFonts w:ascii="Arial" w:hAnsi="Arial" w:cs="Times New Roman"/>
+          <w:color w:val="000000"/>
+          <w:sz w:val="22"/>
+          <w:szCs w:val="22"/>
+        </w:rPr>
+      </w:pPr>
+    </w:p>
+    <w:p>
+      <w:pPr>
+        <w:ind w:left="720"/>
+        <w:textAlignment w:val="baseline"/>
+        <w:rPr>
+          <w:rFonts w:ascii="Arial" w:hAnsi="Arial" w:cs="Times New Roman"/>
+          <w:color w:val="000000"/>
+          <w:sz w:val="22"/>
+          <w:szCs w:val="22"/>
+        </w:rPr>
+      </w:pPr>
+      <w:r>
+        <w:rPr>
+          <w:rFonts w:ascii="Arial" w:hAnsi="Arial" w:cs="Times New Roman"/>
+          <w:color w:val="000000"/>
+          <w:sz w:val="22"/>
+          <w:szCs w:val="22"/>
+        </w:rPr>
+        <w:t xml:space="preserve">Features: “salary” </w:t>
+      </w:r>
+    </w:p>
+    <w:p>
+      <w:pPr>
+        <w:ind w:left="720"/>
+        <w:textAlignment w:val="baseline"/>
+        <w:rPr>
+          <w:rFonts w:ascii="Arial" w:hAnsi="Arial" w:cs="Times New Roman"/>
+          <w:color w:val="000000"/>
+          <w:sz w:val="22"/>
+          <w:szCs w:val="22"/>
+        </w:rPr>
+      </w:pPr>
+      <w:r>
+        <w:rPr>
+          <w:rFonts w:ascii="Arial" w:hAnsi="Arial" w:cs="Times New Roman"/>
+          <w:color w:val="000000"/>
+          <w:sz w:val="22"/>
+          <w:szCs w:val="22"/>
+        </w:rPr>
+        <w:t xml:space="preserve">Performance: </w:t>
+      </w:r>
+      <w:r>
+        <w:rPr>
+          <w:rFonts w:ascii="Arial" w:hAnsi="Arial" w:cs="Times New Roman"/>
+          <w:color w:val="000000"/>
+          <w:sz w:val="22"/>
+          <w:szCs w:val="22"/>
+        </w:rPr>
+        <w:t>Accuracy: 0.25560</w:t>
+      </w:r>
+      <w:r>
+        <w:rPr>
+          <w:rFonts w:ascii="Arial" w:hAnsi="Arial" w:cs="Times New Roman"/>
+          <w:color w:val="000000"/>
+          <w:sz w:val="22"/>
+          <w:szCs w:val="22"/>
+        </w:rPr>
+        <w:tab/>
+        <w:t>Precision: 0.18481</w:t>
+      </w:r>
+      <w:r>
+        <w:rPr>
+          <w:rFonts w:ascii="Arial" w:hAnsi="Arial" w:cs="Times New Roman"/>
+          <w:color w:val="000000"/>
+          <w:sz w:val="22"/>
+          <w:szCs w:val="22"/>
+        </w:rPr>
+        <w:tab/>
+        <w:t>Recall: 0.79800</w:t>
+      </w:r>
+      <w:r>
+        <w:rPr>
+          <w:rFonts w:ascii="Arial" w:hAnsi="Arial" w:cs="Times New Roman"/>
+          <w:color w:val="000000"/>
+          <w:sz w:val="22"/>
+          <w:szCs w:val="22"/>
+        </w:rPr>
+        <w:tab/>
+        <w:t>F1: 0.30011</w:t>
+      </w:r>
+      <w:r>
+        <w:rPr>
+          <w:rFonts w:ascii="Arial" w:hAnsi="Arial" w:cs="Times New Roman"/>
+          <w:color w:val="000000"/>
+          <w:sz w:val="22"/>
+          <w:szCs w:val="22"/>
+        </w:rPr>
+        <w:tab/>
+        <w:t xml:space="preserve">F2: 0.47968
+</w:t>
+      </w:r>
+      <w:r>
+        <w:rPr>
+          <w:rFonts w:ascii="Arial" w:hAnsi="Arial" w:cs="Times New Roman"/>
+          <w:color w:val="000000"/>
+          <w:sz w:val="22"/>
+          <w:szCs w:val="22"/>
+        </w:rPr>
+        <w:tab/>
+        <w:t>Total predictions: 10000</w:t>
+      </w:r>
+      <w:r>
+        <w:rPr>
+          <w:rFonts w:ascii="Arial" w:hAnsi="Arial" w:cs="Times New Roman"/>
+          <w:color w:val="000000"/>
+          <w:sz w:val="22"/>
+          <w:szCs w:val="22"/>
+        </w:rPr>
+        <w:tab/>
+        <w:t>True positives: 1596</w:t>
+      </w:r>
+      <w:r>
+        <w:rPr>
+          <w:rFonts w:ascii="Arial" w:hAnsi="Arial" w:cs="Times New Roman"/>
+          <w:color w:val="000000"/>
+          <w:sz w:val="22"/>
+          <w:szCs w:val="22"/>
+        </w:rPr>
+        <w:tab/>
+        <w:t>False positives: 7040</w:t>
+      </w:r>
+      <w:r>
+        <w:rPr>
+          <w:rFonts w:ascii="Arial" w:hAnsi="Arial" w:cs="Times New Roman"/>
+          <w:color w:val="000000"/>
+          <w:sz w:val="22"/>
+          <w:szCs w:val="22"/>
+        </w:rPr>
+        <w:tab/>
+        <w:t>False negatives:  404</w:t>
+      </w:r>
+      <w:r>
+        <w:rPr>
+          <w:rFonts w:ascii="Arial" w:hAnsi="Arial" w:cs="Times New Roman"/>
+          <w:color w:val="000000"/>
+          <w:sz w:val="22"/>
+          <w:szCs w:val="22"/>
+        </w:rPr>
+        <w:tab/>
+        <w:t xml:space="preserve">True negatives:  960
+</w:t>
+      </w:r>
+    </w:p>
+    <w:p>
+      <w:pPr>
+        <w:ind w:left="720"/>
+        <w:textAlignment w:val="baseline"/>
+        <w:rPr>
+          <w:rFonts w:ascii="Arial" w:hAnsi="Arial" w:cs="Times New Roman"/>
+          <w:color w:val="000000"/>
+          <w:sz w:val="22"/>
+          <w:szCs w:val="22"/>
+        </w:rPr>
+      </w:pPr>
+    </w:p>
+    <w:p>
+      <w:pPr>
+        <w:ind w:left="720"/>
+        <w:textAlignment w:val="baseline"/>
+        <w:rPr>
+          <w:rFonts w:ascii="Arial" w:hAnsi="Arial" w:cs="Times New Roman"/>
+          <w:color w:val="000000"/>
+          <w:sz w:val="22"/>
+          <w:szCs w:val="22"/>
+        </w:rPr>
+      </w:pPr>
+      <w:r>
+        <w:rPr>
+          <w:rFonts w:ascii="Arial" w:hAnsi="Arial" w:cs="Times New Roman"/>
+          <w:color w:val="000000"/>
+          <w:sz w:val="22"/>
+          <w:szCs w:val="22"/>
+        </w:rPr>
+        <w:t>Features: “</w:t>
+      </w:r>
+      <w:r>
+        <w:rPr>
+          <w:rFonts w:ascii="Arial" w:hAnsi="Arial" w:cs="Times New Roman"/>
+          <w:color w:val="000000"/>
+          <w:sz w:val="22"/>
+          <w:szCs w:val="22"/>
+        </w:rPr>
+        <w:t>total_payments</w:t>
+      </w:r>
+      <w:r>
+        <w:rPr>
+          <w:rFonts w:ascii="Arial" w:hAnsi="Arial" w:cs="Times New Roman"/>
+          <w:color w:val="000000"/>
+          <w:sz w:val="22"/>
+          <w:szCs w:val="22"/>
+        </w:rPr>
+        <w:t xml:space="preserve">” </w:t>
+      </w:r>
+    </w:p>
+    <w:p>
+      <w:pPr>
+        <w:ind w:left="720"/>
+        <w:textAlignment w:val="baseline"/>
+        <w:rPr>
+          <w:rFonts w:ascii="Arial" w:hAnsi="Arial" w:cs="Times New Roman"/>
+          <w:color w:val="000000"/>
+          <w:sz w:val="22"/>
+          <w:szCs w:val="22"/>
+        </w:rPr>
+      </w:pPr>
+      <w:r>
+        <w:rPr>
+          <w:rFonts w:ascii="Arial" w:hAnsi="Arial" w:cs="Times New Roman"/>
+          <w:color w:val="000000"/>
+          <w:sz w:val="22"/>
+          <w:szCs w:val="22"/>
+        </w:rPr>
+        <w:t>Performance:</w:t>
+      </w:r>
+      <w:r>
+        <w:rPr>
+          <w:rFonts w:ascii="Arial" w:hAnsi="Arial" w:cs="Times New Roman"/>
+          <w:color w:val="000000"/>
+          <w:sz w:val="22"/>
+          <w:szCs w:val="22"/>
+        </w:rPr>
+        <w:t xml:space="preserve"> </w:t>
+      </w:r>
+      <w:r>
+        <w:rPr>
+          <w:rFonts w:ascii="Arial" w:hAnsi="Arial" w:cs="Times New Roman"/>
+          <w:color w:val="000000"/>
+          <w:sz w:val="22"/>
+          <w:szCs w:val="22"/>
+        </w:rPr>
+        <w:t>Accuracy: 0.76308</w:t>
+      </w:r>
+      <w:r>
+        <w:rPr>
+          <w:rFonts w:ascii="Arial" w:hAnsi="Arial" w:cs="Times New Roman"/>
+          <w:color w:val="000000"/>
+          <w:sz w:val="22"/>
+          <w:szCs w:val="22"/>
+        </w:rPr>
+        <w:tab/>
+        <w:t>Precision: 0.06938</w:t>
+      </w:r>
+      <w:r>
+        <w:rPr>
+          <w:rFonts w:ascii="Arial" w:hAnsi="Arial" w:cs="Times New Roman"/>
+          <w:color w:val="000000"/>
+          <w:sz w:val="22"/>
+          <w:szCs w:val="22"/>
+        </w:rPr>
+        <w:tab/>
+        <w:t>Recall: 0.04350</w:t>
+      </w:r>
+      <w:r>
+        <w:rPr>
+          <w:rFonts w:ascii="Arial" w:hAnsi="Arial" w:cs="Times New Roman"/>
+          <w:color w:val="000000"/>
+          <w:sz w:val="22"/>
+          <w:szCs w:val="22"/>
+        </w:rPr>
+        <w:tab/>
+        <w:t>F1: 0.05347</w:t>
+      </w:r>
+      <w:r>
+        <w:rPr>
+          <w:rFonts w:ascii="Arial" w:hAnsi="Arial" w:cs="Times New Roman"/>
+          <w:color w:val="000000"/>
+          <w:sz w:val="22"/>
+          <w:szCs w:val="22"/>
+        </w:rPr>
+        <w:tab/>
+        <w:t xml:space="preserve">F2: 0.04701
+</w:t>
+      </w:r>
+      <w:r>
+        <w:rPr>
+          <w:rFonts w:ascii="Arial" w:hAnsi="Arial" w:cs="Times New Roman"/>
+          <w:color w:val="000000"/>
+          <w:sz w:val="22"/>
+          <w:szCs w:val="22"/>
+        </w:rPr>
+        <w:tab/>
+        <w:t>Total predictions: 13000</w:t>
+      </w:r>
+      <w:r>
+        <w:rPr>
+          <w:rFonts w:ascii="Arial" w:hAnsi="Arial" w:cs="Times New Roman"/>
+          <w:color w:val="000000"/>
+          <w:sz w:val="22"/>
+          <w:szCs w:val="22"/>
+        </w:rPr>
+        <w:tab/>
+        <w:t>True positives:   87</w:t>
+      </w:r>
+      <w:r>
+        <w:rPr>
+          <w:rFonts w:ascii="Arial" w:hAnsi="Arial" w:cs="Times New Roman"/>
+          <w:color w:val="000000"/>
+          <w:sz w:val="22"/>
+          <w:szCs w:val="22"/>
+        </w:rPr>
+        <w:tab/>
+        <w:t>False positives: 1167</w:t>
+      </w:r>
+      <w:r>
+        <w:rPr>
+          <w:rFonts w:ascii="Arial" w:hAnsi="Arial" w:cs="Times New Roman"/>
+          <w:color w:val="000000"/>
+          <w:sz w:val="22"/>
+          <w:szCs w:val="22"/>
+        </w:rPr>
+        <w:tab/>
+        <w:t>False negatives: 1913</w:t>
+      </w:r>
+      <w:r>
+        <w:rPr>
+          <w:rFonts w:ascii="Arial" w:hAnsi="Arial" w:cs="Times New Roman"/>
+          <w:color w:val="000000"/>
+          <w:sz w:val="22"/>
+          <w:szCs w:val="22"/>
+        </w:rPr>
+        <w:tab/>
+        <w:t xml:space="preserve">True negatives: 9833
+</w:t>
+      </w:r>
+    </w:p>
+    <w:p>
+      <w:pPr>
+        <w:ind w:left="720"/>
+        <w:textAlignment w:val="baseline"/>
+        <w:rPr>
+          <w:rFonts w:ascii="Arial" w:hAnsi="Arial" w:cs="Times New Roman"/>
+          <w:color w:val="000000"/>
+          <w:sz w:val="22"/>
+          <w:szCs w:val="22"/>
+        </w:rPr>
+      </w:pPr>
+    </w:p>
+    <w:p>
+      <w:pPr>
+        <w:ind w:left="720"/>
+        <w:textAlignment w:val="baseline"/>
+        <w:rPr>
+          <w:rFonts w:ascii="Arial" w:hAnsi="Arial" w:cs="Times New Roman"/>
+          <w:color w:val="000000"/>
+          <w:sz w:val="22"/>
+          <w:szCs w:val="22"/>
+        </w:rPr>
+      </w:pPr>
+      <w:r>
+        <w:rPr>
+          <w:rFonts w:ascii="Arial" w:hAnsi="Arial" w:cs="Times New Roman"/>
+          <w:color w:val="000000"/>
+          <w:sz w:val="22"/>
+          <w:szCs w:val="22"/>
+        </w:rPr>
+        <w:t>Features: “</w:t>
+      </w:r>
+      <w:r>
+        <w:rPr>
+          <w:rFonts w:ascii="Arial" w:hAnsi="Arial" w:cs="Times New Roman"/>
+          <w:color w:val="000000"/>
+          <w:sz w:val="22"/>
+          <w:szCs w:val="22"/>
+        </w:rPr>
+        <w:t>bonus</w:t>
+      </w:r>
+      <w:bookmarkStart w:id="0" w:name="_GoBack"/>
+      <w:bookmarkEnd w:id="0"/>
+      <w:r>
+        <w:rPr>
+          <w:rFonts w:ascii="Arial" w:hAnsi="Arial" w:cs="Times New Roman"/>
+          <w:color w:val="000000"/>
+          <w:sz w:val="22"/>
+          <w:szCs w:val="22"/>
+        </w:rPr>
+        <w:t xml:space="preserve">” </w:t>
+      </w:r>
+    </w:p>
+    <w:p>
+      <w:pPr>
+        <w:ind w:left="720"/>
+        <w:textAlignment w:val="baseline"/>
+        <w:rPr>
+          <w:rFonts w:ascii="Arial" w:hAnsi="Arial" w:cs="Times New Roman"/>
+          <w:color w:val="000000"/>
+          <w:sz w:val="22"/>
+          <w:szCs w:val="22"/>
+        </w:rPr>
+      </w:pPr>
+      <w:r>
+        <w:rPr>
+          <w:rFonts w:ascii="Arial" w:hAnsi="Arial" w:cs="Times New Roman"/>
+          <w:color w:val="000000"/>
+          <w:sz w:val="22"/>
+          <w:szCs w:val="22"/>
+        </w:rPr>
+        <w:t xml:space="preserve">Performance: </w:t>
+      </w:r>
+      <w:r>
+        <w:rPr>
+          <w:rFonts w:ascii="Arial" w:hAnsi="Arial" w:cs="Times New Roman"/>
+          <w:color w:val="000000"/>
+          <w:sz w:val="22"/>
+          <w:szCs w:val="22"/>
+        </w:rPr>
+        <w:t>Accuracy: 0.37800</w:t>
+      </w:r>
+      <w:r>
+        <w:rPr>
+          <w:rFonts w:ascii="Arial" w:hAnsi="Arial" w:cs="Times New Roman"/>
+          <w:color w:val="000000"/>
+          <w:sz w:val="22"/>
+          <w:szCs w:val="22"/>
+        </w:rPr>
+        <w:tab/>
+        <w:t>Precision: 0.22229</w:t>
+      </w:r>
+      <w:r>
+        <w:rPr>
+          <w:rFonts w:ascii="Arial" w:hAnsi="Arial" w:cs="Times New Roman"/>
+          <w:color w:val="000000"/>
+          <w:sz w:val="22"/>
+          <w:szCs w:val="22"/>
+        </w:rPr>
+        <w:tab/>
+        <w:t>Recall: 0.72000</w:t>
+      </w:r>
+      <w:r>
+        <w:rPr>
+          <w:rFonts w:ascii="Arial" w:hAnsi="Arial" w:cs="Times New Roman"/>
+          <w:color w:val="000000"/>
+          <w:sz w:val="22"/>
+          <w:szCs w:val="22"/>
+        </w:rPr>
+        <w:tab/>
+        <w:t>F1: 0.33970</w:t>
+      </w:r>
+      <w:r>
+        <w:rPr>
+          <w:rFonts w:ascii="Arial" w:hAnsi="Arial" w:cs="Times New Roman"/>
+          <w:color w:val="000000"/>
+          <w:sz w:val="22"/>
+          <w:szCs w:val="22"/>
+        </w:rPr>
+        <w:tab/>
+        <w:t xml:space="preserve">F2: 0.49731
+</w:t>
+      </w:r>
+      <w:r>
+        <w:rPr>
+          <w:rFonts w:ascii="Arial" w:hAnsi="Arial" w:cs="Times New Roman"/>
+          <w:color w:val="000000"/>
+          <w:sz w:val="22"/>
+          <w:szCs w:val="22"/>
+        </w:rPr>
+        <w:tab/>
+        <w:t>Total predictions: 9000</w:t>
+      </w:r>
+      <w:r>
+        <w:rPr>
+          <w:rFonts w:ascii="Arial" w:hAnsi="Arial" w:cs="Times New Roman"/>
+          <w:color w:val="000000"/>
+          <w:sz w:val="22"/>
+          <w:szCs w:val="22"/>
+        </w:rPr>
+        <w:tab/>
+        <w:t>True positives: 1440</w:t>
+      </w:r>
+      <w:r>
+        <w:rPr>
+          <w:rFonts w:ascii="Arial" w:hAnsi="Arial" w:cs="Times New Roman"/>
+          <w:color w:val="000000"/>
+          <w:sz w:val="22"/>
+          <w:szCs w:val="22"/>
+        </w:rPr>
+        <w:tab/>
+        <w:t>False positives: 5038</w:t>
+      </w:r>
+      <w:r>
+        <w:rPr>
+          <w:rFonts w:ascii="Arial" w:hAnsi="Arial" w:cs="Times New Roman"/>
+          <w:color w:val="000000"/>
+          <w:sz w:val="22"/>
+          <w:szCs w:val="22"/>
+        </w:rPr>
+        <w:tab/>
+        <w:t>False negatives:  560</w:t>
+      </w:r>
+      <w:r>
+        <w:rPr>
+          <w:rFonts w:ascii="Arial" w:hAnsi="Arial" w:cs="Times New Roman"/>
+          <w:color w:val="000000"/>
+          <w:sz w:val="22"/>
+          <w:szCs w:val="22"/>
+        </w:rPr>
+        <w:tab/>
+        <w:t xml:space="preserve">True negatives: 1962
+</w:t>
+      </w:r>
+    </w:p>
+    <w:p>
+      <w:pPr>
+        <w:ind w:left="720"/>
+        <w:textAlignment w:val="baseline"/>
+        <w:rPr>
+          <w:rFonts w:ascii="Arial" w:hAnsi="Arial" w:cs="Times New Roman"/>
+          <w:color w:val="000000"/>
+          <w:sz w:val="22"/>
+          <w:szCs w:val="22"/>
+        </w:rPr>
+      </w:pPr>
     </w:p>
     <w:p>
       <w:pPr>
@@ -1176,6 +1842,33 @@
       <w:contextualSpacing/>
     </w:pPr>
   </w:style>
+  <w:style w:type="paragraph" w:styleId="BalloonText">
+    <w:name w:val="Balloon Text"/>
+    <w:basedOn w:val="Normal"/>
+    <w:link w:val="BalloonTextChar"/>
+    <w:uiPriority w:val="99"/>
+    <w:semiHidden/>
+    <w:unhideWhenUsed/>
+    <w:rsid w:val="002A5540"/>
+    <w:rPr>
+      <w:rFonts w:ascii="Lucida Grande" w:hAnsi="Lucida Grande" w:cs="Lucida Grande"/>
+      <w:sz w:val="18"/>
+      <w:szCs w:val="18"/>
+    </w:rPr>
+  </w:style>
+  <w:style w:type="character" w:customStyle="1" w:styleId="BalloonTextChar">
+    <w:name w:val="Balloon Text Char"/>
+    <w:basedOn w:val="DefaultParagraphFont"/>
+    <w:link w:val="BalloonText"/>
+    <w:uiPriority w:val="99"/>
+    <w:semiHidden/>
+    <w:rsid w:val="002A5540"/>
+    <w:rPr>
+      <w:rFonts w:ascii="Lucida Grande" w:hAnsi="Lucida Grande" w:cs="Lucida Grande"/>
+      <w:sz w:val="18"/>
+      <w:szCs w:val="18"/>
+    </w:rPr>
+  </w:style>
 </w:styles>
 </file>
 
@@ -1400,6 +2093,33 @@
       <w:ind w:left="720"/>
       <w:contextualSpacing/>
     </w:pPr>
+  </w:style>
+  <w:style w:type="paragraph" w:styleId="BalloonText">
+    <w:name w:val="Balloon Text"/>
+    <w:basedOn w:val="Normal"/>
+    <w:link w:val="BalloonTextChar"/>
+    <w:uiPriority w:val="99"/>
+    <w:semiHidden/>
+    <w:unhideWhenUsed/>
+    <w:rsid w:val="002A5540"/>
+    <w:rPr>
+      <w:rFonts w:ascii="Lucida Grande" w:hAnsi="Lucida Grande" w:cs="Lucida Grande"/>
+      <w:sz w:val="18"/>
+      <w:szCs w:val="18"/>
+    </w:rPr>
+  </w:style>
+  <w:style w:type="character" w:customStyle="1" w:styleId="BalloonTextChar">
+    <w:name w:val="Balloon Text Char"/>
+    <w:basedOn w:val="DefaultParagraphFont"/>
+    <w:link w:val="BalloonText"/>
+    <w:uiPriority w:val="99"/>
+    <w:semiHidden/>
+    <w:rsid w:val="002A5540"/>
+    <w:rPr>
+      <w:rFonts w:ascii="Lucida Grande" w:hAnsi="Lucida Grande" w:cs="Lucida Grande"/>
+      <w:sz w:val="18"/>
+      <w:szCs w:val="18"/>
+    </w:rPr>
   </w:style>
 </w:styles>
 </file>

</xml_diff>

<commit_message>
starting to engineer own feature
</commit_message>
<xml_diff>
--- a/IntroMachineLearning/final_project/MLSubmissionQs-AL.docx
+++ b/IntroMachineLearning/final_project/MLSubmissionQs-AL.docx
@@ -191,7 +191,27 @@
           <w:sz w:val="22"/>
           <w:szCs w:val="22"/>
         </w:rPr>
-        <w:t>Summarize for us the goal of this project and how machine learning is useful in trying to accomplish it.  As part of your answer, give some background on the dataset and how it can be used to answer the project question.  Were there any outliers in the data when you got it, and how did you handle those?  [relevant rubric items: “data exploration”, “outlier investigation”]</w:t>
+        <w:t>Summarize for us the goal of this project and how machine learning is useful in trying to accomplish it.  As part of your answer, give some background on the dataset and how it can be used to answer the project question.  Were there any outliers in the data when you got it, and how did you handle those?  [</w:t>
+      </w:r>
+      <w:proofErr w:type="gramStart"/>
+      <w:r>
+        <w:rPr>
+          <w:rFonts w:ascii="Arial" w:hAnsi="Arial" w:cs="Times New Roman"/>
+          <w:color w:val="548DD4" w:themeColor="text2" w:themeTint="99"/>
+          <w:sz w:val="22"/>
+          <w:szCs w:val="22"/>
+        </w:rPr>
+        <w:t>relevant</w:t>
+      </w:r>
+      <w:proofErr w:type="gramEnd"/>
+      <w:r>
+        <w:rPr>
+          <w:rFonts w:ascii="Arial" w:hAnsi="Arial" w:cs="Times New Roman"/>
+          <w:color w:val="548DD4" w:themeColor="text2" w:themeTint="99"/>
+          <w:sz w:val="22"/>
+          <w:szCs w:val="22"/>
+        </w:rPr>
+        <w:t xml:space="preserve"> rubric items: “data exploration”, “outlier investigation”]</w:t>
       </w:r>
     </w:p>
     <w:p>
@@ -233,7 +253,27 @@
           <w:sz w:val="22"/>
           <w:szCs w:val="22"/>
         </w:rPr>
-        <w:t xml:space="preserve">building a model that can determine whether someone is a POI. I will use Machine Learning techniques to build a classifier, to select the most important features to use for classification, and to test the accuracy of my classifier. </w:t>
+        <w:t xml:space="preserve">building a model that can determine whether someone is </w:t>
+      </w:r>
+      <w:proofErr w:type="gramStart"/>
+      <w:r>
+        <w:rPr>
+          <w:rFonts w:ascii="Arial" w:hAnsi="Arial" w:cs="Times New Roman"/>
+          <w:color w:val="000000"/>
+          <w:sz w:val="22"/>
+          <w:szCs w:val="22"/>
+        </w:rPr>
+        <w:t>a POI</w:t>
+      </w:r>
+      <w:proofErr w:type="gramEnd"/>
+      <w:r>
+        <w:rPr>
+          <w:rFonts w:ascii="Arial" w:hAnsi="Arial" w:cs="Times New Roman"/>
+          <w:color w:val="000000"/>
+          <w:sz w:val="22"/>
+          <w:szCs w:val="22"/>
+        </w:rPr>
+        <w:t xml:space="preserve">. I will use Machine Learning techniques to build a classifier, to select the most important features to use for classification, and to test the accuracy of my classifier. </w:t>
       </w:r>
       <w:r>
         <w:rPr>
@@ -251,7 +291,27 @@
           <w:sz w:val="22"/>
           <w:szCs w:val="22"/>
         </w:rPr>
-        <w:t xml:space="preserve"> (see ../datasets_questions/explore_num_people.py)</w:t>
+        <w:t xml:space="preserve"> (</w:t>
+      </w:r>
+      <w:proofErr w:type="gramStart"/>
+      <w:r>
+        <w:rPr>
+          <w:rFonts w:ascii="Arial" w:hAnsi="Arial" w:cs="Times New Roman"/>
+          <w:color w:val="000000"/>
+          <w:sz w:val="22"/>
+          <w:szCs w:val="22"/>
+        </w:rPr>
+        <w:t>see ..</w:t>
+      </w:r>
+      <w:proofErr w:type="gramEnd"/>
+      <w:r>
+        <w:rPr>
+          <w:rFonts w:ascii="Arial" w:hAnsi="Arial" w:cs="Times New Roman"/>
+          <w:color w:val="000000"/>
+          <w:sz w:val="22"/>
+          <w:szCs w:val="22"/>
+        </w:rPr>
+        <w:t>/datasets_questions/explore_num_people.py)</w:t>
       </w:r>
       <w:r>
         <w:rPr>
@@ -271,8 +331,21 @@
           <w:numId w:val="3"/>
         </w:numPr>
       </w:pPr>
-      <w:r>
-        <w:t>total no. of data points</w:t>
+      <w:proofErr w:type="gramStart"/>
+      <w:r>
+        <w:t>total</w:t>
+      </w:r>
+      <w:proofErr w:type="gramEnd"/>
+      <w:r>
+        <w:t xml:space="preserve"> no. </w:t>
+      </w:r>
+      <w:proofErr w:type="gramStart"/>
+      <w:r>
+        <w:t>of</w:t>
+      </w:r>
+      <w:proofErr w:type="gramEnd"/>
+      <w:r>
+        <w:t xml:space="preserve"> data points</w:t>
       </w:r>
       <w:r>
         <w:t xml:space="preserve"> = </w:t>
@@ -292,8 +365,13 @@
           <w:numId w:val="3"/>
         </w:numPr>
       </w:pPr>
-      <w:r>
-        <w:t>allocation across classes (POI/non-POI)</w:t>
+      <w:proofErr w:type="gramStart"/>
+      <w:r>
+        <w:t>allocation</w:t>
+      </w:r>
+      <w:proofErr w:type="gramEnd"/>
+      <w:r>
+        <w:t xml:space="preserve"> across classes (POI/non-POI)</w:t>
       </w:r>
       <w:r>
         <w:t xml:space="preserve"> = 18 POI, 128 non-POI</w:t>
@@ -307,8 +385,13 @@
           <w:numId w:val="3"/>
         </w:numPr>
       </w:pPr>
-      <w:r>
-        <w:t>number of features</w:t>
+      <w:proofErr w:type="gramStart"/>
+      <w:r>
+        <w:t>number</w:t>
+      </w:r>
+      <w:proofErr w:type="gramEnd"/>
+      <w:r>
+        <w:t xml:space="preserve"> of features</w:t>
       </w:r>
       <w:r>
         <w:t xml:space="preserve"> = 21 features are available</w:t>
@@ -325,45 +408,154 @@
           <w:rFonts w:ascii="Arial" w:hAnsi="Arial"/>
         </w:rPr>
       </w:pPr>
-      <w:r>
-        <w:t>are there features with many missing values?</w:t>
-      </w:r>
-      <w:r>
-        <w:t xml:space="preserve"> Yes. Features with most number of missing values (where value is NaN) = </w:t>
-      </w:r>
+      <w:proofErr w:type="gramStart"/>
+      <w:r>
+        <w:t>are</w:t>
+      </w:r>
+      <w:proofErr w:type="gramEnd"/>
+      <w:r>
+        <w:t xml:space="preserve"> there features with many missing values?</w:t>
+      </w:r>
+      <w:r>
+        <w:t xml:space="preserve"> Yes. Features with most number of missing values (where value is </w:t>
+      </w:r>
+      <w:proofErr w:type="spellStart"/>
+      <w:r>
+        <w:t>NaN</w:t>
+      </w:r>
+      <w:proofErr w:type="spellEnd"/>
+      <w:r>
+        <w:t xml:space="preserve">) = </w:t>
+      </w:r>
+      <w:proofErr w:type="spellStart"/>
       <w:r>
         <w:rPr>
           <w:rFonts w:ascii="Courier" w:hAnsi="Courier"/>
         </w:rPr>
-        <w:t>loan_advances, restricted_stock_deferred, director_fees.</w:t>
+        <w:t>loan_advances</w:t>
+      </w:r>
+      <w:proofErr w:type="spellEnd"/>
+      <w:r>
+        <w:rPr>
+          <w:rFonts w:ascii="Courier" w:hAnsi="Courier"/>
+        </w:rPr>
+        <w:t xml:space="preserve">, </w:t>
+      </w:r>
+      <w:proofErr w:type="spellStart"/>
+      <w:r>
+        <w:rPr>
+          <w:rFonts w:ascii="Courier" w:hAnsi="Courier"/>
+        </w:rPr>
+        <w:t>restricted_stock_deferred</w:t>
+      </w:r>
+      <w:proofErr w:type="spellEnd"/>
+      <w:r>
+        <w:rPr>
+          <w:rFonts w:ascii="Courier" w:hAnsi="Courier"/>
+        </w:rPr>
+        <w:t xml:space="preserve">, </w:t>
+      </w:r>
+      <w:proofErr w:type="spellStart"/>
+      <w:r>
+        <w:rPr>
+          <w:rFonts w:ascii="Courier" w:hAnsi="Courier"/>
+        </w:rPr>
+        <w:t>director_fees</w:t>
+      </w:r>
+      <w:proofErr w:type="spellEnd"/>
+      <w:r>
+        <w:rPr>
+          <w:rFonts w:ascii="Courier" w:hAnsi="Courier"/>
+        </w:rPr>
+        <w:t>.</w:t>
       </w:r>
       <w:r>
         <w:t xml:space="preserve"> Features with moderate number of missing values</w:t>
       </w:r>
       <w:r>
-        <w:t xml:space="preserve"> (where occurrence of NaN &gt; 73)</w:t>
+        <w:t xml:space="preserve"> (where occurrence of </w:t>
+      </w:r>
+      <w:proofErr w:type="spellStart"/>
+      <w:r>
+        <w:t>NaN</w:t>
+      </w:r>
+      <w:proofErr w:type="spellEnd"/>
+      <w:r>
+        <w:t xml:space="preserve"> &gt; 73)</w:t>
       </w:r>
       <w:r>
         <w:t xml:space="preserve"> = </w:t>
       </w:r>
+      <w:proofErr w:type="spellStart"/>
       <w:r>
         <w:rPr>
           <w:rFonts w:ascii="Courier" w:hAnsi="Courier"/>
         </w:rPr>
-        <w:t>deferral_payments, long_term_incentive, deferred_income</w:t>
-      </w:r>
-    </w:p>
-    <w:p>
-      <w:pPr>
-        <w:rPr>
-          <w:rFonts w:ascii="Arial" w:hAnsi="Arial"/>
-        </w:rPr>
-      </w:pPr>
-      <w:r>
-        <w:rPr>
-          <w:rFonts w:ascii="Arial" w:hAnsi="Arial"/>
-        </w:rPr>
-        <w:t xml:space="preserve">financial features: ['salary', 'total_payments', </w:t>
+        <w:t>deferral_payments</w:t>
+      </w:r>
+      <w:proofErr w:type="spellEnd"/>
+      <w:r>
+        <w:rPr>
+          <w:rFonts w:ascii="Courier" w:hAnsi="Courier"/>
+        </w:rPr>
+        <w:t xml:space="preserve">, </w:t>
+      </w:r>
+      <w:proofErr w:type="spellStart"/>
+      <w:r>
+        <w:rPr>
+          <w:rFonts w:ascii="Courier" w:hAnsi="Courier"/>
+        </w:rPr>
+        <w:t>long_term_incentive</w:t>
+      </w:r>
+      <w:proofErr w:type="spellEnd"/>
+      <w:r>
+        <w:rPr>
+          <w:rFonts w:ascii="Courier" w:hAnsi="Courier"/>
+        </w:rPr>
+        <w:t xml:space="preserve">, </w:t>
+      </w:r>
+      <w:proofErr w:type="spellStart"/>
+      <w:r>
+        <w:rPr>
+          <w:rFonts w:ascii="Courier" w:hAnsi="Courier"/>
+        </w:rPr>
+        <w:t>deferred_income</w:t>
+      </w:r>
+      <w:proofErr w:type="spellEnd"/>
+    </w:p>
+    <w:p>
+      <w:pPr>
+        <w:rPr>
+          <w:rFonts w:ascii="Arial" w:hAnsi="Arial"/>
+        </w:rPr>
+      </w:pPr>
+      <w:proofErr w:type="gramStart"/>
+      <w:r>
+        <w:rPr>
+          <w:rFonts w:ascii="Arial" w:hAnsi="Arial"/>
+        </w:rPr>
+        <w:t>financial</w:t>
+      </w:r>
+      <w:proofErr w:type="gramEnd"/>
+      <w:r>
+        <w:rPr>
+          <w:rFonts w:ascii="Arial" w:hAnsi="Arial"/>
+        </w:rPr>
+        <w:t xml:space="preserve"> features: ['salary', '</w:t>
+      </w:r>
+      <w:proofErr w:type="spellStart"/>
+      <w:r>
+        <w:rPr>
+          <w:rFonts w:ascii="Arial" w:hAnsi="Arial"/>
+        </w:rPr>
+        <w:t>total_payments</w:t>
+      </w:r>
+      <w:proofErr w:type="spellEnd"/>
+      <w:r>
+        <w:rPr>
+          <w:rFonts w:ascii="Arial" w:hAnsi="Arial"/>
+        </w:rPr>
+        <w:t xml:space="preserve">', </w:t>
       </w:r>
       <w:r>
         <w:rPr>
@@ -375,40 +567,188 @@
         <w:rPr>
           <w:rFonts w:ascii="Arial" w:hAnsi="Arial"/>
         </w:rPr>
-        <w:t xml:space="preserve">, 'total_stock_value', 'expenses', 'exercised_stock_options', 'other', 'restricted_stock'] </w:t>
-      </w:r>
-    </w:p>
-    <w:p>
-      <w:pPr>
-        <w:rPr>
-          <w:rFonts w:ascii="Arial" w:hAnsi="Arial"/>
-        </w:rPr>
-      </w:pPr>
-    </w:p>
-    <w:p>
-      <w:pPr>
-        <w:rPr>
-          <w:rFonts w:ascii="Arial" w:hAnsi="Arial"/>
-        </w:rPr>
-      </w:pPr>
-      <w:r>
-        <w:rPr>
-          <w:rFonts w:ascii="Arial" w:hAnsi="Arial"/>
-        </w:rPr>
-        <w:t xml:space="preserve">email features: ['to_messages', 'email_address', 'from_poi_to_this_person', 'from_messages', 'from_this_person_to_poi', 'poi', 'shared_receipt_with_poi'] </w:t>
-      </w:r>
-    </w:p>
-    <w:p>
-      <w:pPr>
-        <w:rPr>
-          <w:rFonts w:ascii="Arial" w:hAnsi="Arial"/>
-        </w:rPr>
-      </w:pPr>
-      <w:r>
-        <w:rPr>
-          <w:rFonts w:ascii="Arial" w:hAnsi="Arial"/>
-        </w:rPr>
-        <w:t>POI label: [‘poi’] (boolean, represented as integer)</w:t>
+        <w:t>, '</w:t>
+      </w:r>
+      <w:proofErr w:type="spellStart"/>
+      <w:r>
+        <w:rPr>
+          <w:rFonts w:ascii="Arial" w:hAnsi="Arial"/>
+        </w:rPr>
+        <w:t>total_stock_value</w:t>
+      </w:r>
+      <w:proofErr w:type="spellEnd"/>
+      <w:r>
+        <w:rPr>
+          <w:rFonts w:ascii="Arial" w:hAnsi="Arial"/>
+        </w:rPr>
+        <w:t>', 'expenses', '</w:t>
+      </w:r>
+      <w:proofErr w:type="spellStart"/>
+      <w:r>
+        <w:rPr>
+          <w:rFonts w:ascii="Arial" w:hAnsi="Arial"/>
+        </w:rPr>
+        <w:t>exercised_stock_options</w:t>
+      </w:r>
+      <w:proofErr w:type="spellEnd"/>
+      <w:r>
+        <w:rPr>
+          <w:rFonts w:ascii="Arial" w:hAnsi="Arial"/>
+        </w:rPr>
+        <w:t>', 'other', '</w:t>
+      </w:r>
+      <w:proofErr w:type="spellStart"/>
+      <w:r>
+        <w:rPr>
+          <w:rFonts w:ascii="Arial" w:hAnsi="Arial"/>
+        </w:rPr>
+        <w:t>restricted_stock</w:t>
+      </w:r>
+      <w:proofErr w:type="spellEnd"/>
+      <w:r>
+        <w:rPr>
+          <w:rFonts w:ascii="Arial" w:hAnsi="Arial"/>
+        </w:rPr>
+        <w:t xml:space="preserve">'] </w:t>
+      </w:r>
+    </w:p>
+    <w:p>
+      <w:pPr>
+        <w:rPr>
+          <w:rFonts w:ascii="Arial" w:hAnsi="Arial"/>
+        </w:rPr>
+      </w:pPr>
+    </w:p>
+    <w:p>
+      <w:pPr>
+        <w:rPr>
+          <w:rFonts w:ascii="Arial" w:hAnsi="Arial"/>
+        </w:rPr>
+      </w:pPr>
+      <w:proofErr w:type="gramStart"/>
+      <w:r>
+        <w:rPr>
+          <w:rFonts w:ascii="Arial" w:hAnsi="Arial"/>
+        </w:rPr>
+        <w:t>email</w:t>
+      </w:r>
+      <w:proofErr w:type="gramEnd"/>
+      <w:r>
+        <w:rPr>
+          <w:rFonts w:ascii="Arial" w:hAnsi="Arial"/>
+        </w:rPr>
+        <w:t xml:space="preserve"> features: ['</w:t>
+      </w:r>
+      <w:proofErr w:type="spellStart"/>
+      <w:r>
+        <w:rPr>
+          <w:rFonts w:ascii="Arial" w:hAnsi="Arial"/>
+        </w:rPr>
+        <w:t>to_messages</w:t>
+      </w:r>
+      <w:proofErr w:type="spellEnd"/>
+      <w:r>
+        <w:rPr>
+          <w:rFonts w:ascii="Arial" w:hAnsi="Arial"/>
+        </w:rPr>
+        <w:t>', '</w:t>
+      </w:r>
+      <w:proofErr w:type="spellStart"/>
+      <w:r>
+        <w:rPr>
+          <w:rFonts w:ascii="Arial" w:hAnsi="Arial"/>
+        </w:rPr>
+        <w:t>email_address</w:t>
+      </w:r>
+      <w:proofErr w:type="spellEnd"/>
+      <w:r>
+        <w:rPr>
+          <w:rFonts w:ascii="Arial" w:hAnsi="Arial"/>
+        </w:rPr>
+        <w:t>', '</w:t>
+      </w:r>
+      <w:proofErr w:type="spellStart"/>
+      <w:r>
+        <w:rPr>
+          <w:rFonts w:ascii="Arial" w:hAnsi="Arial"/>
+        </w:rPr>
+        <w:t>from_poi_to_this_person</w:t>
+      </w:r>
+      <w:proofErr w:type="spellEnd"/>
+      <w:r>
+        <w:rPr>
+          <w:rFonts w:ascii="Arial" w:hAnsi="Arial"/>
+        </w:rPr>
+        <w:t>', '</w:t>
+      </w:r>
+      <w:proofErr w:type="spellStart"/>
+      <w:r>
+        <w:rPr>
+          <w:rFonts w:ascii="Arial" w:hAnsi="Arial"/>
+        </w:rPr>
+        <w:t>from_messages</w:t>
+      </w:r>
+      <w:proofErr w:type="spellEnd"/>
+      <w:r>
+        <w:rPr>
+          <w:rFonts w:ascii="Arial" w:hAnsi="Arial"/>
+        </w:rPr>
+        <w:t>', '</w:t>
+      </w:r>
+      <w:proofErr w:type="spellStart"/>
+      <w:r>
+        <w:rPr>
+          <w:rFonts w:ascii="Arial" w:hAnsi="Arial"/>
+        </w:rPr>
+        <w:t>from_this_person_to_poi</w:t>
+      </w:r>
+      <w:proofErr w:type="spellEnd"/>
+      <w:r>
+        <w:rPr>
+          <w:rFonts w:ascii="Arial" w:hAnsi="Arial"/>
+        </w:rPr>
+        <w:t>', 'poi', '</w:t>
+      </w:r>
+      <w:proofErr w:type="spellStart"/>
+      <w:r>
+        <w:rPr>
+          <w:rFonts w:ascii="Arial" w:hAnsi="Arial"/>
+        </w:rPr>
+        <w:t>shared_receipt_with_poi</w:t>
+      </w:r>
+      <w:proofErr w:type="spellEnd"/>
+      <w:r>
+        <w:rPr>
+          <w:rFonts w:ascii="Arial" w:hAnsi="Arial"/>
+        </w:rPr>
+        <w:t xml:space="preserve">'] </w:t>
+      </w:r>
+    </w:p>
+    <w:p>
+      <w:pPr>
+        <w:rPr>
+          <w:rFonts w:ascii="Arial" w:hAnsi="Arial"/>
+        </w:rPr>
+      </w:pPr>
+      <w:r>
+        <w:rPr>
+          <w:rFonts w:ascii="Arial" w:hAnsi="Arial"/>
+        </w:rPr>
+        <w:t>POI label: [‘poi’] (</w:t>
+      </w:r>
+      <w:proofErr w:type="spellStart"/>
+      <w:r>
+        <w:rPr>
+          <w:rFonts w:ascii="Arial" w:hAnsi="Arial"/>
+        </w:rPr>
+        <w:t>boolean</w:t>
+      </w:r>
+      <w:proofErr w:type="spellEnd"/>
+      <w:r>
+        <w:rPr>
+          <w:rFonts w:ascii="Arial" w:hAnsi="Arial"/>
+        </w:rPr>
+        <w:t>, represented as integer)</w:t>
       </w:r>
     </w:p>
     <w:p>
@@ -427,8 +767,16 @@
         <w:rPr>
           <w:rFonts w:ascii="Courier" w:hAnsi="Courier"/>
         </w:rPr>
-        <w:t>FREVERT MARK A</w:t>
-      </w:r>
+        <w:t xml:space="preserve">FREVERT MARK </w:t>
+      </w:r>
+      <w:proofErr w:type="gramStart"/>
+      <w:r>
+        <w:rPr>
+          <w:rFonts w:ascii="Courier" w:hAnsi="Courier"/>
+        </w:rPr>
+        <w:t>A</w:t>
+      </w:r>
+      <w:proofErr w:type="gramEnd"/>
       <w:r>
         <w:rPr>
           <w:rFonts w:ascii="Arial" w:hAnsi="Arial"/>
@@ -551,7 +899,27 @@
           <w:sz w:val="22"/>
           <w:szCs w:val="22"/>
         </w:rPr>
-        <w:t xml:space="preserve"> of the features that you use.  [relevant rubric items: “create new features”, “properly scale features”, “intelligently select feature”]</w:t>
+        <w:t xml:space="preserve"> of the features that you use.  [</w:t>
+      </w:r>
+      <w:proofErr w:type="gramStart"/>
+      <w:r>
+        <w:rPr>
+          <w:rFonts w:ascii="Arial" w:hAnsi="Arial" w:cs="Times New Roman"/>
+          <w:color w:val="000000"/>
+          <w:sz w:val="22"/>
+          <w:szCs w:val="22"/>
+        </w:rPr>
+        <w:t>relevant</w:t>
+      </w:r>
+      <w:proofErr w:type="gramEnd"/>
+      <w:r>
+        <w:rPr>
+          <w:rFonts w:ascii="Arial" w:hAnsi="Arial" w:cs="Times New Roman"/>
+          <w:color w:val="000000"/>
+          <w:sz w:val="22"/>
+          <w:szCs w:val="22"/>
+        </w:rPr>
+        <w:t xml:space="preserve"> rubric items: “create new features”, “properly scale features”, “intelligently select feature”]</w:t>
       </w:r>
     </w:p>
     <w:p>
@@ -577,6 +945,161 @@
           <w:szCs w:val="22"/>
         </w:rPr>
       </w:pPr>
+      <w:r>
+        <w:rPr>
+          <w:rFonts w:ascii="Arial" w:hAnsi="Arial" w:cs="Times New Roman"/>
+          <w:color w:val="000000"/>
+          <w:sz w:val="22"/>
+          <w:szCs w:val="22"/>
+        </w:rPr>
+        <w:t xml:space="preserve">From the original feature set, I picked the features </w:t>
+      </w:r>
+      <w:r>
+        <w:rPr>
+          <w:rFonts w:ascii="Arial" w:hAnsi="Arial" w:cs="Times New Roman"/>
+          <w:color w:val="000000"/>
+          <w:sz w:val="22"/>
+          <w:szCs w:val="22"/>
+        </w:rPr>
+        <w:t>'</w:t>
+      </w:r>
+      <w:proofErr w:type="spellStart"/>
+      <w:r>
+        <w:rPr>
+          <w:rFonts w:ascii="Arial" w:hAnsi="Arial" w:cs="Times New Roman"/>
+          <w:color w:val="000000"/>
+          <w:sz w:val="22"/>
+          <w:szCs w:val="22"/>
+        </w:rPr>
+        <w:t>total_payments</w:t>
+      </w:r>
+      <w:proofErr w:type="spellEnd"/>
+      <w:r>
+        <w:rPr>
+          <w:rFonts w:ascii="Arial" w:hAnsi="Arial" w:cs="Times New Roman"/>
+          <w:color w:val="000000"/>
+          <w:sz w:val="22"/>
+          <w:szCs w:val="22"/>
+        </w:rPr>
+        <w:t>', '</w:t>
+      </w:r>
+      <w:proofErr w:type="spellStart"/>
+      <w:r>
+        <w:rPr>
+          <w:rFonts w:ascii="Arial" w:hAnsi="Arial" w:cs="Times New Roman"/>
+          <w:color w:val="000000"/>
+          <w:sz w:val="22"/>
+          <w:szCs w:val="22"/>
+        </w:rPr>
+        <w:t>restricted_stock_deferred</w:t>
+      </w:r>
+      <w:proofErr w:type="spellEnd"/>
+      <w:r>
+        <w:rPr>
+          <w:rFonts w:ascii="Arial" w:hAnsi="Arial" w:cs="Times New Roman"/>
+          <w:color w:val="000000"/>
+          <w:sz w:val="22"/>
+          <w:szCs w:val="22"/>
+        </w:rPr>
+        <w:t>', '</w:t>
+      </w:r>
+      <w:proofErr w:type="spellStart"/>
+      <w:proofErr w:type="gramStart"/>
+      <w:r>
+        <w:rPr>
+          <w:rFonts w:ascii="Arial" w:hAnsi="Arial" w:cs="Times New Roman"/>
+          <w:color w:val="000000"/>
+          <w:sz w:val="22"/>
+          <w:szCs w:val="22"/>
+        </w:rPr>
+        <w:t>director</w:t>
+      </w:r>
+      <w:proofErr w:type="gramEnd"/>
+      <w:r>
+        <w:rPr>
+          <w:rFonts w:ascii="Arial" w:hAnsi="Arial" w:cs="Times New Roman"/>
+          <w:color w:val="000000"/>
+          <w:sz w:val="22"/>
+          <w:szCs w:val="22"/>
+        </w:rPr>
+        <w:t>_fees</w:t>
+      </w:r>
+      <w:proofErr w:type="spellEnd"/>
+      <w:r>
+        <w:rPr>
+          <w:rFonts w:ascii="Arial" w:hAnsi="Arial" w:cs="Times New Roman"/>
+          <w:color w:val="000000"/>
+          <w:sz w:val="22"/>
+          <w:szCs w:val="22"/>
+        </w:rPr>
+        <w:t xml:space="preserve">’. I ran a </w:t>
+      </w:r>
+      <w:proofErr w:type="spellStart"/>
+      <w:r>
+        <w:rPr>
+          <w:rFonts w:ascii="Arial" w:hAnsi="Arial" w:cs="Times New Roman"/>
+          <w:color w:val="000000"/>
+          <w:sz w:val="22"/>
+          <w:szCs w:val="22"/>
+        </w:rPr>
+        <w:t>SelectKBest</w:t>
+      </w:r>
+      <w:proofErr w:type="spellEnd"/>
+      <w:r>
+        <w:rPr>
+          <w:rFonts w:ascii="Arial" w:hAnsi="Arial" w:cs="Times New Roman"/>
+          <w:color w:val="000000"/>
+          <w:sz w:val="22"/>
+          <w:szCs w:val="22"/>
+        </w:rPr>
+        <w:t xml:space="preserve"> algorithm to determine the features with the highest scores. Once I took the top 8 features, I started to run them through the Gaussian Naïve Bayes classifier. I added the features one-by-one and omitted the ones that did not increase the accuracy, precision and recall or would decrease those metrics. The reason was to avoid </w:t>
+      </w:r>
+      <w:proofErr w:type="spellStart"/>
+      <w:r>
+        <w:rPr>
+          <w:rFonts w:ascii="Arial" w:hAnsi="Arial" w:cs="Times New Roman"/>
+          <w:color w:val="000000"/>
+          <w:sz w:val="22"/>
+          <w:szCs w:val="22"/>
+        </w:rPr>
+        <w:t>overfitting</w:t>
+      </w:r>
+      <w:proofErr w:type="spellEnd"/>
+      <w:r>
+        <w:rPr>
+          <w:rFonts w:ascii="Arial" w:hAnsi="Arial" w:cs="Times New Roman"/>
+          <w:color w:val="000000"/>
+          <w:sz w:val="22"/>
+          <w:szCs w:val="22"/>
+        </w:rPr>
+        <w:t xml:space="preserve"> and remove features that hurt my classification model. </w:t>
+      </w:r>
+    </w:p>
+    <w:p>
+      <w:pPr>
+        <w:ind w:left="720"/>
+        <w:textAlignment w:val="baseline"/>
+        <w:rPr>
+          <w:rFonts w:ascii="Arial" w:hAnsi="Arial" w:cs="Times New Roman"/>
+          <w:color w:val="000000"/>
+          <w:sz w:val="22"/>
+          <w:szCs w:val="22"/>
+        </w:rPr>
+      </w:pPr>
+    </w:p>
+    <w:p>
+      <w:pPr>
+        <w:ind w:left="720"/>
+        <w:textAlignment w:val="baseline"/>
+        <w:rPr>
+          <w:rFonts w:ascii="Arial" w:hAnsi="Arial" w:cs="Times New Roman"/>
+          <w:color w:val="000000"/>
+          <w:sz w:val="22"/>
+          <w:szCs w:val="22"/>
+        </w:rPr>
+      </w:pPr>
+      <w:bookmarkStart w:id="0" w:name="_GoBack"/>
+      <w:bookmarkEnd w:id="0"/>
       <w:r>
         <w:rPr>
           <w:rFonts w:ascii="Arial" w:hAnsi="Arial" w:cs="Times New Roman"/>
@@ -741,6 +1264,7 @@
         </w:rPr>
         <w:t>Features: “</w:t>
       </w:r>
+      <w:proofErr w:type="spellStart"/>
       <w:r>
         <w:rPr>
           <w:rFonts w:ascii="Arial" w:hAnsi="Arial" w:cs="Times New Roman"/>
@@ -750,6 +1274,7 @@
         </w:rPr>
         <w:t>total_payments</w:t>
       </w:r>
+      <w:proofErr w:type="spellEnd"/>
       <w:r>
         <w:rPr>
           <w:rFonts w:ascii="Arial" w:hAnsi="Arial" w:cs="Times New Roman"/>
@@ -778,16 +1303,7 @@
           <w:sz w:val="22"/>
           <w:szCs w:val="22"/>
         </w:rPr>
-        <w:t>Performance:</w:t>
-      </w:r>
-      <w:r>
-        <w:rPr>
-          <w:rFonts w:ascii="Arial" w:hAnsi="Arial" w:cs="Times New Roman"/>
-          <w:color w:val="000000"/>
-          <w:sz w:val="22"/>
-          <w:szCs w:val="22"/>
-        </w:rPr>
-        <w:t xml:space="preserve"> </w:t>
+        <w:t xml:space="preserve">Performance: </w:t>
       </w:r>
       <w:r>
         <w:rPr>
@@ -857,8 +1373,19 @@
           <w:szCs w:val="22"/>
         </w:rPr>
         <w:tab/>
-        <w:t>True positives:   87</w:t>
-      </w:r>
+        <w:t>True positives</w:t>
+      </w:r>
+      <w:proofErr w:type="gramStart"/>
+      <w:r>
+        <w:rPr>
+          <w:rFonts w:ascii="Arial" w:hAnsi="Arial" w:cs="Times New Roman"/>
+          <w:color w:val="000000"/>
+          <w:sz w:val="22"/>
+          <w:szCs w:val="22"/>
+        </w:rPr>
+        <w:t>:   87</w:t>
+      </w:r>
+      <w:proofErr w:type="gramEnd"/>
       <w:r>
         <w:rPr>
           <w:rFonts w:ascii="Arial" w:hAnsi="Arial" w:cs="Times New Roman"/>
@@ -921,27 +1448,7 @@
           <w:sz w:val="22"/>
           <w:szCs w:val="22"/>
         </w:rPr>
-        <w:t>Features: “</w:t>
-      </w:r>
-      <w:r>
-        <w:rPr>
-          <w:rFonts w:ascii="Arial" w:hAnsi="Arial" w:cs="Times New Roman"/>
-          <w:color w:val="000000"/>
-          <w:sz w:val="22"/>
-          <w:szCs w:val="22"/>
-        </w:rPr>
-        <w:t>bonus</w:t>
-      </w:r>
-      <w:bookmarkStart w:id="0" w:name="_GoBack"/>
-      <w:bookmarkEnd w:id="0"/>
-      <w:r>
-        <w:rPr>
-          <w:rFonts w:ascii="Arial" w:hAnsi="Arial" w:cs="Times New Roman"/>
-          <w:color w:val="000000"/>
-          <w:sz w:val="22"/>
-          <w:szCs w:val="22"/>
-        </w:rPr>
-        <w:t xml:space="preserve">” </w:t>
+        <w:t xml:space="preserve">Features: “bonus” </w:t>
       </w:r>
     </w:p>
     <w:p>
@@ -1065,6 +1572,155 @@
         <w:t xml:space="preserve">True negatives: 1962
 </w:t>
       </w:r>
+    </w:p>
+    <w:p>
+      <w:pPr>
+        <w:ind w:left="720"/>
+        <w:textAlignment w:val="baseline"/>
+        <w:rPr>
+          <w:rFonts w:ascii="Arial" w:hAnsi="Arial" w:cs="Times New Roman"/>
+          <w:color w:val="000000"/>
+          <w:sz w:val="22"/>
+          <w:szCs w:val="22"/>
+        </w:rPr>
+      </w:pPr>
+    </w:p>
+    <w:p>
+      <w:pPr>
+        <w:rPr>
+          <w:rFonts w:ascii="Times" w:hAnsi="Times" w:cs="Times New Roman"/>
+          <w:sz w:val="20"/>
+          <w:szCs w:val="20"/>
+        </w:rPr>
+      </w:pPr>
+      <w:r>
+        <w:rPr>
+          <w:rFonts w:ascii="Times" w:hAnsi="Times" w:cs="Times New Roman"/>
+          <w:sz w:val="20"/>
+          <w:szCs w:val="20"/>
+        </w:rPr>
+        <w:t>'</w:t>
+      </w:r>
+      <w:proofErr w:type="gramStart"/>
+      <w:r>
+        <w:rPr>
+          <w:rFonts w:ascii="Times" w:hAnsi="Times" w:cs="Times New Roman"/>
+          <w:sz w:val="20"/>
+          <w:szCs w:val="20"/>
+        </w:rPr>
+        <w:t>poi'</w:t>
+      </w:r>
+      <w:proofErr w:type="gramEnd"/>
+      <w:r>
+        <w:rPr>
+          <w:rFonts w:ascii="Times" w:hAnsi="Times" w:cs="Times New Roman"/>
+          <w:sz w:val="20"/>
+          <w:szCs w:val="20"/>
+        </w:rPr>
+        <w:t>, '</w:t>
+      </w:r>
+      <w:proofErr w:type="spellStart"/>
+      <w:r>
+        <w:rPr>
+          <w:rFonts w:ascii="Times" w:hAnsi="Times" w:cs="Times New Roman"/>
+          <w:sz w:val="20"/>
+          <w:szCs w:val="20"/>
+        </w:rPr>
+        <w:t>shared_receipt_with_poi</w:t>
+      </w:r>
+      <w:proofErr w:type="spellEnd"/>
+      <w:r>
+        <w:rPr>
+          <w:rFonts w:ascii="Times" w:hAnsi="Times" w:cs="Times New Roman"/>
+          <w:sz w:val="20"/>
+          <w:szCs w:val="20"/>
+        </w:rPr>
+        <w:t>', '</w:t>
+      </w:r>
+      <w:proofErr w:type="spellStart"/>
+      <w:r>
+        <w:rPr>
+          <w:rFonts w:ascii="Times" w:hAnsi="Times" w:cs="Times New Roman"/>
+          <w:sz w:val="20"/>
+          <w:szCs w:val="20"/>
+        </w:rPr>
+        <w:t>loan_advances</w:t>
+      </w:r>
+      <w:proofErr w:type="spellEnd"/>
+      <w:r>
+        <w:rPr>
+          <w:rFonts w:ascii="Times" w:hAnsi="Times" w:cs="Times New Roman"/>
+          <w:sz w:val="20"/>
+          <w:szCs w:val="20"/>
+        </w:rPr>
+        <w:t>', 'director_fees','</w:t>
+      </w:r>
+      <w:proofErr w:type="spellStart"/>
+      <w:r>
+        <w:rPr>
+          <w:rFonts w:ascii="Times" w:hAnsi="Times" w:cs="Times New Roman"/>
+          <w:sz w:val="20"/>
+          <w:szCs w:val="20"/>
+        </w:rPr>
+        <w:t>to_messages</w:t>
+      </w:r>
+      <w:proofErr w:type="spellEnd"/>
+      <w:r>
+        <w:rPr>
+          <w:rFonts w:ascii="Times" w:hAnsi="Times" w:cs="Times New Roman"/>
+          <w:sz w:val="20"/>
+          <w:szCs w:val="20"/>
+        </w:rPr>
+        <w:t>', '</w:t>
+      </w:r>
+      <w:proofErr w:type="spellStart"/>
+      <w:r>
+        <w:rPr>
+          <w:rFonts w:ascii="Times" w:hAnsi="Times" w:cs="Times New Roman"/>
+          <w:sz w:val="20"/>
+          <w:szCs w:val="20"/>
+        </w:rPr>
+        <w:t>from_poi_to_this_person</w:t>
+      </w:r>
+      <w:proofErr w:type="spellEnd"/>
+      <w:r>
+        <w:rPr>
+          <w:rFonts w:ascii="Times" w:hAnsi="Times" w:cs="Times New Roman"/>
+          <w:sz w:val="20"/>
+          <w:szCs w:val="20"/>
+        </w:rPr>
+        <w:t>', '</w:t>
+      </w:r>
+      <w:proofErr w:type="spellStart"/>
+      <w:r>
+        <w:rPr>
+          <w:rFonts w:ascii="Times" w:hAnsi="Times" w:cs="Times New Roman"/>
+          <w:sz w:val="20"/>
+          <w:szCs w:val="20"/>
+        </w:rPr>
+        <w:t>from_messages</w:t>
+      </w:r>
+      <w:proofErr w:type="spellEnd"/>
+      <w:r>
+        <w:rPr>
+          <w:rFonts w:ascii="Times" w:hAnsi="Times" w:cs="Times New Roman"/>
+          <w:sz w:val="20"/>
+          <w:szCs w:val="20"/>
+        </w:rPr>
+        <w:t>'</w:t>
+      </w:r>
+    </w:p>
+    <w:p>
+      <w:pPr>
+        <w:ind w:left="720"/>
+        <w:textAlignment w:val="baseline"/>
+        <w:rPr>
+          <w:rFonts w:ascii="Arial" w:hAnsi="Arial" w:cs="Times New Roman"/>
+          <w:color w:val="000000"/>
+          <w:sz w:val="22"/>
+          <w:szCs w:val="22"/>
+        </w:rPr>
+      </w:pPr>
     </w:p>
     <w:p>
       <w:pPr>
@@ -1099,7 +1755,27 @@
           <w:sz w:val="22"/>
           <w:szCs w:val="22"/>
         </w:rPr>
-        <w:t>What algorithm did you end up using?  What other one(s) did you try? [relevant rubric item: “pick an algorithm”]</w:t>
+        <w:t>What algorithm did you end up using?  What other one(s) did you try? [</w:t>
+      </w:r>
+      <w:proofErr w:type="gramStart"/>
+      <w:r>
+        <w:rPr>
+          <w:rFonts w:ascii="Arial" w:hAnsi="Arial" w:cs="Times New Roman"/>
+          <w:color w:val="000000"/>
+          <w:sz w:val="22"/>
+          <w:szCs w:val="22"/>
+        </w:rPr>
+        <w:t>relevant</w:t>
+      </w:r>
+      <w:proofErr w:type="gramEnd"/>
+      <w:r>
+        <w:rPr>
+          <w:rFonts w:ascii="Arial" w:hAnsi="Arial" w:cs="Times New Roman"/>
+          <w:color w:val="000000"/>
+          <w:sz w:val="22"/>
+          <w:szCs w:val="22"/>
+        </w:rPr>
+        <w:t xml:space="preserve"> rubric item: “pick an algorithm”]</w:t>
       </w:r>
     </w:p>
     <w:p>
@@ -1123,7 +1799,27 @@
           <w:sz w:val="22"/>
           <w:szCs w:val="22"/>
         </w:rPr>
-        <w:t>What does it mean to tune the parameters of an algorithm, and what can happen if you don’t do this well?  How did you tune the parameters of your particular algorithm?  (Some algorithms don’t have parameters that you need to tune--if this is the case for the one you picked, identify and briefly explain how you would have done it if you used, say, a decision tree classifier). [relevant rubric item: “tune the algorithm”]</w:t>
+        <w:t>What does it mean to tune the parameters of an algorithm, and what can happen if you don’t do this well?  How did you tune the parameters of your particular algorithm?  (Some algorithms don’t have parameters that you need to tune--if this is the case for the one you picked, identify and briefly explain how you would have done it if you used, say, a decision tree classifier). [</w:t>
+      </w:r>
+      <w:proofErr w:type="gramStart"/>
+      <w:r>
+        <w:rPr>
+          <w:rFonts w:ascii="Arial" w:hAnsi="Arial" w:cs="Times New Roman"/>
+          <w:color w:val="000000"/>
+          <w:sz w:val="22"/>
+          <w:szCs w:val="22"/>
+        </w:rPr>
+        <w:t>relevant</w:t>
+      </w:r>
+      <w:proofErr w:type="gramEnd"/>
+      <w:r>
+        <w:rPr>
+          <w:rFonts w:ascii="Arial" w:hAnsi="Arial" w:cs="Times New Roman"/>
+          <w:color w:val="000000"/>
+          <w:sz w:val="22"/>
+          <w:szCs w:val="22"/>
+        </w:rPr>
+        <w:t xml:space="preserve"> rubric item: “tune the algorithm”]</w:t>
       </w:r>
     </w:p>
     <w:p>
@@ -1147,7 +1843,27 @@
           <w:sz w:val="22"/>
           <w:szCs w:val="22"/>
         </w:rPr>
-        <w:t>What is validation, and what’s a classic mistake you can make if you do it wrong?  How did you validate your analysis?  [relevant rubric item: “validation strategy”]</w:t>
+        <w:t>What is validation, and what’s a classic mistake you can make if you do it wrong?  How did you validate your analysis?  [</w:t>
+      </w:r>
+      <w:proofErr w:type="gramStart"/>
+      <w:r>
+        <w:rPr>
+          <w:rFonts w:ascii="Arial" w:hAnsi="Arial" w:cs="Times New Roman"/>
+          <w:color w:val="000000"/>
+          <w:sz w:val="22"/>
+          <w:szCs w:val="22"/>
+        </w:rPr>
+        <w:t>relevant</w:t>
+      </w:r>
+      <w:proofErr w:type="gramEnd"/>
+      <w:r>
+        <w:rPr>
+          <w:rFonts w:ascii="Arial" w:hAnsi="Arial" w:cs="Times New Roman"/>
+          <w:color w:val="000000"/>
+          <w:sz w:val="22"/>
+          <w:szCs w:val="22"/>
+        </w:rPr>
+        <w:t xml:space="preserve"> rubric item: “validation strategy”]</w:t>
       </w:r>
     </w:p>
     <w:p>
@@ -1171,7 +1887,27 @@
           <w:sz w:val="22"/>
           <w:szCs w:val="22"/>
         </w:rPr>
-        <w:t>Give at least 2 evaluation metrics, and your average performance for each of them.  Explain an interpretation of your metrics that says something human-understandable about your algorithm’s performance. [relevant rubric item: “usage of evaluation metrics”]</w:t>
+        <w:t>Give at least 2 evaluation metrics, and your average performance for each of them.  Explain an interpretation of your metrics that says something human-understandable about your algorithm’s performance. [</w:t>
+      </w:r>
+      <w:proofErr w:type="gramStart"/>
+      <w:r>
+        <w:rPr>
+          <w:rFonts w:ascii="Arial" w:hAnsi="Arial" w:cs="Times New Roman"/>
+          <w:color w:val="000000"/>
+          <w:sz w:val="22"/>
+          <w:szCs w:val="22"/>
+        </w:rPr>
+        <w:t>relevant</w:t>
+      </w:r>
+      <w:proofErr w:type="gramEnd"/>
+      <w:r>
+        <w:rPr>
+          <w:rFonts w:ascii="Arial" w:hAnsi="Arial" w:cs="Times New Roman"/>
+          <w:color w:val="000000"/>
+          <w:sz w:val="22"/>
+          <w:szCs w:val="22"/>
+        </w:rPr>
+        <w:t xml:space="preserve"> rubric item: “usage of evaluation metrics”]</w:t>
       </w:r>
     </w:p>
     <w:p>

</xml_diff>

<commit_message>
resetting & progress on analysis of k-means clusters
</commit_message>
<xml_diff>
--- a/IntroMachineLearning/final_project/MLSubmissionQs-AL.docx
+++ b/IntroMachineLearning/final_project/MLSubmissionQs-AL.docx
@@ -521,15 +521,15 @@
         <w:textAlignment w:val="baseline"/>
         <w:rPr>
           <w:rFonts w:ascii="Arial" w:hAnsi="Arial" w:cs="Times New Roman"/>
-          <w:color w:val="000000"/>
-          <w:sz w:val="22"/>
-          <w:szCs w:val="22"/>
-        </w:rPr>
-      </w:pPr>
-      <w:r>
-        <w:rPr>
-          <w:rFonts w:ascii="Arial" w:hAnsi="Arial" w:cs="Times New Roman"/>
-          <w:color w:val="000000"/>
+          <w:color w:val="548DD4" w:themeColor="text2" w:themeTint="99"/>
+          <w:sz w:val="22"/>
+          <w:szCs w:val="22"/>
+        </w:rPr>
+      </w:pPr>
+      <w:r>
+        <w:rPr>
+          <w:rFonts w:ascii="Arial" w:hAnsi="Arial" w:cs="Times New Roman"/>
+          <w:color w:val="548DD4" w:themeColor="text2" w:themeTint="99"/>
           <w:sz w:val="22"/>
           <w:szCs w:val="22"/>
         </w:rPr>
@@ -538,7 +538,7 @@
       <w:r>
         <w:rPr>
           <w:rFonts w:ascii="Arial" w:hAnsi="Arial" w:cs="Times New Roman"/>
-          <w:color w:val="000000"/>
+          <w:color w:val="548DD4" w:themeColor="text2" w:themeTint="99"/>
           <w:sz w:val="22"/>
           <w:szCs w:val="22"/>
         </w:rPr>
@@ -547,7 +547,7 @@
       <w:r>
         <w:rPr>
           <w:rFonts w:ascii="Arial" w:hAnsi="Arial" w:cs="Times New Roman"/>
-          <w:color w:val="000000"/>
+          <w:color w:val="548DD4" w:themeColor="text2" w:themeTint="99"/>
           <w:sz w:val="22"/>
           <w:szCs w:val="22"/>
         </w:rPr>
@@ -584,26 +584,244 @@
           <w:sz w:val="22"/>
           <w:szCs w:val="22"/>
         </w:rPr>
-        <w:t xml:space="preserve">From the original feature set, I picked the features </w:t>
-      </w:r>
-      <w:r>
-        <w:rPr>
-          <w:rFonts w:ascii="Arial" w:hAnsi="Arial" w:cs="Times New Roman"/>
-          <w:color w:val="000000"/>
-          <w:sz w:val="22"/>
-          <w:szCs w:val="22"/>
-        </w:rPr>
-        <w:t>'total_payments', 'restricted_stock_deferred', 'director_fees</w:t>
-      </w:r>
-      <w:r>
-        <w:rPr>
-          <w:rFonts w:ascii="Arial" w:hAnsi="Arial" w:cs="Times New Roman"/>
-          <w:color w:val="000000"/>
-          <w:sz w:val="22"/>
-          <w:szCs w:val="22"/>
-        </w:rPr>
-        <w:t xml:space="preserve">’. I ran a SelectKBest algorithm to determine the features with the highest scores. Once I took the top 8 features, I started to run them through the Gaussian Naïve Bayes classifier. I added the features one-by-one and omitted the ones that did not increase the accuracy, precision and recall or would decrease those metrics. The reason was to avoid overfitting and remove features that hurt my classification model. </w:t>
-      </w:r>
+        <w:t xml:space="preserve">From the original feature set, I </w:t>
+      </w:r>
+      <w:r>
+        <w:rPr>
+          <w:rFonts w:ascii="Arial" w:hAnsi="Arial" w:cs="Times New Roman"/>
+          <w:color w:val="000000"/>
+          <w:sz w:val="22"/>
+          <w:szCs w:val="22"/>
+        </w:rPr>
+        <w:t xml:space="preserve">began by selecting features based on my intuition. I chose ‘salary’, ‘bonus’, and ‘total_payments’ but the accuracy, precision, and recall were very low using those features. Therefore, I used </w:t>
+      </w:r>
+      <w:r>
+        <w:rPr>
+          <w:rFonts w:ascii="Arial" w:hAnsi="Arial" w:cs="Times New Roman"/>
+          <w:color w:val="000000"/>
+          <w:sz w:val="22"/>
+          <w:szCs w:val="22"/>
+        </w:rPr>
+        <w:t xml:space="preserve">the </w:t>
+      </w:r>
+      <w:r>
+        <w:rPr>
+          <w:rFonts w:ascii="Arial" w:hAnsi="Arial" w:cs="Times New Roman"/>
+          <w:color w:val="000000"/>
+          <w:sz w:val="22"/>
+          <w:szCs w:val="22"/>
+        </w:rPr>
+        <w:t xml:space="preserve">SelectKBest algorithm to determine </w:t>
+      </w:r>
+      <w:r>
+        <w:rPr>
+          <w:rFonts w:ascii="Arial" w:hAnsi="Arial" w:cs="Times New Roman"/>
+          <w:color w:val="000000"/>
+          <w:sz w:val="22"/>
+          <w:szCs w:val="22"/>
+        </w:rPr>
+        <w:t xml:space="preserve">which </w:t>
+      </w:r>
+      <w:r>
+        <w:rPr>
+          <w:rFonts w:ascii="Arial" w:hAnsi="Arial" w:cs="Times New Roman"/>
+          <w:color w:val="000000"/>
+          <w:sz w:val="22"/>
+          <w:szCs w:val="22"/>
+        </w:rPr>
+        <w:t xml:space="preserve">features </w:t>
+      </w:r>
+      <w:r>
+        <w:rPr>
+          <w:rFonts w:ascii="Arial" w:hAnsi="Arial" w:cs="Times New Roman"/>
+          <w:color w:val="000000"/>
+          <w:sz w:val="22"/>
+          <w:szCs w:val="22"/>
+        </w:rPr>
+        <w:t>were most important as this seemed more systematic</w:t>
+      </w:r>
+      <w:r>
+        <w:rPr>
+          <w:rFonts w:ascii="Arial" w:hAnsi="Arial" w:cs="Times New Roman"/>
+          <w:color w:val="000000"/>
+          <w:sz w:val="22"/>
+          <w:szCs w:val="22"/>
+        </w:rPr>
+        <w:t xml:space="preserve">. </w:t>
+      </w:r>
+      <w:r>
+        <w:rPr>
+          <w:rFonts w:ascii="Arial" w:hAnsi="Arial" w:cs="Times New Roman"/>
+          <w:color w:val="000000"/>
+          <w:sz w:val="22"/>
+          <w:szCs w:val="22"/>
+        </w:rPr>
+        <w:t xml:space="preserve">The </w:t>
+      </w:r>
+      <w:r>
+        <w:rPr>
+          <w:rFonts w:ascii="Arial" w:hAnsi="Arial" w:cs="Times New Roman"/>
+          <w:color w:val="000000"/>
+          <w:sz w:val="22"/>
+          <w:szCs w:val="22"/>
+        </w:rPr>
+        <w:t xml:space="preserve">features </w:t>
+      </w:r>
+      <w:r>
+        <w:rPr>
+          <w:rFonts w:ascii="Arial" w:hAnsi="Arial" w:cs="Times New Roman"/>
+          <w:color w:val="000000"/>
+          <w:sz w:val="22"/>
+          <w:szCs w:val="22"/>
+        </w:rPr>
+        <w:t xml:space="preserve">'total_payments', 'restricted_stock_deferred', </w:t>
+      </w:r>
+      <w:r>
+        <w:rPr>
+          <w:rFonts w:ascii="Arial" w:hAnsi="Arial" w:cs="Times New Roman"/>
+          <w:color w:val="000000"/>
+          <w:sz w:val="22"/>
+          <w:szCs w:val="22"/>
+        </w:rPr>
+        <w:t xml:space="preserve">and </w:t>
+      </w:r>
+      <w:r>
+        <w:rPr>
+          <w:rFonts w:ascii="Arial" w:hAnsi="Arial" w:cs="Times New Roman"/>
+          <w:color w:val="000000"/>
+          <w:sz w:val="22"/>
+          <w:szCs w:val="22"/>
+        </w:rPr>
+        <w:t>'director_fees</w:t>
+      </w:r>
+      <w:r>
+        <w:rPr>
+          <w:rFonts w:ascii="Arial" w:hAnsi="Arial" w:cs="Times New Roman"/>
+          <w:color w:val="000000"/>
+          <w:sz w:val="22"/>
+          <w:szCs w:val="22"/>
+        </w:rPr>
+        <w:t>’</w:t>
+      </w:r>
+      <w:r>
+        <w:rPr>
+          <w:rFonts w:ascii="Arial" w:hAnsi="Arial" w:cs="Times New Roman"/>
+          <w:color w:val="000000"/>
+          <w:sz w:val="22"/>
+          <w:szCs w:val="22"/>
+        </w:rPr>
+        <w:t xml:space="preserve"> were the financial features with the highest scores</w:t>
+      </w:r>
+      <w:r>
+        <w:rPr>
+          <w:rFonts w:ascii="Arial" w:hAnsi="Arial" w:cs="Times New Roman"/>
+          <w:color w:val="000000"/>
+          <w:sz w:val="22"/>
+          <w:szCs w:val="22"/>
+        </w:rPr>
+        <w:t xml:space="preserve">. </w:t>
+      </w:r>
+      <w:r>
+        <w:rPr>
+          <w:rFonts w:ascii="Arial" w:hAnsi="Arial" w:cs="Times New Roman"/>
+          <w:color w:val="000000"/>
+          <w:sz w:val="22"/>
+          <w:szCs w:val="22"/>
+        </w:rPr>
+        <w:t xml:space="preserve">I decided on these by taking the top 8 highest scoring </w:t>
+      </w:r>
+      <w:r>
+        <w:rPr>
+          <w:rFonts w:ascii="Arial" w:hAnsi="Arial" w:cs="Times New Roman"/>
+          <w:color w:val="000000"/>
+          <w:sz w:val="22"/>
+          <w:szCs w:val="22"/>
+        </w:rPr>
+        <w:t xml:space="preserve">features, </w:t>
+      </w:r>
+      <w:r>
+        <w:rPr>
+          <w:rFonts w:ascii="Arial" w:hAnsi="Arial" w:cs="Times New Roman"/>
+          <w:color w:val="000000"/>
+          <w:sz w:val="22"/>
+          <w:szCs w:val="22"/>
+        </w:rPr>
+        <w:t xml:space="preserve">and </w:t>
+      </w:r>
+      <w:r>
+        <w:rPr>
+          <w:rFonts w:ascii="Arial" w:hAnsi="Arial" w:cs="Times New Roman"/>
+          <w:color w:val="000000"/>
+          <w:sz w:val="22"/>
+          <w:szCs w:val="22"/>
+        </w:rPr>
+        <w:t>run</w:t>
+      </w:r>
+      <w:r>
+        <w:rPr>
+          <w:rFonts w:ascii="Arial" w:hAnsi="Arial" w:cs="Times New Roman"/>
+          <w:color w:val="000000"/>
+          <w:sz w:val="22"/>
+          <w:szCs w:val="22"/>
+        </w:rPr>
+        <w:t>ning</w:t>
+      </w:r>
+      <w:r>
+        <w:rPr>
+          <w:rFonts w:ascii="Arial" w:hAnsi="Arial" w:cs="Times New Roman"/>
+          <w:color w:val="000000"/>
+          <w:sz w:val="22"/>
+          <w:szCs w:val="22"/>
+        </w:rPr>
+        <w:t xml:space="preserve"> them through the Gaussian Naïve Bayes classifier </w:t>
+      </w:r>
+      <w:r>
+        <w:rPr>
+          <w:rFonts w:ascii="Arial" w:hAnsi="Arial" w:cs="Times New Roman"/>
+          <w:color w:val="000000"/>
+          <w:sz w:val="22"/>
+          <w:szCs w:val="22"/>
+        </w:rPr>
+        <w:t xml:space="preserve">one-by-one. I </w:t>
+      </w:r>
+      <w:r>
+        <w:rPr>
+          <w:rFonts w:ascii="Arial" w:hAnsi="Arial" w:cs="Times New Roman"/>
+          <w:color w:val="000000"/>
+          <w:sz w:val="22"/>
+          <w:szCs w:val="22"/>
+        </w:rPr>
+        <w:t xml:space="preserve">omitted the ones that did not increase the accuracy, precision and recall or </w:t>
+      </w:r>
+      <w:r>
+        <w:rPr>
+          <w:rFonts w:ascii="Arial" w:hAnsi="Arial" w:cs="Times New Roman"/>
+          <w:color w:val="000000"/>
+          <w:sz w:val="22"/>
+          <w:szCs w:val="22"/>
+        </w:rPr>
+        <w:t xml:space="preserve">actually </w:t>
+      </w:r>
+      <w:r>
+        <w:rPr>
+          <w:rFonts w:ascii="Arial" w:hAnsi="Arial" w:cs="Times New Roman"/>
+          <w:color w:val="000000"/>
+          <w:sz w:val="22"/>
+          <w:szCs w:val="22"/>
+        </w:rPr>
+        <w:t xml:space="preserve">decrease those metrics. The reason was to avoid overfitting and remove features that hurt my classification model. </w:t>
+      </w:r>
+      <w:r>
+        <w:rPr>
+          <w:rFonts w:ascii="Arial" w:hAnsi="Arial" w:cs="Times New Roman"/>
+          <w:color w:val="000000"/>
+          <w:sz w:val="22"/>
+          <w:szCs w:val="22"/>
+        </w:rPr>
+        <w:t>In the end I had the 3 mentioned above.</w:t>
+      </w:r>
+      <w:bookmarkStart w:id="0" w:name="_GoBack"/>
+      <w:bookmarkEnd w:id="0"/>
     </w:p>
     <w:p>
       <w:pPr>
@@ -705,8 +923,7 @@
           <w:szCs w:val="22"/>
         </w:rPr>
         <w:tab/>
-        <w:t xml:space="preserve">F2: 0.47968
-</w:t>
+        <w:t xml:space="preserve">F2: 0.47968 </w:t>
       </w:r>
       <w:r>
         <w:rPr>
@@ -756,8 +973,7 @@
           <w:szCs w:val="22"/>
         </w:rPr>
         <w:tab/>
-        <w:t xml:space="preserve">True negatives:  960
-</w:t>
+        <w:t xml:space="preserve">True negatives:  960 </w:t>
       </w:r>
     </w:p>
     <w:p>
@@ -878,8 +1094,7 @@
           <w:szCs w:val="22"/>
         </w:rPr>
         <w:tab/>
-        <w:t xml:space="preserve">F2: 0.04701
-</w:t>
+        <w:t xml:space="preserve">F2: 0.04701 </w:t>
       </w:r>
       <w:r>
         <w:rPr>
@@ -929,8 +1144,7 @@
           <w:szCs w:val="22"/>
         </w:rPr>
         <w:tab/>
-        <w:t xml:space="preserve">True negatives: 9833
-</w:t>
+        <w:t xml:space="preserve">True negatives: 9833 </w:t>
       </w:r>
     </w:p>
     <w:p>
@@ -1033,8 +1247,7 @@
           <w:szCs w:val="22"/>
         </w:rPr>
         <w:tab/>
-        <w:t xml:space="preserve">F2: 0.49731
-</w:t>
+        <w:t xml:space="preserve">F2: 0.49731 </w:t>
       </w:r>
       <w:r>
         <w:rPr>
@@ -1084,8 +1297,7 @@
           <w:szCs w:val="22"/>
         </w:rPr>
         <w:tab/>
-        <w:t xml:space="preserve">True negatives: 1962
-</w:t>
+        <w:t xml:space="preserve">True negatives: 1962 </w:t>
       </w:r>
     </w:p>
     <w:p>
@@ -1135,18 +1347,7 @@
           <w:sz w:val="22"/>
           <w:szCs w:val="22"/>
         </w:rPr>
-        <w:t xml:space="preserve">pseudo code engineer new feature: take each email and create text vectorizer. Dump vectorizer into pickle as it will take a long time to run. </w:t>
-      </w:r>
-      <w:bookmarkStart w:id="0" w:name="_GoBack"/>
-      <w:bookmarkEnd w:id="0"/>
-      <w:r>
-        <w:rPr>
-          <w:rFonts w:ascii="Arial" w:hAnsi="Arial" w:cs="Times New Roman"/>
-          <w:color w:val="000000"/>
-          <w:sz w:val="22"/>
-          <w:szCs w:val="22"/>
-        </w:rPr>
-        <w:t xml:space="preserve">Label which emails are from POI (tuple). Run the vectorizers in k-means to cluster. Create clusters of similar documents. Calculate ratio of POIs in each cluster. Add number of emails from POI in cluster as a feature. </w:t>
+        <w:t xml:space="preserve">pseudo code engineer new feature: take each email and create text vectorizer. Dump vectorizer into pickle as it will take a long time to run. Label which emails are from POI (tuple). Run the vectorizers in k-means to cluster. Create clusters of similar documents. Calculate ratio of POIs in each cluster. Add number of emails from POI in cluster as a feature. </w:t>
       </w:r>
     </w:p>
     <w:p>

</xml_diff>

<commit_message>
done - ready to submit final ML project
</commit_message>
<xml_diff>
--- a/IntroMachineLearning/final_project/MLSubmissionQs-AL.docx
+++ b/IntroMachineLearning/final_project/MLSubmissionQs-AL.docx
@@ -251,37 +251,53 @@
           <w:sz w:val="22"/>
           <w:szCs w:val="22"/>
         </w:rPr>
-        <w:t xml:space="preserve"> (see ../datasets_questions/explore_num_people.py)</w:t>
-      </w:r>
-      <w:r>
-        <w:rPr>
-          <w:rFonts w:ascii="Arial" w:hAnsi="Arial" w:cs="Times New Roman"/>
-          <w:color w:val="000000"/>
-          <w:sz w:val="22"/>
-          <w:szCs w:val="22"/>
-        </w:rPr>
         <w:t>:</w:t>
       </w:r>
+    </w:p>
+    <w:p>
+      <w:pPr>
+        <w:ind w:left="720"/>
+        <w:textAlignment w:val="baseline"/>
+        <w:rPr>
+          <w:rFonts w:ascii="Arial" w:hAnsi="Arial" w:cs="Times New Roman"/>
+          <w:color w:val="000000"/>
+          <w:sz w:val="22"/>
+          <w:szCs w:val="22"/>
+        </w:rPr>
+      </w:pPr>
     </w:p>
     <w:p>
       <w:pPr>
         <w:pStyle w:val="ListParagraph"/>
         <w:numPr>
           <w:ilvl w:val="0"/>
-          <w:numId w:val="3"/>
+          <w:numId w:val="4"/>
         </w:numPr>
-      </w:pPr>
-      <w:r>
+        <w:textAlignment w:val="baseline"/>
+        <w:rPr>
+          <w:rFonts w:ascii="Arial" w:hAnsi="Arial" w:cs="Times New Roman"/>
+          <w:color w:val="000000"/>
+          <w:sz w:val="22"/>
+          <w:szCs w:val="22"/>
+        </w:rPr>
+      </w:pPr>
+      <w:r>
+        <w:rPr>
+          <w:rFonts w:ascii="Arial" w:hAnsi="Arial" w:cs="Times New Roman"/>
+          <w:color w:val="000000"/>
+          <w:sz w:val="22"/>
+          <w:szCs w:val="22"/>
+        </w:rPr>
         <w:t>total no. of data points</w:t>
       </w:r>
       <w:r>
-        <w:t xml:space="preserve"> = </w:t>
-      </w:r>
-      <w:r>
-        <w:t>146</w:t>
-      </w:r>
-      <w:r>
-        <w:t xml:space="preserve"> people in the data set, POI and non-POI</w:t>
+        <w:rPr>
+          <w:rFonts w:ascii="Arial" w:hAnsi="Arial" w:cs="Times New Roman"/>
+          <w:color w:val="000000"/>
+          <w:sz w:val="22"/>
+          <w:szCs w:val="22"/>
+        </w:rPr>
+        <w:t xml:space="preserve"> = 146 people in the data set</w:t>
       </w:r>
     </w:p>
     <w:p>
@@ -289,13 +305,32 @@
         <w:pStyle w:val="ListParagraph"/>
         <w:numPr>
           <w:ilvl w:val="0"/>
-          <w:numId w:val="3"/>
+          <w:numId w:val="4"/>
         </w:numPr>
-      </w:pPr>
-      <w:r>
+        <w:textAlignment w:val="baseline"/>
+        <w:rPr>
+          <w:rFonts w:ascii="Arial" w:hAnsi="Arial" w:cs="Times New Roman"/>
+          <w:color w:val="000000"/>
+          <w:sz w:val="22"/>
+          <w:szCs w:val="22"/>
+        </w:rPr>
+      </w:pPr>
+      <w:r>
+        <w:rPr>
+          <w:rFonts w:ascii="Arial" w:hAnsi="Arial" w:cs="Times New Roman"/>
+          <w:color w:val="000000"/>
+          <w:sz w:val="22"/>
+          <w:szCs w:val="22"/>
+        </w:rPr>
         <w:t>allocation across classes (POI/non-POI)</w:t>
       </w:r>
       <w:r>
+        <w:rPr>
+          <w:rFonts w:ascii="Arial" w:hAnsi="Arial" w:cs="Times New Roman"/>
+          <w:color w:val="000000"/>
+          <w:sz w:val="22"/>
+          <w:szCs w:val="22"/>
+        </w:rPr>
         <w:t xml:space="preserve"> = 18 POI, 128 non-POI</w:t>
       </w:r>
     </w:p>
@@ -304,13 +339,32 @@
         <w:pStyle w:val="ListParagraph"/>
         <w:numPr>
           <w:ilvl w:val="0"/>
-          <w:numId w:val="3"/>
+          <w:numId w:val="4"/>
         </w:numPr>
-      </w:pPr>
-      <w:r>
+        <w:textAlignment w:val="baseline"/>
+        <w:rPr>
+          <w:rFonts w:ascii="Arial" w:hAnsi="Arial" w:cs="Times New Roman"/>
+          <w:color w:val="000000"/>
+          <w:sz w:val="22"/>
+          <w:szCs w:val="22"/>
+        </w:rPr>
+      </w:pPr>
+      <w:r>
+        <w:rPr>
+          <w:rFonts w:ascii="Arial" w:hAnsi="Arial" w:cs="Times New Roman"/>
+          <w:color w:val="000000"/>
+          <w:sz w:val="22"/>
+          <w:szCs w:val="22"/>
+        </w:rPr>
         <w:t>number of features</w:t>
       </w:r>
       <w:r>
+        <w:rPr>
+          <w:rFonts w:ascii="Arial" w:hAnsi="Arial" w:cs="Times New Roman"/>
+          <w:color w:val="000000"/>
+          <w:sz w:val="22"/>
+          <w:szCs w:val="22"/>
+        </w:rPr>
         <w:t xml:space="preserve"> = 21 features are available</w:t>
       </w:r>
     </w:p>
@@ -319,191 +373,266 @@
         <w:pStyle w:val="ListParagraph"/>
         <w:numPr>
           <w:ilvl w:val="0"/>
-          <w:numId w:val="3"/>
+          <w:numId w:val="4"/>
         </w:numPr>
+        <w:textAlignment w:val="baseline"/>
+        <w:rPr>
+          <w:rFonts w:ascii="Arial" w:hAnsi="Arial" w:cs="Times New Roman"/>
+          <w:color w:val="000000"/>
+          <w:sz w:val="22"/>
+          <w:szCs w:val="22"/>
+        </w:rPr>
+      </w:pPr>
+      <w:r>
+        <w:rPr>
+          <w:rFonts w:ascii="Arial" w:hAnsi="Arial" w:cs="Times New Roman"/>
+          <w:color w:val="000000"/>
+          <w:sz w:val="22"/>
+          <w:szCs w:val="22"/>
+        </w:rPr>
+        <w:t>are there features with many missing values?</w:t>
+      </w:r>
+      <w:r>
+        <w:rPr>
+          <w:rFonts w:ascii="Arial" w:hAnsi="Arial" w:cs="Times New Roman"/>
+          <w:color w:val="000000"/>
+          <w:sz w:val="22"/>
+          <w:szCs w:val="22"/>
+        </w:rPr>
+        <w:t xml:space="preserve"> Yes. </w:t>
+      </w:r>
+    </w:p>
+    <w:p>
+      <w:pPr>
+        <w:pStyle w:val="ListParagraph"/>
+        <w:ind w:left="1440"/>
         <w:rPr>
           <w:rFonts w:ascii="Arial" w:hAnsi="Arial"/>
         </w:rPr>
       </w:pPr>
-      <w:r>
-        <w:t>are there features with many missing values?</w:t>
-      </w:r>
-      <w:r>
-        <w:t xml:space="preserve"> Yes. Features with most number of missing values (where value is NaN) = </w:t>
+    </w:p>
+    <w:p>
+      <w:pPr>
+        <w:ind w:left="720"/>
+        <w:rPr>
+          <w:rFonts w:ascii="Arial" w:hAnsi="Arial"/>
+          <w:sz w:val="22"/>
+          <w:szCs w:val="22"/>
+        </w:rPr>
+      </w:pPr>
+      <w:r>
+        <w:rPr>
+          <w:rFonts w:ascii="Arial" w:hAnsi="Arial" w:cs="Times New Roman"/>
+          <w:color w:val="000000"/>
+          <w:sz w:val="22"/>
+          <w:szCs w:val="22"/>
+        </w:rPr>
+        <w:t>There were many f</w:t>
+      </w:r>
+      <w:r>
+        <w:rPr>
+          <w:rFonts w:ascii="Arial" w:hAnsi="Arial" w:cs="Times New Roman"/>
+          <w:color w:val="000000"/>
+          <w:sz w:val="22"/>
+          <w:szCs w:val="22"/>
+        </w:rPr>
+        <w:t xml:space="preserve">eatures with </w:t>
+      </w:r>
+      <w:r>
+        <w:rPr>
+          <w:rFonts w:ascii="Arial" w:hAnsi="Arial" w:cs="Times New Roman"/>
+          <w:color w:val="000000"/>
+          <w:sz w:val="22"/>
+          <w:szCs w:val="22"/>
+        </w:rPr>
+        <w:t xml:space="preserve">‘NaN’ values. I removed these features from classification because the ‘NaN’ would be converted to </w:t>
+      </w:r>
+      <w:r>
+        <w:rPr>
+          <w:rFonts w:ascii="Arial" w:hAnsi="Arial" w:cs="Times New Roman"/>
+          <w:color w:val="000000"/>
+          <w:sz w:val="22"/>
+          <w:szCs w:val="22"/>
+        </w:rPr>
+        <w:t>0, which</w:t>
+      </w:r>
+      <w:r>
+        <w:rPr>
+          <w:rFonts w:ascii="Arial" w:hAnsi="Arial" w:cs="Times New Roman"/>
+          <w:color w:val="000000"/>
+          <w:sz w:val="22"/>
+          <w:szCs w:val="22"/>
+        </w:rPr>
+        <w:t xml:space="preserve"> could negatively affect </w:t>
+      </w:r>
+      <w:r>
+        <w:rPr>
+          <w:rFonts w:ascii="Arial" w:hAnsi="Arial" w:cs="Times New Roman"/>
+          <w:color w:val="000000"/>
+          <w:sz w:val="22"/>
+          <w:szCs w:val="22"/>
+        </w:rPr>
+        <w:t>my final</w:t>
+      </w:r>
+      <w:r>
+        <w:rPr>
+          <w:rFonts w:ascii="Arial" w:hAnsi="Arial" w:cs="Times New Roman"/>
+          <w:color w:val="000000"/>
+          <w:sz w:val="22"/>
+          <w:szCs w:val="22"/>
+        </w:rPr>
+        <w:t xml:space="preserve"> algorithm. ‘NaN’, which means unknown, is a different value from 0. </w:t>
+      </w:r>
+      <w:r>
+        <w:rPr>
+          <w:rFonts w:ascii="Arial" w:hAnsi="Arial" w:cs="Times New Roman"/>
+          <w:color w:val="000000"/>
+          <w:sz w:val="22"/>
+          <w:szCs w:val="22"/>
+        </w:rPr>
+        <w:t>Features with</w:t>
+      </w:r>
+      <w:r>
+        <w:rPr>
+          <w:rFonts w:ascii="Arial" w:hAnsi="Arial" w:cs="Times New Roman"/>
+          <w:color w:val="000000"/>
+          <w:sz w:val="22"/>
+          <w:szCs w:val="22"/>
+        </w:rPr>
+        <w:t xml:space="preserve"> large and</w:t>
+      </w:r>
+      <w:r>
+        <w:rPr>
+          <w:rFonts w:ascii="Arial" w:hAnsi="Arial" w:cs="Times New Roman"/>
+          <w:color w:val="000000"/>
+          <w:sz w:val="22"/>
+          <w:szCs w:val="22"/>
+        </w:rPr>
+        <w:t xml:space="preserve"> moderate number of missing values</w:t>
+      </w:r>
+      <w:r>
+        <w:rPr>
+          <w:rFonts w:ascii="Arial" w:hAnsi="Arial" w:cs="Times New Roman"/>
+          <w:color w:val="000000"/>
+          <w:sz w:val="22"/>
+          <w:szCs w:val="22"/>
+        </w:rPr>
+        <w:t>:</w:t>
+      </w:r>
+      <w:r>
+        <w:t xml:space="preserve"> </w:t>
       </w:r>
       <w:r>
         <w:rPr>
           <w:rFonts w:ascii="Courier" w:hAnsi="Courier"/>
-        </w:rPr>
-        <w:t>loan_advances, restricted_stock_deferred, director_fees.</w:t>
-      </w:r>
-      <w:r>
-        <w:t xml:space="preserve"> Features with moderate number of missing values</w:t>
-      </w:r>
-      <w:r>
-        <w:t xml:space="preserve"> (where occurrence of NaN &gt; 73)</w:t>
-      </w:r>
-      <w:r>
-        <w:t xml:space="preserve"> = </w:t>
+          <w:sz w:val="22"/>
+          <w:szCs w:val="22"/>
+        </w:rPr>
+        <w:t>loan_advances, restricted_stock_deferred, director_fees,</w:t>
+      </w:r>
+      <w:r>
+        <w:rPr>
+          <w:sz w:val="22"/>
+          <w:szCs w:val="22"/>
+        </w:rPr>
+        <w:t xml:space="preserve"> </w:t>
       </w:r>
       <w:r>
         <w:rPr>
           <w:rFonts w:ascii="Courier" w:hAnsi="Courier"/>
+          <w:sz w:val="22"/>
+          <w:szCs w:val="22"/>
         </w:rPr>
         <w:t>deferral_payments, long_term_incentive, deferred_income</w:t>
       </w:r>
-    </w:p>
-    <w:p>
-      <w:pPr>
+      <w:r>
         <w:rPr>
           <w:rFonts w:ascii="Arial" w:hAnsi="Arial"/>
-        </w:rPr>
-      </w:pPr>
+          <w:sz w:val="22"/>
+          <w:szCs w:val="22"/>
+        </w:rPr>
+        <w:t xml:space="preserve">. I created scatter plots of certain features. A discovered an outlier - </w:t>
+      </w:r>
+      <w:r>
+        <w:rPr>
+          <w:rFonts w:ascii="Courier" w:hAnsi="Courier"/>
+          <w:sz w:val="22"/>
+          <w:szCs w:val="22"/>
+        </w:rPr>
+        <w:t>FREVERT MARK A</w:t>
+      </w:r>
       <w:r>
         <w:rPr>
           <w:rFonts w:ascii="Arial" w:hAnsi="Arial"/>
-        </w:rPr>
-        <w:t xml:space="preserve">financial features: ['salary', 'total_payments', </w:t>
+          <w:sz w:val="22"/>
+          <w:szCs w:val="22"/>
+        </w:rPr>
+        <w:t xml:space="preserve"> </w:t>
       </w:r>
       <w:r>
         <w:rPr>
           <w:rFonts w:ascii="Arial" w:hAnsi="Arial"/>
-        </w:rPr>
-        <w:t>, 'bonus'</w:t>
+          <w:sz w:val="22"/>
+          <w:szCs w:val="22"/>
+        </w:rPr>
+        <w:t>– who was often group</w:t>
       </w:r>
       <w:r>
         <w:rPr>
           <w:rFonts w:ascii="Arial" w:hAnsi="Arial"/>
-        </w:rPr>
-        <w:t xml:space="preserve">, 'total_stock_value', 'expenses', 'exercised_stock_options', 'other', 'restricted_stock'] </w:t>
-      </w:r>
-    </w:p>
-    <w:p>
-      <w:pPr>
+          <w:sz w:val="22"/>
+          <w:szCs w:val="22"/>
+        </w:rPr>
+        <w:t>ed</w:t>
+      </w:r>
+      <w:r>
         <w:rPr>
           <w:rFonts w:ascii="Arial" w:hAnsi="Arial"/>
-        </w:rPr>
-      </w:pPr>
-    </w:p>
-    <w:p>
-      <w:pPr>
+          <w:sz w:val="22"/>
+          <w:szCs w:val="22"/>
+        </w:rPr>
+        <w:t xml:space="preserve"> with clusters of POI but is not a POI. I did not </w:t>
+      </w:r>
+      <w:r>
         <w:rPr>
           <w:rFonts w:ascii="Arial" w:hAnsi="Arial"/>
-        </w:rPr>
-      </w:pPr>
+          <w:sz w:val="22"/>
+          <w:szCs w:val="22"/>
+        </w:rPr>
+        <w:t>remove him</w:t>
+      </w:r>
       <w:r>
         <w:rPr>
           <w:rFonts w:ascii="Arial" w:hAnsi="Arial"/>
-        </w:rPr>
-        <w:t xml:space="preserve">email features: ['to_messages', 'email_address', 'from_poi_to_this_person', 'from_messages', 'from_this_person_to_poi', 'poi', 'shared_receipt_with_poi'] </w:t>
-      </w:r>
-    </w:p>
-    <w:p>
-      <w:pPr>
+          <w:sz w:val="22"/>
+          <w:szCs w:val="22"/>
+        </w:rPr>
+        <w:t xml:space="preserve"> because </w:t>
+      </w:r>
+      <w:r>
         <w:rPr>
           <w:rFonts w:ascii="Arial" w:hAnsi="Arial"/>
-        </w:rPr>
-      </w:pPr>
+          <w:sz w:val="22"/>
+          <w:szCs w:val="22"/>
+        </w:rPr>
+        <w:t xml:space="preserve">I want to avoid over cleansing </w:t>
+      </w:r>
       <w:r>
         <w:rPr>
           <w:rFonts w:ascii="Arial" w:hAnsi="Arial"/>
-        </w:rPr>
-        <w:t>POI label: [‘poi’] (boolean, represented as integer)</w:t>
-      </w:r>
-    </w:p>
-    <w:p>
-      <w:pPr>
+          <w:sz w:val="22"/>
+          <w:szCs w:val="22"/>
+        </w:rPr>
+        <w:t>the data and remove useful information that might cause future new incoming data to be wrongly classified</w:t>
+      </w:r>
+      <w:r>
         <w:rPr>
           <w:rFonts w:ascii="Arial" w:hAnsi="Arial"/>
-        </w:rPr>
-      </w:pPr>
-      <w:r>
-        <w:rPr>
-          <w:rFonts w:ascii="Arial" w:hAnsi="Arial"/>
-        </w:rPr>
-        <w:t xml:space="preserve">Outlier found to be POIs except for </w:t>
-      </w:r>
-      <w:r>
-        <w:rPr>
-          <w:rFonts w:ascii="Courier" w:hAnsi="Courier"/>
-        </w:rPr>
-        <w:t>FREVERT MARK A</w:t>
-      </w:r>
-      <w:r>
-        <w:rPr>
-          <w:rFonts w:ascii="Arial" w:hAnsi="Arial"/>
-        </w:rPr>
-        <w:t xml:space="preserve"> but did not remove him.</w:t>
-      </w:r>
-    </w:p>
-    <w:p>
-      <w:pPr>
-        <w:rPr>
-          <w:rFonts w:ascii="Arial" w:hAnsi="Arial"/>
-        </w:rPr>
-      </w:pPr>
-      <w:r>
-        <w:rPr>
-          <w:rFonts w:ascii="Arial" w:hAnsi="Arial"/>
-          <w:noProof/>
-        </w:rPr>
-        <w:lastRenderedPageBreak/>
-        <w:drawing>
-          <wp:inline distT="0" distB="0" distL="0" distR="0" wp14:anchorId="359415F9" wp14:editId="254D843B">
-            <wp:extent cx="2819400" cy="2171700"/>
-            <wp:effectExtent l="0" t="0" r="0" b="12700"/>
-            <wp:docPr id="1" name="Picture 1"/>
-            <wp:cNvGraphicFramePr>
-              <a:graphicFrameLocks xmlns:a="http://schemas.openxmlformats.org/drawingml/2006/main" noChangeAspect="1"/>
-            </wp:cNvGraphicFramePr>
-            <a:graphic xmlns:a="http://schemas.openxmlformats.org/drawingml/2006/main">
-              <a:graphicData uri="http://schemas.openxmlformats.org/drawingml/2006/picture">
-                <pic:pic xmlns:pic="http://schemas.openxmlformats.org/drawingml/2006/picture">
-                  <pic:nvPicPr>
-                    <pic:cNvPr id="0" name="Picture 1"/>
-                    <pic:cNvPicPr>
-                      <a:picLocks noChangeAspect="1" noChangeArrowheads="1"/>
-                    </pic:cNvPicPr>
-                  </pic:nvPicPr>
-                  <pic:blipFill>
-                    <a:blip r:embed="rId7">
-                      <a:extLst>
-                        <a:ext uri="{28A0092B-C50C-407E-A947-70E740481C1C}">
-                          <a14:useLocalDpi xmlns:a14="http://schemas.microsoft.com/office/drawing/2010/main" val="0"/>
-                        </a:ext>
-                      </a:extLst>
-                    </a:blip>
-                    <a:srcRect/>
-                    <a:stretch>
-                      <a:fillRect/>
-                    </a:stretch>
-                  </pic:blipFill>
-                  <pic:spPr bwMode="auto">
-                    <a:xfrm>
-                      <a:off x="0" y="0"/>
-                      <a:ext cx="2819669" cy="2171907"/>
-                    </a:xfrm>
-                    <a:prstGeom prst="rect">
-                      <a:avLst/>
-                    </a:prstGeom>
-                    <a:noFill/>
-                    <a:ln>
-                      <a:noFill/>
-                    </a:ln>
-                  </pic:spPr>
-                </pic:pic>
-              </a:graphicData>
-            </a:graphic>
-          </wp:inline>
-        </w:drawing>
-      </w:r>
-    </w:p>
-    <w:p>
-      <w:pPr>
-        <w:rPr>
-          <w:rFonts w:ascii="Arial" w:hAnsi="Arial"/>
-        </w:rPr>
-      </w:pPr>
+          <w:sz w:val="22"/>
+          <w:szCs w:val="22"/>
+        </w:rPr>
+        <w:t>.</w:t>
+      </w:r>
     </w:p>
     <w:p>
       <w:pPr>
@@ -533,6 +662,7 @@
           <w:sz w:val="22"/>
           <w:szCs w:val="22"/>
         </w:rPr>
+        <w:lastRenderedPageBreak/>
         <w:t xml:space="preserve">What features did you end up using in your POI identifier, and what selection process did you use to pick them?  Did you have to do any scaling?  Why or why not?  As part of the assignment, you should attempt to engineer your own feature that doesn’t come ready-made in the dataset--explain what feature you tried to make, and the rationale behind it.  (You do not necessarily have to use it in the final analysis, only engineer and test it.)  If you used an algorithm like a decision tree, please also give the feature </w:t>
       </w:r>
       <w:r>
@@ -560,7 +690,7 @@
         <w:textAlignment w:val="baseline"/>
         <w:rPr>
           <w:rFonts w:ascii="Arial" w:hAnsi="Arial" w:cs="Times New Roman"/>
-          <w:color w:val="000000"/>
+          <w:color w:val="548DD4" w:themeColor="text2" w:themeTint="99"/>
           <w:sz w:val="22"/>
           <w:szCs w:val="22"/>
         </w:rPr>
@@ -580,20 +710,122 @@
       <w:r>
         <w:rPr>
           <w:rFonts w:ascii="Arial" w:hAnsi="Arial" w:cs="Times New Roman"/>
-          <w:color w:val="000000"/>
-          <w:sz w:val="22"/>
-          <w:szCs w:val="22"/>
-        </w:rPr>
-        <w:t xml:space="preserve">From the original feature set, I </w:t>
-      </w:r>
-      <w:r>
-        <w:rPr>
-          <w:rFonts w:ascii="Arial" w:hAnsi="Arial" w:cs="Times New Roman"/>
-          <w:color w:val="000000"/>
-          <w:sz w:val="22"/>
-          <w:szCs w:val="22"/>
-        </w:rPr>
-        <w:t xml:space="preserve">began by selecting features based on my intuition. I chose ‘salary’, ‘bonus’, and ‘total_payments’ but the accuracy, precision, and recall were very low using those features. Therefore, I used </w:t>
+          <w:b/>
+          <w:color w:val="000000"/>
+          <w:sz w:val="22"/>
+          <w:szCs w:val="22"/>
+        </w:rPr>
+        <w:t>Final feature set:</w:t>
+      </w:r>
+      <w:r>
+        <w:rPr>
+          <w:rFonts w:ascii="Arial" w:hAnsi="Arial" w:cs="Times New Roman"/>
+          <w:color w:val="000000"/>
+          <w:sz w:val="22"/>
+          <w:szCs w:val="22"/>
+        </w:rPr>
+        <w:t xml:space="preserve"> </w:t>
+      </w:r>
+      <w:r>
+        <w:rPr>
+          <w:rFonts w:ascii="Arial" w:hAnsi="Arial" w:cs="Times New Roman"/>
+          <w:color w:val="000000"/>
+          <w:sz w:val="22"/>
+          <w:szCs w:val="22"/>
+        </w:rPr>
+        <w:t>'total_payments', 'bonus', 'restricted_stock_deferred', 'director_fees'</w:t>
+      </w:r>
+      <w:r>
+        <w:rPr>
+          <w:rFonts w:ascii="Arial" w:hAnsi="Arial" w:cs="Times New Roman"/>
+          <w:color w:val="000000"/>
+          <w:sz w:val="22"/>
+          <w:szCs w:val="22"/>
+        </w:rPr>
+        <w:t>, ‘suspicious_email_ratio’</w:t>
+      </w:r>
+    </w:p>
+    <w:p>
+      <w:pPr>
+        <w:ind w:left="720"/>
+        <w:textAlignment w:val="baseline"/>
+        <w:rPr>
+          <w:rFonts w:ascii="Arial" w:hAnsi="Arial" w:cs="Times New Roman"/>
+          <w:color w:val="000000"/>
+          <w:sz w:val="22"/>
+          <w:szCs w:val="22"/>
+        </w:rPr>
+      </w:pPr>
+      <w:r>
+        <w:rPr>
+          <w:rFonts w:ascii="Arial" w:hAnsi="Arial" w:cs="Times New Roman"/>
+          <w:b/>
+          <w:color w:val="000000"/>
+          <w:sz w:val="22"/>
+          <w:szCs w:val="22"/>
+        </w:rPr>
+        <w:t>Feature importances:</w:t>
+      </w:r>
+      <w:r>
+        <w:rPr>
+          <w:rFonts w:ascii="Arial" w:hAnsi="Arial" w:cs="Times New Roman"/>
+          <w:color w:val="000000"/>
+          <w:sz w:val="22"/>
+          <w:szCs w:val="22"/>
+        </w:rPr>
+        <w:t xml:space="preserve"> </w:t>
+      </w:r>
+      <w:r>
+        <w:rPr>
+          <w:rFonts w:ascii="Arial" w:hAnsi="Arial" w:cs="Times New Roman"/>
+          <w:color w:val="000000"/>
+          <w:sz w:val="22"/>
+          <w:szCs w:val="22"/>
+        </w:rPr>
+        <w:t>array([ 0.40618417,  0.45397068,  0.        ,  0.        ,  0.13984515])</w:t>
+      </w:r>
+    </w:p>
+    <w:p>
+      <w:pPr>
+        <w:ind w:left="720"/>
+        <w:textAlignment w:val="baseline"/>
+        <w:rPr>
+          <w:rFonts w:ascii="Arial" w:hAnsi="Arial" w:cs="Times New Roman"/>
+          <w:color w:val="000000"/>
+          <w:sz w:val="22"/>
+          <w:szCs w:val="22"/>
+        </w:rPr>
+      </w:pPr>
+    </w:p>
+    <w:p>
+      <w:pPr>
+        <w:ind w:left="720"/>
+        <w:textAlignment w:val="baseline"/>
+        <w:rPr>
+          <w:rFonts w:ascii="Arial" w:hAnsi="Arial" w:cs="Times New Roman"/>
+          <w:color w:val="000000"/>
+          <w:sz w:val="22"/>
+          <w:szCs w:val="22"/>
+        </w:rPr>
+      </w:pPr>
+      <w:r>
+        <w:rPr>
+          <w:rFonts w:ascii="Arial" w:hAnsi="Arial" w:cs="Times New Roman"/>
+          <w:b/>
+          <w:color w:val="000000"/>
+          <w:sz w:val="22"/>
+          <w:szCs w:val="22"/>
+        </w:rPr>
+        <w:t>My selection process:</w:t>
+      </w:r>
+      <w:r>
+        <w:rPr>
+          <w:rFonts w:ascii="Arial" w:hAnsi="Arial" w:cs="Times New Roman"/>
+          <w:color w:val="000000"/>
+          <w:sz w:val="22"/>
+          <w:szCs w:val="22"/>
+        </w:rPr>
+        <w:t xml:space="preserve"> I began with </w:t>
       </w:r>
       <w:r>
         <w:rPr>
@@ -611,34 +843,43 @@
           <w:sz w:val="22"/>
           <w:szCs w:val="22"/>
         </w:rPr>
-        <w:t xml:space="preserve">SelectKBest algorithm to determine </w:t>
-      </w:r>
-      <w:r>
-        <w:rPr>
-          <w:rFonts w:ascii="Arial" w:hAnsi="Arial" w:cs="Times New Roman"/>
-          <w:color w:val="000000"/>
-          <w:sz w:val="22"/>
-          <w:szCs w:val="22"/>
-        </w:rPr>
-        <w:t xml:space="preserve">which </w:t>
-      </w:r>
-      <w:r>
-        <w:rPr>
-          <w:rFonts w:ascii="Arial" w:hAnsi="Arial" w:cs="Times New Roman"/>
-          <w:color w:val="000000"/>
-          <w:sz w:val="22"/>
-          <w:szCs w:val="22"/>
-        </w:rPr>
-        <w:t xml:space="preserve">features </w:t>
-      </w:r>
-      <w:r>
-        <w:rPr>
-          <w:rFonts w:ascii="Arial" w:hAnsi="Arial" w:cs="Times New Roman"/>
-          <w:color w:val="000000"/>
-          <w:sz w:val="22"/>
-          <w:szCs w:val="22"/>
-        </w:rPr>
-        <w:t>were most important as this seemed more systematic</w:t>
+        <w:t xml:space="preserve">SelectKBest algorithm to determine which features were most important </w:t>
+      </w:r>
+      <w:r>
+        <w:rPr>
+          <w:rFonts w:ascii="Arial" w:hAnsi="Arial" w:cs="Times New Roman"/>
+          <w:color w:val="000000"/>
+          <w:sz w:val="22"/>
+          <w:szCs w:val="22"/>
+        </w:rPr>
+        <w:t>using</w:t>
+      </w:r>
+      <w:r>
+        <w:rPr>
+          <w:rFonts w:ascii="Arial" w:hAnsi="Arial" w:cs="Times New Roman"/>
+          <w:color w:val="000000"/>
+          <w:sz w:val="22"/>
+          <w:szCs w:val="22"/>
+        </w:rPr>
+        <w:t xml:space="preserve"> an objective and</w:t>
+      </w:r>
+      <w:r>
+        <w:rPr>
+          <w:rFonts w:ascii="Arial" w:hAnsi="Arial" w:cs="Times New Roman"/>
+          <w:color w:val="000000"/>
+          <w:sz w:val="22"/>
+          <w:szCs w:val="22"/>
+        </w:rPr>
+        <w:t xml:space="preserve"> systematic</w:t>
+      </w:r>
+      <w:r>
+        <w:rPr>
+          <w:rFonts w:ascii="Arial" w:hAnsi="Arial" w:cs="Times New Roman"/>
+          <w:color w:val="000000"/>
+          <w:sz w:val="22"/>
+          <w:szCs w:val="22"/>
+        </w:rPr>
+        <w:t xml:space="preserve"> process</w:t>
       </w:r>
       <w:r>
         <w:rPr>
@@ -656,25 +897,34 @@
           <w:sz w:val="22"/>
           <w:szCs w:val="22"/>
         </w:rPr>
-        <w:t xml:space="preserve">The </w:t>
-      </w:r>
-      <w:r>
-        <w:rPr>
-          <w:rFonts w:ascii="Arial" w:hAnsi="Arial" w:cs="Times New Roman"/>
-          <w:color w:val="000000"/>
-          <w:sz w:val="22"/>
-          <w:szCs w:val="22"/>
-        </w:rPr>
-        <w:t xml:space="preserve">features </w:t>
-      </w:r>
-      <w:r>
-        <w:rPr>
-          <w:rFonts w:ascii="Arial" w:hAnsi="Arial" w:cs="Times New Roman"/>
-          <w:color w:val="000000"/>
-          <w:sz w:val="22"/>
-          <w:szCs w:val="22"/>
-        </w:rPr>
-        <w:t xml:space="preserve">'total_payments', 'restricted_stock_deferred', </w:t>
+        <w:t>I took</w:t>
+      </w:r>
+      <w:r>
+        <w:rPr>
+          <w:rFonts w:ascii="Arial" w:hAnsi="Arial" w:cs="Times New Roman"/>
+          <w:color w:val="000000"/>
+          <w:sz w:val="22"/>
+          <w:szCs w:val="22"/>
+        </w:rPr>
+        <w:t xml:space="preserve"> the top 8 highest scoring </w:t>
+      </w:r>
+      <w:r>
+        <w:rPr>
+          <w:rFonts w:ascii="Arial" w:hAnsi="Arial" w:cs="Times New Roman"/>
+          <w:color w:val="000000"/>
+          <w:sz w:val="22"/>
+          <w:szCs w:val="22"/>
+        </w:rPr>
+        <w:t>features</w:t>
+      </w:r>
+      <w:r>
+        <w:rPr>
+          <w:rFonts w:ascii="Arial" w:hAnsi="Arial" w:cs="Times New Roman"/>
+          <w:color w:val="000000"/>
+          <w:sz w:val="22"/>
+          <w:szCs w:val="22"/>
+        </w:rPr>
+        <w:t xml:space="preserve"> </w:t>
       </w:r>
       <w:r>
         <w:rPr>
@@ -692,25 +942,61 @@
           <w:sz w:val="22"/>
           <w:szCs w:val="22"/>
         </w:rPr>
-        <w:t>'director_fees</w:t>
-      </w:r>
-      <w:r>
-        <w:rPr>
-          <w:rFonts w:ascii="Arial" w:hAnsi="Arial" w:cs="Times New Roman"/>
-          <w:color w:val="000000"/>
-          <w:sz w:val="22"/>
-          <w:szCs w:val="22"/>
-        </w:rPr>
-        <w:t>’</w:t>
-      </w:r>
-      <w:r>
-        <w:rPr>
-          <w:rFonts w:ascii="Arial" w:hAnsi="Arial" w:cs="Times New Roman"/>
-          <w:color w:val="000000"/>
-          <w:sz w:val="22"/>
-          <w:szCs w:val="22"/>
-        </w:rPr>
-        <w:t xml:space="preserve"> were the financial features with the highest scores</w:t>
+        <w:t>ran</w:t>
+      </w:r>
+      <w:r>
+        <w:rPr>
+          <w:rFonts w:ascii="Arial" w:hAnsi="Arial" w:cs="Times New Roman"/>
+          <w:color w:val="000000"/>
+          <w:sz w:val="22"/>
+          <w:szCs w:val="22"/>
+        </w:rPr>
+        <w:t xml:space="preserve"> them through the Gaussian Naïve Bayes classifier </w:t>
+      </w:r>
+      <w:r>
+        <w:rPr>
+          <w:rFonts w:ascii="Arial" w:hAnsi="Arial" w:cs="Times New Roman"/>
+          <w:color w:val="000000"/>
+          <w:sz w:val="22"/>
+          <w:szCs w:val="22"/>
+        </w:rPr>
+        <w:t xml:space="preserve">one-by-one. I </w:t>
+      </w:r>
+      <w:r>
+        <w:rPr>
+          <w:rFonts w:ascii="Arial" w:hAnsi="Arial" w:cs="Times New Roman"/>
+          <w:color w:val="000000"/>
+          <w:sz w:val="22"/>
+          <w:szCs w:val="22"/>
+        </w:rPr>
+        <w:t xml:space="preserve">omitted the </w:t>
+      </w:r>
+      <w:r>
+        <w:rPr>
+          <w:rFonts w:ascii="Arial" w:hAnsi="Arial" w:cs="Times New Roman"/>
+          <w:color w:val="000000"/>
+          <w:sz w:val="22"/>
+          <w:szCs w:val="22"/>
+        </w:rPr>
+        <w:t>features</w:t>
+      </w:r>
+      <w:r>
+        <w:rPr>
+          <w:rFonts w:ascii="Arial" w:hAnsi="Arial" w:cs="Times New Roman"/>
+          <w:color w:val="000000"/>
+          <w:sz w:val="22"/>
+          <w:szCs w:val="22"/>
+        </w:rPr>
+        <w:t xml:space="preserve"> that did not increase the accuracy, precision and recall </w:t>
+      </w:r>
+      <w:r>
+        <w:rPr>
+          <w:rFonts w:ascii="Arial" w:hAnsi="Arial" w:cs="Times New Roman"/>
+          <w:color w:val="000000"/>
+          <w:sz w:val="22"/>
+          <w:szCs w:val="22"/>
+        </w:rPr>
+        <w:t>to avoid overfitting</w:t>
       </w:r>
       <w:r>
         <w:rPr>
@@ -721,107 +1007,6 @@
         </w:rPr>
         <w:t xml:space="preserve">. </w:t>
       </w:r>
-      <w:r>
-        <w:rPr>
-          <w:rFonts w:ascii="Arial" w:hAnsi="Arial" w:cs="Times New Roman"/>
-          <w:color w:val="000000"/>
-          <w:sz w:val="22"/>
-          <w:szCs w:val="22"/>
-        </w:rPr>
-        <w:t xml:space="preserve">I decided on these by taking the top 8 highest scoring </w:t>
-      </w:r>
-      <w:r>
-        <w:rPr>
-          <w:rFonts w:ascii="Arial" w:hAnsi="Arial" w:cs="Times New Roman"/>
-          <w:color w:val="000000"/>
-          <w:sz w:val="22"/>
-          <w:szCs w:val="22"/>
-        </w:rPr>
-        <w:t xml:space="preserve">features, </w:t>
-      </w:r>
-      <w:r>
-        <w:rPr>
-          <w:rFonts w:ascii="Arial" w:hAnsi="Arial" w:cs="Times New Roman"/>
-          <w:color w:val="000000"/>
-          <w:sz w:val="22"/>
-          <w:szCs w:val="22"/>
-        </w:rPr>
-        <w:t xml:space="preserve">and </w:t>
-      </w:r>
-      <w:r>
-        <w:rPr>
-          <w:rFonts w:ascii="Arial" w:hAnsi="Arial" w:cs="Times New Roman"/>
-          <w:color w:val="000000"/>
-          <w:sz w:val="22"/>
-          <w:szCs w:val="22"/>
-        </w:rPr>
-        <w:t>run</w:t>
-      </w:r>
-      <w:r>
-        <w:rPr>
-          <w:rFonts w:ascii="Arial" w:hAnsi="Arial" w:cs="Times New Roman"/>
-          <w:color w:val="000000"/>
-          <w:sz w:val="22"/>
-          <w:szCs w:val="22"/>
-        </w:rPr>
-        <w:t>ning</w:t>
-      </w:r>
-      <w:r>
-        <w:rPr>
-          <w:rFonts w:ascii="Arial" w:hAnsi="Arial" w:cs="Times New Roman"/>
-          <w:color w:val="000000"/>
-          <w:sz w:val="22"/>
-          <w:szCs w:val="22"/>
-        </w:rPr>
-        <w:t xml:space="preserve"> them through the Gaussian Naïve Bayes classifier </w:t>
-      </w:r>
-      <w:r>
-        <w:rPr>
-          <w:rFonts w:ascii="Arial" w:hAnsi="Arial" w:cs="Times New Roman"/>
-          <w:color w:val="000000"/>
-          <w:sz w:val="22"/>
-          <w:szCs w:val="22"/>
-        </w:rPr>
-        <w:t xml:space="preserve">one-by-one. I </w:t>
-      </w:r>
-      <w:r>
-        <w:rPr>
-          <w:rFonts w:ascii="Arial" w:hAnsi="Arial" w:cs="Times New Roman"/>
-          <w:color w:val="000000"/>
-          <w:sz w:val="22"/>
-          <w:szCs w:val="22"/>
-        </w:rPr>
-        <w:t xml:space="preserve">omitted the ones that did not increase the accuracy, precision and recall or </w:t>
-      </w:r>
-      <w:r>
-        <w:rPr>
-          <w:rFonts w:ascii="Arial" w:hAnsi="Arial" w:cs="Times New Roman"/>
-          <w:color w:val="000000"/>
-          <w:sz w:val="22"/>
-          <w:szCs w:val="22"/>
-        </w:rPr>
-        <w:t xml:space="preserve">actually </w:t>
-      </w:r>
-      <w:r>
-        <w:rPr>
-          <w:rFonts w:ascii="Arial" w:hAnsi="Arial" w:cs="Times New Roman"/>
-          <w:color w:val="000000"/>
-          <w:sz w:val="22"/>
-          <w:szCs w:val="22"/>
-        </w:rPr>
-        <w:t xml:space="preserve">decrease those metrics. The reason was to avoid overfitting and remove features that hurt my classification model. </w:t>
-      </w:r>
-      <w:r>
-        <w:rPr>
-          <w:rFonts w:ascii="Arial" w:hAnsi="Arial" w:cs="Times New Roman"/>
-          <w:color w:val="000000"/>
-          <w:sz w:val="22"/>
-          <w:szCs w:val="22"/>
-        </w:rPr>
-        <w:t>In the end I had the 3 mentioned above.</w:t>
-      </w:r>
-      <w:bookmarkStart w:id="0" w:name="_GoBack"/>
-      <w:bookmarkEnd w:id="0"/>
     </w:p>
     <w:p>
       <w:pPr>
@@ -853,501 +1038,223 @@
           <w:sz w:val="22"/>
           <w:szCs w:val="22"/>
         </w:rPr>
-        <w:t xml:space="preserve">Features: “salary” </w:t>
-      </w:r>
-    </w:p>
-    <w:p>
-      <w:pPr>
-        <w:ind w:left="720"/>
-        <w:textAlignment w:val="baseline"/>
-        <w:rPr>
-          <w:rFonts w:ascii="Arial" w:hAnsi="Arial" w:cs="Times New Roman"/>
-          <w:color w:val="000000"/>
-          <w:sz w:val="22"/>
-          <w:szCs w:val="22"/>
-        </w:rPr>
-      </w:pPr>
-      <w:r>
-        <w:rPr>
-          <w:rFonts w:ascii="Arial" w:hAnsi="Arial" w:cs="Times New Roman"/>
-          <w:color w:val="000000"/>
-          <w:sz w:val="22"/>
-          <w:szCs w:val="22"/>
-        </w:rPr>
-        <w:t xml:space="preserve">Performance: </w:t>
-      </w:r>
-      <w:r>
-        <w:rPr>
-          <w:rFonts w:ascii="Arial" w:hAnsi="Arial" w:cs="Times New Roman"/>
-          <w:color w:val="000000"/>
-          <w:sz w:val="22"/>
-          <w:szCs w:val="22"/>
-        </w:rPr>
-        <w:t>Accuracy: 0.25560</w:t>
-      </w:r>
-      <w:r>
-        <w:rPr>
-          <w:rFonts w:ascii="Arial" w:hAnsi="Arial" w:cs="Times New Roman"/>
-          <w:color w:val="000000"/>
-          <w:sz w:val="22"/>
-          <w:szCs w:val="22"/>
-        </w:rPr>
-        <w:tab/>
-        <w:t>Precision: 0.18481</w:t>
-      </w:r>
-      <w:r>
-        <w:rPr>
-          <w:rFonts w:ascii="Arial" w:hAnsi="Arial" w:cs="Times New Roman"/>
-          <w:color w:val="000000"/>
-          <w:sz w:val="22"/>
-          <w:szCs w:val="22"/>
-        </w:rPr>
-        <w:tab/>
-        <w:t>Recall: 0.79800</w:t>
-      </w:r>
-      <w:r>
-        <w:rPr>
-          <w:rFonts w:ascii="Arial" w:hAnsi="Arial" w:cs="Times New Roman"/>
-          <w:color w:val="000000"/>
-          <w:sz w:val="22"/>
-          <w:szCs w:val="22"/>
-        </w:rPr>
-        <w:tab/>
-        <w:t>F1: 0.30011</w:t>
-      </w:r>
-      <w:r>
-        <w:rPr>
-          <w:rFonts w:ascii="Arial" w:hAnsi="Arial" w:cs="Times New Roman"/>
-          <w:color w:val="000000"/>
-          <w:sz w:val="22"/>
-          <w:szCs w:val="22"/>
-        </w:rPr>
-        <w:tab/>
-        <w:t xml:space="preserve">F2: 0.47968 </w:t>
-      </w:r>
-      <w:r>
-        <w:rPr>
-          <w:rFonts w:ascii="Arial" w:hAnsi="Arial" w:cs="Times New Roman"/>
-          <w:color w:val="000000"/>
-          <w:sz w:val="22"/>
-          <w:szCs w:val="22"/>
-        </w:rPr>
-        <w:tab/>
-        <w:t>Total predictions: 10000</w:t>
-      </w:r>
-      <w:r>
-        <w:rPr>
-          <w:rFonts w:ascii="Arial" w:hAnsi="Arial" w:cs="Times New Roman"/>
-          <w:color w:val="000000"/>
-          <w:sz w:val="22"/>
-          <w:szCs w:val="22"/>
-        </w:rPr>
-        <w:tab/>
-        <w:t>True positives: 1596</w:t>
-      </w:r>
-      <w:r>
-        <w:rPr>
-          <w:rFonts w:ascii="Arial" w:hAnsi="Arial" w:cs="Times New Roman"/>
-          <w:color w:val="000000"/>
-          <w:sz w:val="22"/>
-          <w:szCs w:val="22"/>
-        </w:rPr>
-        <w:tab/>
-        <w:t>False positives: 7040</w:t>
-      </w:r>
-      <w:r>
-        <w:rPr>
-          <w:rFonts w:ascii="Arial" w:hAnsi="Arial" w:cs="Times New Roman"/>
-          <w:color w:val="000000"/>
-          <w:sz w:val="22"/>
-          <w:szCs w:val="22"/>
-        </w:rPr>
-        <w:tab/>
-        <w:t>False negatives:  404</w:t>
-      </w:r>
-      <w:r>
-        <w:rPr>
-          <w:rFonts w:ascii="Arial" w:hAnsi="Arial" w:cs="Times New Roman"/>
-          <w:color w:val="000000"/>
-          <w:sz w:val="22"/>
-          <w:szCs w:val="22"/>
-        </w:rPr>
-        <w:tab/>
-        <w:t xml:space="preserve">True negatives:  960 </w:t>
-      </w:r>
-    </w:p>
-    <w:p>
-      <w:pPr>
-        <w:ind w:left="720"/>
-        <w:textAlignment w:val="baseline"/>
-        <w:rPr>
-          <w:rFonts w:ascii="Arial" w:hAnsi="Arial" w:cs="Times New Roman"/>
-          <w:color w:val="000000"/>
-          <w:sz w:val="22"/>
-          <w:szCs w:val="22"/>
-        </w:rPr>
-      </w:pPr>
-    </w:p>
-    <w:p>
-      <w:pPr>
-        <w:ind w:left="720"/>
-        <w:textAlignment w:val="baseline"/>
-        <w:rPr>
-          <w:rFonts w:ascii="Arial" w:hAnsi="Arial" w:cs="Times New Roman"/>
-          <w:color w:val="000000"/>
-          <w:sz w:val="22"/>
-          <w:szCs w:val="22"/>
-        </w:rPr>
-      </w:pPr>
-      <w:r>
-        <w:rPr>
-          <w:rFonts w:ascii="Arial" w:hAnsi="Arial" w:cs="Times New Roman"/>
-          <w:color w:val="000000"/>
-          <w:sz w:val="22"/>
-          <w:szCs w:val="22"/>
-        </w:rPr>
-        <w:t>Features: “</w:t>
-      </w:r>
-      <w:r>
-        <w:rPr>
-          <w:rFonts w:ascii="Arial" w:hAnsi="Arial" w:cs="Times New Roman"/>
-          <w:color w:val="000000"/>
-          <w:sz w:val="22"/>
-          <w:szCs w:val="22"/>
-        </w:rPr>
-        <w:t>total_payments</w:t>
-      </w:r>
-      <w:r>
-        <w:rPr>
-          <w:rFonts w:ascii="Arial" w:hAnsi="Arial" w:cs="Times New Roman"/>
-          <w:color w:val="000000"/>
-          <w:sz w:val="22"/>
-          <w:szCs w:val="22"/>
-        </w:rPr>
-        <w:t xml:space="preserve">” </w:t>
-      </w:r>
-    </w:p>
-    <w:p>
-      <w:pPr>
-        <w:ind w:left="720"/>
-        <w:textAlignment w:val="baseline"/>
-        <w:rPr>
-          <w:rFonts w:ascii="Arial" w:hAnsi="Arial" w:cs="Times New Roman"/>
-          <w:color w:val="000000"/>
-          <w:sz w:val="22"/>
-          <w:szCs w:val="22"/>
-        </w:rPr>
-      </w:pPr>
-      <w:r>
-        <w:rPr>
-          <w:rFonts w:ascii="Arial" w:hAnsi="Arial" w:cs="Times New Roman"/>
-          <w:color w:val="000000"/>
-          <w:sz w:val="22"/>
-          <w:szCs w:val="22"/>
-        </w:rPr>
-        <w:t xml:space="preserve">Performance: </w:t>
-      </w:r>
-      <w:r>
-        <w:rPr>
-          <w:rFonts w:ascii="Arial" w:hAnsi="Arial" w:cs="Times New Roman"/>
-          <w:color w:val="000000"/>
-          <w:sz w:val="22"/>
-          <w:szCs w:val="22"/>
-        </w:rPr>
-        <w:t>Accuracy: 0.76308</w:t>
-      </w:r>
-      <w:r>
-        <w:rPr>
-          <w:rFonts w:ascii="Arial" w:hAnsi="Arial" w:cs="Times New Roman"/>
-          <w:color w:val="000000"/>
-          <w:sz w:val="22"/>
-          <w:szCs w:val="22"/>
-        </w:rPr>
-        <w:tab/>
-        <w:t>Precision: 0.06938</w:t>
-      </w:r>
-      <w:r>
-        <w:rPr>
-          <w:rFonts w:ascii="Arial" w:hAnsi="Arial" w:cs="Times New Roman"/>
-          <w:color w:val="000000"/>
-          <w:sz w:val="22"/>
-          <w:szCs w:val="22"/>
-        </w:rPr>
-        <w:tab/>
-        <w:t>Recall: 0.04350</w:t>
-      </w:r>
-      <w:r>
-        <w:rPr>
-          <w:rFonts w:ascii="Arial" w:hAnsi="Arial" w:cs="Times New Roman"/>
-          <w:color w:val="000000"/>
-          <w:sz w:val="22"/>
-          <w:szCs w:val="22"/>
-        </w:rPr>
-        <w:tab/>
-        <w:t>F1: 0.05347</w:t>
-      </w:r>
-      <w:r>
-        <w:rPr>
-          <w:rFonts w:ascii="Arial" w:hAnsi="Arial" w:cs="Times New Roman"/>
-          <w:color w:val="000000"/>
-          <w:sz w:val="22"/>
-          <w:szCs w:val="22"/>
-        </w:rPr>
-        <w:tab/>
-        <w:t xml:space="preserve">F2: 0.04701 </w:t>
-      </w:r>
-      <w:r>
-        <w:rPr>
-          <w:rFonts w:ascii="Arial" w:hAnsi="Arial" w:cs="Times New Roman"/>
-          <w:color w:val="000000"/>
-          <w:sz w:val="22"/>
-          <w:szCs w:val="22"/>
-        </w:rPr>
-        <w:tab/>
-        <w:t>Total predictions: 13000</w:t>
-      </w:r>
-      <w:r>
-        <w:rPr>
-          <w:rFonts w:ascii="Arial" w:hAnsi="Arial" w:cs="Times New Roman"/>
-          <w:color w:val="000000"/>
-          <w:sz w:val="22"/>
-          <w:szCs w:val="22"/>
-        </w:rPr>
-        <w:tab/>
-        <w:t>True positives:   87</w:t>
-      </w:r>
-      <w:r>
-        <w:rPr>
-          <w:rFonts w:ascii="Arial" w:hAnsi="Arial" w:cs="Times New Roman"/>
-          <w:color w:val="000000"/>
-          <w:sz w:val="22"/>
-          <w:szCs w:val="22"/>
-        </w:rPr>
-        <w:tab/>
-        <w:t>False positives: 1167</w:t>
-      </w:r>
-      <w:r>
-        <w:rPr>
-          <w:rFonts w:ascii="Arial" w:hAnsi="Arial" w:cs="Times New Roman"/>
-          <w:color w:val="000000"/>
-          <w:sz w:val="22"/>
-          <w:szCs w:val="22"/>
-        </w:rPr>
-        <w:tab/>
-        <w:t>False negatives: 1913</w:t>
-      </w:r>
-      <w:r>
-        <w:rPr>
-          <w:rFonts w:ascii="Arial" w:hAnsi="Arial" w:cs="Times New Roman"/>
-          <w:color w:val="000000"/>
-          <w:sz w:val="22"/>
-          <w:szCs w:val="22"/>
-        </w:rPr>
-        <w:tab/>
-        <w:t xml:space="preserve">True negatives: 9833 </w:t>
-      </w:r>
-    </w:p>
-    <w:p>
-      <w:pPr>
-        <w:ind w:left="720"/>
-        <w:textAlignment w:val="baseline"/>
-        <w:rPr>
-          <w:rFonts w:ascii="Arial" w:hAnsi="Arial" w:cs="Times New Roman"/>
-          <w:color w:val="000000"/>
-          <w:sz w:val="22"/>
-          <w:szCs w:val="22"/>
-        </w:rPr>
-      </w:pPr>
-    </w:p>
-    <w:p>
-      <w:pPr>
-        <w:ind w:left="720"/>
-        <w:textAlignment w:val="baseline"/>
-        <w:rPr>
-          <w:rFonts w:ascii="Arial" w:hAnsi="Arial" w:cs="Times New Roman"/>
-          <w:color w:val="000000"/>
-          <w:sz w:val="22"/>
-          <w:szCs w:val="22"/>
-        </w:rPr>
-      </w:pPr>
-      <w:r>
-        <w:rPr>
-          <w:rFonts w:ascii="Arial" w:hAnsi="Arial" w:cs="Times New Roman"/>
-          <w:color w:val="000000"/>
-          <w:sz w:val="22"/>
-          <w:szCs w:val="22"/>
-        </w:rPr>
-        <w:t xml:space="preserve">Features: “bonus” </w:t>
-      </w:r>
-    </w:p>
-    <w:p>
-      <w:pPr>
-        <w:ind w:left="720"/>
-        <w:textAlignment w:val="baseline"/>
-        <w:rPr>
-          <w:rFonts w:ascii="Arial" w:hAnsi="Arial" w:cs="Times New Roman"/>
-          <w:color w:val="000000"/>
-          <w:sz w:val="22"/>
-          <w:szCs w:val="22"/>
-        </w:rPr>
-      </w:pPr>
-      <w:r>
-        <w:rPr>
-          <w:rFonts w:ascii="Arial" w:hAnsi="Arial" w:cs="Times New Roman"/>
-          <w:color w:val="000000"/>
-          <w:sz w:val="22"/>
-          <w:szCs w:val="22"/>
-        </w:rPr>
-        <w:t xml:space="preserve">Performance: </w:t>
-      </w:r>
-      <w:r>
-        <w:rPr>
-          <w:rFonts w:ascii="Arial" w:hAnsi="Arial" w:cs="Times New Roman"/>
-          <w:color w:val="000000"/>
-          <w:sz w:val="22"/>
-          <w:szCs w:val="22"/>
-        </w:rPr>
-        <w:t>Accuracy: 0.37800</w:t>
-      </w:r>
-      <w:r>
-        <w:rPr>
-          <w:rFonts w:ascii="Arial" w:hAnsi="Arial" w:cs="Times New Roman"/>
-          <w:color w:val="000000"/>
-          <w:sz w:val="22"/>
-          <w:szCs w:val="22"/>
-        </w:rPr>
-        <w:tab/>
-        <w:t>Precision: 0.22229</w:t>
-      </w:r>
-      <w:r>
-        <w:rPr>
-          <w:rFonts w:ascii="Arial" w:hAnsi="Arial" w:cs="Times New Roman"/>
-          <w:color w:val="000000"/>
-          <w:sz w:val="22"/>
-          <w:szCs w:val="22"/>
-        </w:rPr>
-        <w:tab/>
-        <w:t>Recall: 0.72000</w:t>
-      </w:r>
-      <w:r>
-        <w:rPr>
-          <w:rFonts w:ascii="Arial" w:hAnsi="Arial" w:cs="Times New Roman"/>
-          <w:color w:val="000000"/>
-          <w:sz w:val="22"/>
-          <w:szCs w:val="22"/>
-        </w:rPr>
-        <w:tab/>
-        <w:t>F1: 0.33970</w:t>
-      </w:r>
-      <w:r>
-        <w:rPr>
-          <w:rFonts w:ascii="Arial" w:hAnsi="Arial" w:cs="Times New Roman"/>
-          <w:color w:val="000000"/>
-          <w:sz w:val="22"/>
-          <w:szCs w:val="22"/>
-        </w:rPr>
-        <w:tab/>
-        <w:t xml:space="preserve">F2: 0.49731 </w:t>
-      </w:r>
-      <w:r>
-        <w:rPr>
-          <w:rFonts w:ascii="Arial" w:hAnsi="Arial" w:cs="Times New Roman"/>
-          <w:color w:val="000000"/>
-          <w:sz w:val="22"/>
-          <w:szCs w:val="22"/>
-        </w:rPr>
-        <w:tab/>
-        <w:t>Total predictions: 9000</w:t>
-      </w:r>
-      <w:r>
-        <w:rPr>
-          <w:rFonts w:ascii="Arial" w:hAnsi="Arial" w:cs="Times New Roman"/>
-          <w:color w:val="000000"/>
-          <w:sz w:val="22"/>
-          <w:szCs w:val="22"/>
-        </w:rPr>
-        <w:tab/>
-        <w:t>True positives: 1440</w:t>
-      </w:r>
-      <w:r>
-        <w:rPr>
-          <w:rFonts w:ascii="Arial" w:hAnsi="Arial" w:cs="Times New Roman"/>
-          <w:color w:val="000000"/>
-          <w:sz w:val="22"/>
-          <w:szCs w:val="22"/>
-        </w:rPr>
-        <w:tab/>
-        <w:t>False positives: 5038</w:t>
-      </w:r>
-      <w:r>
-        <w:rPr>
-          <w:rFonts w:ascii="Arial" w:hAnsi="Arial" w:cs="Times New Roman"/>
-          <w:color w:val="000000"/>
-          <w:sz w:val="22"/>
-          <w:szCs w:val="22"/>
-        </w:rPr>
-        <w:tab/>
-        <w:t>False negatives:  560</w:t>
-      </w:r>
-      <w:r>
-        <w:rPr>
-          <w:rFonts w:ascii="Arial" w:hAnsi="Arial" w:cs="Times New Roman"/>
-          <w:color w:val="000000"/>
-          <w:sz w:val="22"/>
-          <w:szCs w:val="22"/>
-        </w:rPr>
-        <w:tab/>
-        <w:t xml:space="preserve">True negatives: 1962 </w:t>
-      </w:r>
-    </w:p>
-    <w:p>
-      <w:pPr>
-        <w:ind w:left="720"/>
-        <w:textAlignment w:val="baseline"/>
-        <w:rPr>
-          <w:rFonts w:ascii="Arial" w:hAnsi="Arial" w:cs="Times New Roman"/>
-          <w:color w:val="000000"/>
-          <w:sz w:val="22"/>
-          <w:szCs w:val="22"/>
-        </w:rPr>
-      </w:pPr>
-    </w:p>
-    <w:p>
-      <w:pPr>
-        <w:rPr>
-          <w:rFonts w:ascii="Times" w:hAnsi="Times" w:cs="Times New Roman"/>
-          <w:sz w:val="20"/>
-          <w:szCs w:val="20"/>
-        </w:rPr>
-      </w:pPr>
-      <w:r>
-        <w:rPr>
-          <w:rFonts w:ascii="Times" w:hAnsi="Times" w:cs="Times New Roman"/>
-          <w:sz w:val="20"/>
-          <w:szCs w:val="20"/>
-        </w:rPr>
-        <w:t>'poi', 'shared_receipt_with_poi', 'loan_advances', 'director_fees','to_messages', 'from_poi_to_this_person', 'from_messages'</w:t>
-      </w:r>
-    </w:p>
-    <w:p>
-      <w:pPr>
-        <w:ind w:left="720"/>
-        <w:textAlignment w:val="baseline"/>
-        <w:rPr>
-          <w:rFonts w:ascii="Arial" w:hAnsi="Arial" w:cs="Times New Roman"/>
-          <w:color w:val="000000"/>
-          <w:sz w:val="22"/>
-          <w:szCs w:val="22"/>
-        </w:rPr>
-      </w:pPr>
-      <w:r>
-        <w:rPr>
-          <w:rFonts w:ascii="Arial" w:hAnsi="Arial" w:cs="Times New Roman"/>
-          <w:color w:val="000000"/>
-          <w:sz w:val="22"/>
-          <w:szCs w:val="22"/>
-        </w:rPr>
-        <w:t xml:space="preserve">pseudo code engineer new feature: take each email and create text vectorizer. Dump vectorizer into pickle as it will take a long time to run. Label which emails are from POI (tuple). Run the vectorizers in k-means to cluster. Create clusters of similar documents. Calculate ratio of POIs in each cluster. Add number of emails from POI in cluster as a feature. </w:t>
+        <w:t>N</w:t>
+      </w:r>
+      <w:r>
+        <w:rPr>
+          <w:rFonts w:ascii="Arial" w:hAnsi="Arial" w:cs="Times New Roman"/>
+          <w:color w:val="000000"/>
+          <w:sz w:val="22"/>
+          <w:szCs w:val="22"/>
+        </w:rPr>
+        <w:t>ext, I engineered a new feature:</w:t>
+      </w:r>
+      <w:r>
+        <w:rPr>
+          <w:rFonts w:ascii="Arial" w:hAnsi="Arial" w:cs="Times New Roman"/>
+          <w:color w:val="000000"/>
+          <w:sz w:val="22"/>
+          <w:szCs w:val="22"/>
+        </w:rPr>
+        <w:t xml:space="preserve"> the ratio of “suspicious” emails to total emails sent and received by a person. I </w:t>
+      </w:r>
+      <w:r>
+        <w:rPr>
+          <w:rFonts w:ascii="Arial" w:hAnsi="Arial" w:cs="Times New Roman"/>
+          <w:color w:val="000000"/>
+          <w:sz w:val="22"/>
+          <w:szCs w:val="22"/>
+        </w:rPr>
+        <w:t>create</w:t>
+      </w:r>
+      <w:r>
+        <w:rPr>
+          <w:rFonts w:ascii="Arial" w:hAnsi="Arial" w:cs="Times New Roman"/>
+          <w:color w:val="000000"/>
+          <w:sz w:val="22"/>
+          <w:szCs w:val="22"/>
+        </w:rPr>
+        <w:t>d</w:t>
+      </w:r>
+      <w:r>
+        <w:rPr>
+          <w:rFonts w:ascii="Arial" w:hAnsi="Arial" w:cs="Times New Roman"/>
+          <w:color w:val="000000"/>
+          <w:sz w:val="22"/>
+          <w:szCs w:val="22"/>
+        </w:rPr>
+        <w:t xml:space="preserve"> </w:t>
+      </w:r>
+      <w:r>
+        <w:rPr>
+          <w:rFonts w:ascii="Arial" w:hAnsi="Arial" w:cs="Times New Roman"/>
+          <w:color w:val="000000"/>
+          <w:sz w:val="22"/>
+          <w:szCs w:val="22"/>
+        </w:rPr>
+        <w:t xml:space="preserve">a </w:t>
+      </w:r>
+      <w:r>
+        <w:rPr>
+          <w:rFonts w:ascii="Arial" w:hAnsi="Arial" w:cs="Times New Roman"/>
+          <w:color w:val="000000"/>
+          <w:sz w:val="22"/>
+          <w:szCs w:val="22"/>
+        </w:rPr>
+        <w:t>text vectorizer</w:t>
+      </w:r>
+      <w:r>
+        <w:rPr>
+          <w:rFonts w:ascii="Arial" w:hAnsi="Arial" w:cs="Times New Roman"/>
+          <w:color w:val="000000"/>
+          <w:sz w:val="22"/>
+          <w:szCs w:val="22"/>
+        </w:rPr>
+        <w:t xml:space="preserve"> from which I created a tf-idf matrix</w:t>
+      </w:r>
+      <w:r>
+        <w:rPr>
+          <w:rFonts w:ascii="Arial" w:hAnsi="Arial" w:cs="Times New Roman"/>
+          <w:color w:val="000000"/>
+          <w:sz w:val="22"/>
+          <w:szCs w:val="22"/>
+        </w:rPr>
+        <w:t>.</w:t>
+      </w:r>
+      <w:r>
+        <w:rPr>
+          <w:rFonts w:ascii="Arial" w:hAnsi="Arial" w:cs="Times New Roman"/>
+          <w:color w:val="000000"/>
+          <w:sz w:val="22"/>
+          <w:szCs w:val="22"/>
+        </w:rPr>
+        <w:t xml:space="preserve"> Then I ran K-means with 60 clusters on the term document matrix to cluster emails. The top 5 email clusters with the greatest ratio of emails from POIs became the most “suspicious” email clusters. Ultimately, the new feature looks at how many emails </w:t>
+      </w:r>
+      <w:r>
+        <w:rPr>
+          <w:rFonts w:ascii="Arial" w:hAnsi="Arial" w:cs="Times New Roman"/>
+          <w:color w:val="000000"/>
+          <w:sz w:val="22"/>
+          <w:szCs w:val="22"/>
+        </w:rPr>
+        <w:t>someone has sent or received</w:t>
+      </w:r>
+      <w:r>
+        <w:rPr>
+          <w:rFonts w:ascii="Arial" w:hAnsi="Arial" w:cs="Times New Roman"/>
+          <w:color w:val="000000"/>
+          <w:sz w:val="22"/>
+          <w:szCs w:val="22"/>
+        </w:rPr>
+        <w:t xml:space="preserve"> which appear</w:t>
+      </w:r>
+      <w:r>
+        <w:rPr>
+          <w:rFonts w:ascii="Arial" w:hAnsi="Arial" w:cs="Times New Roman"/>
+          <w:color w:val="000000"/>
+          <w:sz w:val="22"/>
+          <w:szCs w:val="22"/>
+        </w:rPr>
+        <w:t xml:space="preserve"> in the same </w:t>
+      </w:r>
+      <w:r>
+        <w:rPr>
+          <w:rFonts w:ascii="Arial" w:hAnsi="Arial" w:cs="Times New Roman"/>
+          <w:color w:val="000000"/>
+          <w:sz w:val="22"/>
+          <w:szCs w:val="22"/>
+        </w:rPr>
+        <w:t>cluster</w:t>
+      </w:r>
+      <w:r>
+        <w:rPr>
+          <w:rFonts w:ascii="Arial" w:hAnsi="Arial" w:cs="Times New Roman"/>
+          <w:color w:val="000000"/>
+          <w:sz w:val="22"/>
+          <w:szCs w:val="22"/>
+        </w:rPr>
+        <w:t>s</w:t>
+      </w:r>
+      <w:r>
+        <w:rPr>
+          <w:rFonts w:ascii="Arial" w:hAnsi="Arial" w:cs="Times New Roman"/>
+          <w:color w:val="000000"/>
+          <w:sz w:val="22"/>
+          <w:szCs w:val="22"/>
+        </w:rPr>
+        <w:t xml:space="preserve"> </w:t>
+      </w:r>
+      <w:r>
+        <w:rPr>
+          <w:rFonts w:ascii="Arial" w:hAnsi="Arial" w:cs="Times New Roman"/>
+          <w:color w:val="000000"/>
+          <w:sz w:val="22"/>
+          <w:szCs w:val="22"/>
+        </w:rPr>
+        <w:t xml:space="preserve">as </w:t>
+      </w:r>
+      <w:r>
+        <w:rPr>
+          <w:rFonts w:ascii="Arial" w:hAnsi="Arial" w:cs="Times New Roman"/>
+          <w:color w:val="000000"/>
+          <w:sz w:val="22"/>
+          <w:szCs w:val="22"/>
+        </w:rPr>
+        <w:t xml:space="preserve">emails to and from </w:t>
+      </w:r>
+      <w:r>
+        <w:rPr>
+          <w:rFonts w:ascii="Arial" w:hAnsi="Arial" w:cs="Times New Roman"/>
+          <w:color w:val="000000"/>
+          <w:sz w:val="22"/>
+          <w:szCs w:val="22"/>
+        </w:rPr>
+        <w:t>other POI</w:t>
+      </w:r>
+      <w:r>
+        <w:rPr>
+          <w:rFonts w:ascii="Arial" w:hAnsi="Arial" w:cs="Times New Roman"/>
+          <w:color w:val="000000"/>
+          <w:sz w:val="22"/>
+          <w:szCs w:val="22"/>
+        </w:rPr>
+        <w:t>s</w:t>
+      </w:r>
+      <w:r>
+        <w:rPr>
+          <w:rFonts w:ascii="Arial" w:hAnsi="Arial" w:cs="Times New Roman"/>
+          <w:color w:val="000000"/>
+          <w:sz w:val="22"/>
+          <w:szCs w:val="22"/>
+        </w:rPr>
+        <w:t xml:space="preserve">. </w:t>
+      </w:r>
+      <w:r>
+        <w:rPr>
+          <w:rFonts w:ascii="Arial" w:hAnsi="Arial" w:cs="Times New Roman"/>
+          <w:color w:val="000000"/>
+          <w:sz w:val="22"/>
+          <w:szCs w:val="22"/>
+        </w:rPr>
+        <w:t xml:space="preserve">The logic is people who may be committing fraud could be emailing each other frequently and the content of their emails might provide clues </w:t>
+      </w:r>
+      <w:r>
+        <w:rPr>
+          <w:rFonts w:ascii="Arial" w:hAnsi="Arial" w:cs="Times New Roman"/>
+          <w:color w:val="000000"/>
+          <w:sz w:val="22"/>
+          <w:szCs w:val="22"/>
+        </w:rPr>
+        <w:t xml:space="preserve">that </w:t>
+      </w:r>
+      <w:r>
+        <w:rPr>
+          <w:rFonts w:ascii="Arial" w:hAnsi="Arial" w:cs="Times New Roman"/>
+          <w:color w:val="000000"/>
+          <w:sz w:val="22"/>
+          <w:szCs w:val="22"/>
+        </w:rPr>
+        <w:t>they are participating in fraudulent activities.</w:t>
       </w:r>
     </w:p>
     <w:p>
@@ -1371,19 +1278,99 @@
         <w:textAlignment w:val="baseline"/>
         <w:rPr>
           <w:rFonts w:ascii="Arial" w:hAnsi="Arial" w:cs="Times New Roman"/>
-          <w:color w:val="000000"/>
-          <w:sz w:val="22"/>
-          <w:szCs w:val="22"/>
-        </w:rPr>
-      </w:pPr>
-      <w:r>
-        <w:rPr>
-          <w:rFonts w:ascii="Arial" w:hAnsi="Arial" w:cs="Times New Roman"/>
-          <w:color w:val="000000"/>
+          <w:color w:val="548DD4" w:themeColor="text2" w:themeTint="99"/>
+          <w:sz w:val="22"/>
+          <w:szCs w:val="22"/>
+        </w:rPr>
+      </w:pPr>
+      <w:r>
+        <w:rPr>
+          <w:rFonts w:ascii="Arial" w:hAnsi="Arial" w:cs="Times New Roman"/>
+          <w:color w:val="548DD4" w:themeColor="text2" w:themeTint="99"/>
           <w:sz w:val="22"/>
           <w:szCs w:val="22"/>
         </w:rPr>
         <w:t>What algorithm did you end up using?  What other one(s) did you try? [relevant rubric item: “pick an algorithm”]</w:t>
+      </w:r>
+    </w:p>
+    <w:p>
+      <w:pPr>
+        <w:textAlignment w:val="baseline"/>
+        <w:rPr>
+          <w:rFonts w:ascii="Arial" w:hAnsi="Arial" w:cs="Times New Roman"/>
+          <w:color w:val="000000"/>
+          <w:sz w:val="22"/>
+          <w:szCs w:val="22"/>
+        </w:rPr>
+      </w:pPr>
+    </w:p>
+    <w:p>
+      <w:pPr>
+        <w:ind w:left="720"/>
+        <w:textAlignment w:val="baseline"/>
+        <w:rPr>
+          <w:rFonts w:ascii="Arial" w:hAnsi="Arial" w:cs="Times New Roman"/>
+          <w:color w:val="000000"/>
+          <w:sz w:val="22"/>
+          <w:szCs w:val="22"/>
+        </w:rPr>
+      </w:pPr>
+      <w:r>
+        <w:rPr>
+          <w:rFonts w:ascii="Arial" w:hAnsi="Arial" w:cs="Times New Roman"/>
+          <w:color w:val="000000"/>
+          <w:sz w:val="22"/>
+          <w:szCs w:val="22"/>
+        </w:rPr>
+        <w:t xml:space="preserve">I used a Decision Tree algorithm. I tried a Naïve Bayes, </w:t>
+      </w:r>
+      <w:r>
+        <w:rPr>
+          <w:rFonts w:ascii="Arial" w:hAnsi="Arial" w:cs="Times New Roman"/>
+          <w:color w:val="000000"/>
+          <w:sz w:val="22"/>
+          <w:szCs w:val="22"/>
+        </w:rPr>
+        <w:t>C-Support Vector Classification</w:t>
+      </w:r>
+      <w:r>
+        <w:rPr>
+          <w:rFonts w:ascii="Arial" w:hAnsi="Arial" w:cs="Times New Roman"/>
+          <w:color w:val="000000"/>
+          <w:sz w:val="22"/>
+          <w:szCs w:val="22"/>
+        </w:rPr>
+        <w:t xml:space="preserve">, and KNearestNeighbor algorithm. I found Naïve Bayes and Decision Tree algorithm performed the best; the SVC and KNN both produced high accuracy but 0 precision and 0 recall. In the end, I chose to use the Decision Tree algorithm because I am limited in how much I can tune the parameters of a Naïve Bayes algorithm to optimize how it classified. </w:t>
+      </w:r>
+      <w:r>
+        <w:rPr>
+          <w:rFonts w:ascii="Arial" w:hAnsi="Arial" w:cs="Times New Roman"/>
+          <w:color w:val="000000"/>
+          <w:sz w:val="22"/>
+          <w:szCs w:val="22"/>
+        </w:rPr>
+        <w:t>I did not choose to scale my features because neither the Naïve Bayes nor Decision Tree requires feature scaling for better performance.</w:t>
+      </w:r>
+    </w:p>
+    <w:p>
+      <w:pPr>
+        <w:ind w:left="720"/>
+        <w:textAlignment w:val="baseline"/>
+        <w:rPr>
+          <w:rFonts w:ascii="Arial" w:hAnsi="Arial" w:cs="Times New Roman"/>
+          <w:color w:val="000000"/>
+          <w:sz w:val="22"/>
+          <w:szCs w:val="22"/>
+        </w:rPr>
+      </w:pPr>
+      <w:r>
+        <w:rPr>
+          <w:rFonts w:ascii="Arial" w:hAnsi="Arial" w:cs="Times New Roman"/>
+          <w:color w:val="000000"/>
+          <w:sz w:val="22"/>
+          <w:szCs w:val="22"/>
+        </w:rPr>
+        <w:t xml:space="preserve"> </w:t>
       </w:r>
     </w:p>
     <w:p>
@@ -1395,20 +1382,296 @@
         <w:textAlignment w:val="baseline"/>
         <w:rPr>
           <w:rFonts w:ascii="Arial" w:hAnsi="Arial" w:cs="Times New Roman"/>
-          <w:color w:val="000000"/>
-          <w:sz w:val="22"/>
-          <w:szCs w:val="22"/>
-        </w:rPr>
-      </w:pPr>
-      <w:r>
-        <w:rPr>
-          <w:rFonts w:ascii="Arial" w:hAnsi="Arial" w:cs="Times New Roman"/>
-          <w:color w:val="000000"/>
+          <w:color w:val="548DD4" w:themeColor="text2" w:themeTint="99"/>
+          <w:sz w:val="22"/>
+          <w:szCs w:val="22"/>
+        </w:rPr>
+      </w:pPr>
+      <w:r>
+        <w:rPr>
+          <w:rFonts w:ascii="Arial" w:hAnsi="Arial" w:cs="Times New Roman"/>
+          <w:color w:val="548DD4" w:themeColor="text2" w:themeTint="99"/>
           <w:sz w:val="22"/>
           <w:szCs w:val="22"/>
         </w:rPr>
         <w:t>What does it mean to tune the parameters of an algorithm, and what can happen if you don’t do this well?  How did you tune the parameters of your particular algorithm?  (Some algorithms don’t have parameters that you need to tune--if this is the case for the one you picked, identify and briefly explain how you would have done it if you used, say, a decision tree classifier). [relevant rubric item: “tune the algorithm”]</w:t>
       </w:r>
+    </w:p>
+    <w:p>
+      <w:pPr>
+        <w:ind w:left="720"/>
+        <w:textAlignment w:val="baseline"/>
+        <w:rPr>
+          <w:rFonts w:ascii="Arial" w:hAnsi="Arial" w:cs="Times New Roman"/>
+          <w:color w:val="000000"/>
+          <w:sz w:val="22"/>
+          <w:szCs w:val="22"/>
+        </w:rPr>
+      </w:pPr>
+    </w:p>
+    <w:p>
+      <w:pPr>
+        <w:ind w:left="720"/>
+        <w:textAlignment w:val="baseline"/>
+        <w:rPr>
+          <w:rFonts w:ascii="Arial" w:hAnsi="Arial" w:cs="Times New Roman"/>
+          <w:color w:val="000000"/>
+          <w:sz w:val="22"/>
+          <w:szCs w:val="22"/>
+        </w:rPr>
+      </w:pPr>
+      <w:r>
+        <w:rPr>
+          <w:rFonts w:ascii="Arial" w:hAnsi="Arial" w:cs="Times New Roman"/>
+          <w:color w:val="000000"/>
+          <w:sz w:val="22"/>
+          <w:szCs w:val="22"/>
+        </w:rPr>
+        <w:t xml:space="preserve">Tuning parameters of an algorithm allows me to balance bias and variance. Depending on the data set, I tune the parameters of my Decision Tree algorithm to optimize </w:t>
+      </w:r>
+      <w:r>
+        <w:rPr>
+          <w:rFonts w:ascii="Arial" w:hAnsi="Arial" w:cs="Times New Roman"/>
+          <w:color w:val="000000"/>
+          <w:sz w:val="22"/>
+          <w:szCs w:val="22"/>
+        </w:rPr>
+        <w:t xml:space="preserve">its performance. For example, I can set the </w:t>
+      </w:r>
+      <w:r>
+        <w:rPr>
+          <w:rFonts w:ascii="Arial" w:hAnsi="Arial" w:cs="Times New Roman"/>
+          <w:color w:val="000000"/>
+          <w:sz w:val="22"/>
+          <w:szCs w:val="22"/>
+        </w:rPr>
+        <w:t>max_depth</w:t>
+      </w:r>
+      <w:r>
+        <w:rPr>
+          <w:rFonts w:ascii="Arial" w:hAnsi="Arial" w:cs="Times New Roman"/>
+          <w:color w:val="000000"/>
+          <w:sz w:val="22"/>
+          <w:szCs w:val="22"/>
+        </w:rPr>
+        <w:t xml:space="preserve"> of my Decision Tree classifier if I know that past a certain depth, going any further will hurt my classification</w:t>
+      </w:r>
+      <w:r>
+        <w:rPr>
+          <w:rFonts w:ascii="Arial" w:hAnsi="Arial" w:cs="Times New Roman"/>
+          <w:color w:val="000000"/>
+          <w:sz w:val="22"/>
+          <w:szCs w:val="22"/>
+        </w:rPr>
+        <w:t xml:space="preserve"> because of the characteristics of my data set</w:t>
+      </w:r>
+      <w:r>
+        <w:rPr>
+          <w:rFonts w:ascii="Arial" w:hAnsi="Arial" w:cs="Times New Roman"/>
+          <w:color w:val="000000"/>
+          <w:sz w:val="22"/>
+          <w:szCs w:val="22"/>
+        </w:rPr>
+        <w:t>. I tuned my algorithm’s parameters by trying different</w:t>
+      </w:r>
+      <w:r>
+        <w:rPr>
+          <w:rFonts w:ascii="Arial" w:hAnsi="Arial" w:cs="Times New Roman"/>
+          <w:color w:val="000000"/>
+          <w:sz w:val="22"/>
+          <w:szCs w:val="22"/>
+        </w:rPr>
+        <w:t xml:space="preserve"> parameter</w:t>
+      </w:r>
+      <w:r>
+        <w:rPr>
+          <w:rFonts w:ascii="Arial" w:hAnsi="Arial" w:cs="Times New Roman"/>
+          <w:color w:val="000000"/>
+          <w:sz w:val="22"/>
+          <w:szCs w:val="22"/>
+        </w:rPr>
+        <w:t xml:space="preserve"> values and choosing the </w:t>
+      </w:r>
+      <w:r>
+        <w:rPr>
+          <w:rFonts w:ascii="Arial" w:hAnsi="Arial" w:cs="Times New Roman"/>
+          <w:color w:val="000000"/>
+          <w:sz w:val="22"/>
+          <w:szCs w:val="22"/>
+        </w:rPr>
+        <w:t xml:space="preserve">values </w:t>
+      </w:r>
+      <w:r>
+        <w:rPr>
+          <w:rFonts w:ascii="Arial" w:hAnsi="Arial" w:cs="Times New Roman"/>
+          <w:color w:val="000000"/>
+          <w:sz w:val="22"/>
+          <w:szCs w:val="22"/>
+        </w:rPr>
+        <w:t xml:space="preserve">that gave me the best validation scores in terms of precision and recall. </w:t>
+      </w:r>
+    </w:p>
+    <w:p>
+      <w:pPr>
+        <w:ind w:left="720"/>
+        <w:textAlignment w:val="baseline"/>
+        <w:rPr>
+          <w:rFonts w:ascii="Arial" w:hAnsi="Arial" w:cs="Times New Roman"/>
+          <w:color w:val="000000"/>
+          <w:sz w:val="22"/>
+          <w:szCs w:val="22"/>
+        </w:rPr>
+      </w:pPr>
+    </w:p>
+    <w:p>
+      <w:pPr>
+        <w:ind w:left="720"/>
+        <w:textAlignment w:val="baseline"/>
+        <w:rPr>
+          <w:rFonts w:ascii="Arial" w:hAnsi="Arial" w:cs="Times New Roman"/>
+          <w:color w:val="000000"/>
+          <w:sz w:val="22"/>
+          <w:szCs w:val="22"/>
+        </w:rPr>
+      </w:pPr>
+      <w:r>
+        <w:rPr>
+          <w:rFonts w:ascii="Arial" w:hAnsi="Arial" w:cs="Times New Roman"/>
+          <w:color w:val="000000"/>
+          <w:sz w:val="22"/>
+          <w:szCs w:val="22"/>
+        </w:rPr>
+        <w:t>If I don’t tune parameters well, I will build a bad classifier that makes poor predictions. This can manifest itself in 2 ways: 1. I can create a bad classifier that doesn’t work at all with training or test data sets</w:t>
+      </w:r>
+      <w:r>
+        <w:rPr>
+          <w:rFonts w:ascii="Arial" w:hAnsi="Arial" w:cs="Times New Roman"/>
+          <w:color w:val="000000"/>
+          <w:sz w:val="22"/>
+          <w:szCs w:val="22"/>
+        </w:rPr>
+        <w:t>,</w:t>
+      </w:r>
+      <w:r>
+        <w:rPr>
+          <w:rFonts w:ascii="Arial" w:hAnsi="Arial" w:cs="Times New Roman"/>
+          <w:color w:val="000000"/>
+          <w:sz w:val="22"/>
+          <w:szCs w:val="22"/>
+        </w:rPr>
+        <w:t xml:space="preserve"> </w:t>
+      </w:r>
+      <w:r>
+        <w:rPr>
+          <w:rFonts w:ascii="Arial" w:hAnsi="Arial" w:cs="Times New Roman"/>
+          <w:color w:val="000000"/>
+          <w:sz w:val="22"/>
+          <w:szCs w:val="22"/>
+        </w:rPr>
+        <w:t>and/</w:t>
+      </w:r>
+      <w:r>
+        <w:rPr>
+          <w:rFonts w:ascii="Arial" w:hAnsi="Arial" w:cs="Times New Roman"/>
+          <w:color w:val="000000"/>
+          <w:sz w:val="22"/>
+          <w:szCs w:val="22"/>
+        </w:rPr>
+        <w:t xml:space="preserve">or 2. I can </w:t>
+      </w:r>
+      <w:r>
+        <w:rPr>
+          <w:rFonts w:ascii="Arial" w:hAnsi="Arial" w:cs="Times New Roman"/>
+          <w:color w:val="000000"/>
+          <w:sz w:val="22"/>
+          <w:szCs w:val="22"/>
+        </w:rPr>
+        <w:t>fine-tune</w:t>
+      </w:r>
+      <w:r>
+        <w:rPr>
+          <w:rFonts w:ascii="Arial" w:hAnsi="Arial" w:cs="Times New Roman"/>
+          <w:color w:val="000000"/>
+          <w:sz w:val="22"/>
+          <w:szCs w:val="22"/>
+        </w:rPr>
+        <w:t xml:space="preserve"> based on my training set, which en</w:t>
+      </w:r>
+      <w:r>
+        <w:rPr>
+          <w:rFonts w:ascii="Arial" w:hAnsi="Arial" w:cs="Times New Roman"/>
+          <w:color w:val="000000"/>
+          <w:sz w:val="22"/>
+          <w:szCs w:val="22"/>
+        </w:rPr>
+        <w:t>ds up causing bad performance on</w:t>
+      </w:r>
+      <w:r>
+        <w:rPr>
+          <w:rFonts w:ascii="Arial" w:hAnsi="Arial" w:cs="Times New Roman"/>
+          <w:color w:val="000000"/>
+          <w:sz w:val="22"/>
+          <w:szCs w:val="22"/>
+        </w:rPr>
+        <w:t xml:space="preserve"> my test set </w:t>
+      </w:r>
+      <w:r>
+        <w:rPr>
+          <w:rFonts w:ascii="Arial" w:hAnsi="Arial" w:cs="Times New Roman"/>
+          <w:color w:val="000000"/>
+          <w:sz w:val="22"/>
+          <w:szCs w:val="22"/>
+        </w:rPr>
+        <w:t xml:space="preserve">and </w:t>
+      </w:r>
+      <w:r>
+        <w:rPr>
+          <w:rFonts w:ascii="Arial" w:hAnsi="Arial" w:cs="Times New Roman"/>
+          <w:color w:val="000000"/>
+          <w:sz w:val="22"/>
+          <w:szCs w:val="22"/>
+        </w:rPr>
+        <w:t xml:space="preserve">overall </w:t>
+      </w:r>
+      <w:r>
+        <w:rPr>
+          <w:rFonts w:ascii="Arial" w:hAnsi="Arial" w:cs="Times New Roman"/>
+          <w:color w:val="000000"/>
+          <w:sz w:val="22"/>
+          <w:szCs w:val="22"/>
+        </w:rPr>
+        <w:t xml:space="preserve">generalizing </w:t>
+      </w:r>
+      <w:r>
+        <w:rPr>
+          <w:rFonts w:ascii="Arial" w:hAnsi="Arial" w:cs="Times New Roman"/>
+          <w:color w:val="000000"/>
+          <w:sz w:val="22"/>
+          <w:szCs w:val="22"/>
+        </w:rPr>
+        <w:t>for future incoming new data</w:t>
+      </w:r>
+      <w:r>
+        <w:rPr>
+          <w:rFonts w:ascii="Arial" w:hAnsi="Arial" w:cs="Times New Roman"/>
+          <w:color w:val="000000"/>
+          <w:sz w:val="22"/>
+          <w:szCs w:val="22"/>
+        </w:rPr>
+        <w:t xml:space="preserve">.  </w:t>
+      </w:r>
+    </w:p>
+    <w:p>
+      <w:pPr>
+        <w:ind w:left="720"/>
+        <w:textAlignment w:val="baseline"/>
+        <w:rPr>
+          <w:rFonts w:ascii="Arial" w:hAnsi="Arial" w:cs="Times New Roman"/>
+          <w:color w:val="000000"/>
+          <w:sz w:val="22"/>
+          <w:szCs w:val="22"/>
+        </w:rPr>
+      </w:pPr>
     </w:p>
     <w:p>
       <w:pPr>
@@ -1419,20 +1682,371 @@
         <w:textAlignment w:val="baseline"/>
         <w:rPr>
           <w:rFonts w:ascii="Arial" w:hAnsi="Arial" w:cs="Times New Roman"/>
-          <w:color w:val="000000"/>
-          <w:sz w:val="22"/>
-          <w:szCs w:val="22"/>
-        </w:rPr>
-      </w:pPr>
-      <w:r>
-        <w:rPr>
-          <w:rFonts w:ascii="Arial" w:hAnsi="Arial" w:cs="Times New Roman"/>
-          <w:color w:val="000000"/>
+          <w:color w:val="548DD4" w:themeColor="text2" w:themeTint="99"/>
+          <w:sz w:val="22"/>
+          <w:szCs w:val="22"/>
+        </w:rPr>
+      </w:pPr>
+      <w:r>
+        <w:rPr>
+          <w:rFonts w:ascii="Arial" w:hAnsi="Arial" w:cs="Times New Roman"/>
+          <w:color w:val="548DD4" w:themeColor="text2" w:themeTint="99"/>
           <w:sz w:val="22"/>
           <w:szCs w:val="22"/>
         </w:rPr>
         <w:t>What is validation, and what’s a classic mistake you can make if you do it wrong?  How did you validate your analysis?  [relevant rubric item: “validation strategy”]</w:t>
       </w:r>
+    </w:p>
+    <w:p>
+      <w:pPr>
+        <w:ind w:left="720"/>
+        <w:textAlignment w:val="baseline"/>
+        <w:rPr>
+          <w:rFonts w:ascii="Arial" w:hAnsi="Arial" w:cs="Times New Roman"/>
+          <w:color w:val="000000"/>
+          <w:sz w:val="22"/>
+          <w:szCs w:val="22"/>
+        </w:rPr>
+      </w:pPr>
+    </w:p>
+    <w:p>
+      <w:pPr>
+        <w:ind w:left="720"/>
+        <w:textAlignment w:val="baseline"/>
+        <w:rPr>
+          <w:rFonts w:ascii="Arial" w:hAnsi="Arial" w:cs="Times New Roman"/>
+          <w:color w:val="000000"/>
+          <w:sz w:val="22"/>
+          <w:szCs w:val="22"/>
+        </w:rPr>
+      </w:pPr>
+      <w:r>
+        <w:rPr>
+          <w:rFonts w:ascii="Arial" w:hAnsi="Arial" w:cs="Times New Roman"/>
+          <w:color w:val="000000"/>
+          <w:sz w:val="22"/>
+          <w:szCs w:val="22"/>
+        </w:rPr>
+        <w:t xml:space="preserve">Validation is </w:t>
+      </w:r>
+      <w:r>
+        <w:rPr>
+          <w:rFonts w:ascii="Arial" w:hAnsi="Arial" w:cs="Times New Roman"/>
+          <w:color w:val="000000"/>
+          <w:sz w:val="22"/>
+          <w:szCs w:val="22"/>
+        </w:rPr>
+        <w:t xml:space="preserve">checking I didn’t overfit to my training data set so my algorithm is generalizable to independent </w:t>
+      </w:r>
+      <w:r>
+        <w:rPr>
+          <w:rFonts w:ascii="Arial" w:hAnsi="Arial" w:cs="Times New Roman"/>
+          <w:color w:val="000000"/>
+          <w:sz w:val="22"/>
+          <w:szCs w:val="22"/>
+        </w:rPr>
+        <w:t xml:space="preserve">future incoming </w:t>
+      </w:r>
+      <w:r>
+        <w:rPr>
+          <w:rFonts w:ascii="Arial" w:hAnsi="Arial" w:cs="Times New Roman"/>
+          <w:color w:val="000000"/>
+          <w:sz w:val="22"/>
+          <w:szCs w:val="22"/>
+        </w:rPr>
+        <w:t xml:space="preserve">data. I validated my analysis by </w:t>
+      </w:r>
+      <w:r>
+        <w:rPr>
+          <w:rFonts w:ascii="Arial" w:hAnsi="Arial" w:cs="Times New Roman"/>
+          <w:color w:val="000000"/>
+          <w:sz w:val="22"/>
+          <w:szCs w:val="22"/>
+        </w:rPr>
+        <w:t xml:space="preserve">splitting my dataset into two groups: a training set, which is used to select features, train my classifier, and parameter tune my algorithm, and a </w:t>
+      </w:r>
+      <w:r>
+        <w:rPr>
+          <w:rFonts w:ascii="Arial" w:hAnsi="Arial" w:cs="Times New Roman"/>
+          <w:color w:val="000000"/>
+          <w:sz w:val="22"/>
+          <w:szCs w:val="22"/>
+        </w:rPr>
+        <w:t xml:space="preserve">test </w:t>
+      </w:r>
+      <w:r>
+        <w:rPr>
+          <w:rFonts w:ascii="Arial" w:hAnsi="Arial" w:cs="Times New Roman"/>
+          <w:color w:val="000000"/>
+          <w:sz w:val="22"/>
+          <w:szCs w:val="22"/>
+        </w:rPr>
+        <w:t xml:space="preserve">set which is used to check that I didn’t overfit my algorithm. In addition to splitting data into training and test sets, validation also involves </w:t>
+      </w:r>
+      <w:r>
+        <w:rPr>
+          <w:rFonts w:ascii="Arial" w:hAnsi="Arial" w:cs="Times New Roman"/>
+          <w:color w:val="000000"/>
+          <w:sz w:val="22"/>
+          <w:szCs w:val="22"/>
+        </w:rPr>
+        <w:t xml:space="preserve">looking at </w:t>
+      </w:r>
+      <w:r>
+        <w:rPr>
+          <w:rFonts w:ascii="Arial" w:hAnsi="Arial" w:cs="Times New Roman"/>
+          <w:color w:val="000000"/>
+          <w:sz w:val="22"/>
+          <w:szCs w:val="22"/>
+        </w:rPr>
+        <w:t>metrics to objective</w:t>
+      </w:r>
+      <w:r>
+        <w:rPr>
+          <w:rFonts w:ascii="Arial" w:hAnsi="Arial" w:cs="Times New Roman"/>
+          <w:color w:val="000000"/>
+          <w:sz w:val="22"/>
+          <w:szCs w:val="22"/>
+        </w:rPr>
+        <w:t>ly</w:t>
+      </w:r>
+      <w:r>
+        <w:rPr>
+          <w:rFonts w:ascii="Arial" w:hAnsi="Arial" w:cs="Times New Roman"/>
+          <w:color w:val="000000"/>
+          <w:sz w:val="22"/>
+          <w:szCs w:val="22"/>
+        </w:rPr>
+        <w:t xml:space="preserve"> gauge how well my algorithm is performing. </w:t>
+      </w:r>
+    </w:p>
+    <w:p>
+      <w:pPr>
+        <w:ind w:left="720"/>
+        <w:textAlignment w:val="baseline"/>
+        <w:rPr>
+          <w:rFonts w:ascii="Arial" w:hAnsi="Arial" w:cs="Times New Roman"/>
+          <w:color w:val="000000"/>
+          <w:sz w:val="22"/>
+          <w:szCs w:val="22"/>
+        </w:rPr>
+      </w:pPr>
+    </w:p>
+    <w:p>
+      <w:pPr>
+        <w:ind w:left="720"/>
+        <w:textAlignment w:val="baseline"/>
+        <w:rPr>
+          <w:rFonts w:ascii="Arial" w:hAnsi="Arial" w:cs="Times New Roman"/>
+          <w:color w:val="000000"/>
+          <w:sz w:val="22"/>
+          <w:szCs w:val="22"/>
+        </w:rPr>
+      </w:pPr>
+      <w:r>
+        <w:rPr>
+          <w:rFonts w:ascii="Arial" w:hAnsi="Arial" w:cs="Times New Roman"/>
+          <w:color w:val="000000"/>
+          <w:sz w:val="22"/>
+          <w:szCs w:val="22"/>
+        </w:rPr>
+        <w:t xml:space="preserve">I validated my analysis by </w:t>
+      </w:r>
+      <w:r>
+        <w:rPr>
+          <w:rFonts w:ascii="Arial" w:hAnsi="Arial" w:cs="Times New Roman"/>
+          <w:color w:val="000000"/>
+          <w:sz w:val="22"/>
+          <w:szCs w:val="22"/>
+        </w:rPr>
+        <w:t>ensuring that</w:t>
+      </w:r>
+      <w:r>
+        <w:rPr>
+          <w:rFonts w:ascii="Arial" w:hAnsi="Arial" w:cs="Times New Roman"/>
+          <w:color w:val="000000"/>
+          <w:sz w:val="22"/>
+          <w:szCs w:val="22"/>
+        </w:rPr>
+        <w:t xml:space="preserve"> precision and recall </w:t>
+      </w:r>
+      <w:r>
+        <w:rPr>
+          <w:rFonts w:ascii="Arial" w:hAnsi="Arial" w:cs="Times New Roman"/>
+          <w:color w:val="000000"/>
+          <w:sz w:val="22"/>
+          <w:szCs w:val="22"/>
+        </w:rPr>
+        <w:t xml:space="preserve">were at least 0.3. I discovered that </w:t>
+      </w:r>
+      <w:r>
+        <w:rPr>
+          <w:rFonts w:ascii="Arial" w:hAnsi="Arial" w:cs="Times New Roman"/>
+          <w:color w:val="000000"/>
+          <w:sz w:val="22"/>
+          <w:szCs w:val="22"/>
+        </w:rPr>
+        <w:t xml:space="preserve">accuracy </w:t>
+      </w:r>
+      <w:r>
+        <w:rPr>
+          <w:rFonts w:ascii="Arial" w:hAnsi="Arial" w:cs="Times New Roman"/>
+          <w:color w:val="000000"/>
+          <w:sz w:val="22"/>
+          <w:szCs w:val="22"/>
+        </w:rPr>
+        <w:t xml:space="preserve">alone was unreliable because it was often </w:t>
+      </w:r>
+      <w:r>
+        <w:rPr>
+          <w:rFonts w:ascii="Arial" w:hAnsi="Arial" w:cs="Times New Roman"/>
+          <w:color w:val="000000"/>
+          <w:sz w:val="22"/>
+          <w:szCs w:val="22"/>
+        </w:rPr>
+        <w:t xml:space="preserve">high </w:t>
+      </w:r>
+      <w:r>
+        <w:rPr>
+          <w:rFonts w:ascii="Arial" w:hAnsi="Arial" w:cs="Times New Roman"/>
+          <w:color w:val="000000"/>
+          <w:sz w:val="22"/>
+          <w:szCs w:val="22"/>
+        </w:rPr>
+        <w:t xml:space="preserve">(at least 0.8) but </w:t>
+      </w:r>
+      <w:r>
+        <w:rPr>
+          <w:rFonts w:ascii="Arial" w:hAnsi="Arial" w:cs="Times New Roman"/>
+          <w:color w:val="000000"/>
+          <w:sz w:val="22"/>
+          <w:szCs w:val="22"/>
+        </w:rPr>
+        <w:t>precision and recall</w:t>
+      </w:r>
+      <w:r>
+        <w:rPr>
+          <w:rFonts w:ascii="Arial" w:hAnsi="Arial" w:cs="Times New Roman"/>
+          <w:color w:val="000000"/>
+          <w:sz w:val="22"/>
+          <w:szCs w:val="22"/>
+        </w:rPr>
+        <w:t xml:space="preserve"> would both equal 0, which meant the algorithm was not performing well</w:t>
+      </w:r>
+      <w:r>
+        <w:rPr>
+          <w:rFonts w:ascii="Arial" w:hAnsi="Arial" w:cs="Times New Roman"/>
+          <w:color w:val="000000"/>
+          <w:sz w:val="22"/>
+          <w:szCs w:val="22"/>
+        </w:rPr>
+        <w:t xml:space="preserve">. </w:t>
+      </w:r>
+      <w:r>
+        <w:rPr>
+          <w:rFonts w:ascii="Arial" w:hAnsi="Arial" w:cs="Times New Roman"/>
+          <w:color w:val="000000"/>
+          <w:sz w:val="22"/>
+          <w:szCs w:val="22"/>
+        </w:rPr>
+        <w:t>This happens because the test s</w:t>
+      </w:r>
+      <w:r>
+        <w:rPr>
+          <w:rFonts w:ascii="Arial" w:hAnsi="Arial" w:cs="Times New Roman"/>
+          <w:color w:val="000000"/>
+          <w:sz w:val="22"/>
+          <w:szCs w:val="22"/>
+        </w:rPr>
+        <w:t xml:space="preserve">et was so skewed toward non-POI, partially because </w:t>
+      </w:r>
+      <w:r>
+        <w:rPr>
+          <w:rFonts w:ascii="Arial" w:hAnsi="Arial" w:cs="Times New Roman"/>
+          <w:color w:val="000000"/>
+          <w:sz w:val="22"/>
+          <w:szCs w:val="22"/>
+        </w:rPr>
+        <w:t>of the small data set</w:t>
+      </w:r>
+      <w:r>
+        <w:rPr>
+          <w:rFonts w:ascii="Arial" w:hAnsi="Arial" w:cs="Times New Roman"/>
+          <w:color w:val="000000"/>
+          <w:sz w:val="22"/>
+          <w:szCs w:val="22"/>
+        </w:rPr>
+        <w:t xml:space="preserve"> and partially because we had few POI training examples</w:t>
+      </w:r>
+      <w:r>
+        <w:rPr>
+          <w:rFonts w:ascii="Arial" w:hAnsi="Arial" w:cs="Times New Roman"/>
+          <w:color w:val="000000"/>
+          <w:sz w:val="22"/>
+          <w:szCs w:val="22"/>
+        </w:rPr>
+        <w:t xml:space="preserve">. </w:t>
+      </w:r>
+      <w:r>
+        <w:rPr>
+          <w:rFonts w:ascii="Arial" w:hAnsi="Arial" w:cs="Times New Roman"/>
+          <w:color w:val="000000"/>
+          <w:sz w:val="22"/>
+          <w:szCs w:val="22"/>
+        </w:rPr>
+        <w:t>P</w:t>
+      </w:r>
+      <w:r>
+        <w:rPr>
+          <w:rFonts w:ascii="Arial" w:hAnsi="Arial" w:cs="Times New Roman"/>
+          <w:color w:val="000000"/>
+          <w:sz w:val="22"/>
+          <w:szCs w:val="22"/>
+        </w:rPr>
+        <w:t>recision and recall are more granular metric</w:t>
+      </w:r>
+      <w:r>
+        <w:rPr>
+          <w:rFonts w:ascii="Arial" w:hAnsi="Arial" w:cs="Times New Roman"/>
+          <w:color w:val="000000"/>
+          <w:sz w:val="22"/>
+          <w:szCs w:val="22"/>
+        </w:rPr>
+        <w:t xml:space="preserve">s concerned with true positives, false positives, </w:t>
+      </w:r>
+      <w:r>
+        <w:rPr>
+          <w:rFonts w:ascii="Arial" w:hAnsi="Arial" w:cs="Times New Roman"/>
+          <w:color w:val="000000"/>
+          <w:sz w:val="22"/>
+          <w:szCs w:val="22"/>
+        </w:rPr>
+        <w:t>false negatives that help me recognize if my algorithm is actually doing a good job classifying.</w:t>
+      </w:r>
+    </w:p>
+    <w:p>
+      <w:pPr>
+        <w:ind w:left="720"/>
+        <w:textAlignment w:val="baseline"/>
+        <w:rPr>
+          <w:rFonts w:ascii="Arial" w:hAnsi="Arial" w:cs="Times New Roman"/>
+          <w:color w:val="000000"/>
+          <w:sz w:val="22"/>
+          <w:szCs w:val="22"/>
+        </w:rPr>
+      </w:pPr>
+    </w:p>
+    <w:p>
+      <w:pPr>
+        <w:ind w:left="720"/>
+        <w:textAlignment w:val="baseline"/>
+        <w:rPr>
+          <w:rFonts w:ascii="Arial" w:hAnsi="Arial" w:cs="Times New Roman"/>
+          <w:color w:val="000000"/>
+          <w:sz w:val="22"/>
+          <w:szCs w:val="22"/>
+        </w:rPr>
+      </w:pPr>
     </w:p>
     <w:p>
       <w:pPr>
@@ -1443,15 +2057,15 @@
         <w:textAlignment w:val="baseline"/>
         <w:rPr>
           <w:rFonts w:ascii="Arial" w:hAnsi="Arial" w:cs="Times New Roman"/>
-          <w:color w:val="000000"/>
-          <w:sz w:val="22"/>
-          <w:szCs w:val="22"/>
-        </w:rPr>
-      </w:pPr>
-      <w:r>
-        <w:rPr>
-          <w:rFonts w:ascii="Arial" w:hAnsi="Arial" w:cs="Times New Roman"/>
-          <w:color w:val="000000"/>
+          <w:color w:val="548DD4" w:themeColor="text2" w:themeTint="99"/>
+          <w:sz w:val="22"/>
+          <w:szCs w:val="22"/>
+        </w:rPr>
+      </w:pPr>
+      <w:r>
+        <w:rPr>
+          <w:rFonts w:ascii="Arial" w:hAnsi="Arial" w:cs="Times New Roman"/>
+          <w:color w:val="548DD4" w:themeColor="text2" w:themeTint="99"/>
           <w:sz w:val="22"/>
           <w:szCs w:val="22"/>
         </w:rPr>
@@ -1460,15 +2074,208 @@
     </w:p>
     <w:p>
       <w:pPr>
-        <w:spacing w:after="240"/>
-        <w:rPr>
-          <w:rFonts w:ascii="Times" w:eastAsia="Times New Roman" w:hAnsi="Times" w:cs="Times New Roman"/>
-          <w:sz w:val="20"/>
-          <w:szCs w:val="20"/>
-        </w:rPr>
-      </w:pPr>
-    </w:p>
-    <w:p/>
+        <w:ind w:left="720"/>
+        <w:textAlignment w:val="baseline"/>
+        <w:rPr>
+          <w:rFonts w:ascii="Arial" w:hAnsi="Arial" w:cs="Times New Roman"/>
+          <w:color w:val="548DD4" w:themeColor="text2" w:themeTint="99"/>
+          <w:sz w:val="22"/>
+          <w:szCs w:val="22"/>
+        </w:rPr>
+      </w:pPr>
+    </w:p>
+    <w:p>
+      <w:pPr>
+        <w:ind w:left="720"/>
+        <w:textAlignment w:val="baseline"/>
+        <w:rPr>
+          <w:rFonts w:ascii="Arial" w:hAnsi="Arial" w:cs="Times New Roman"/>
+          <w:color w:val="000000"/>
+          <w:sz w:val="22"/>
+          <w:szCs w:val="22"/>
+        </w:rPr>
+      </w:pPr>
+      <w:r>
+        <w:rPr>
+          <w:rFonts w:ascii="Arial" w:hAnsi="Arial" w:cs="Times New Roman"/>
+          <w:b/>
+          <w:color w:val="000000"/>
+          <w:sz w:val="22"/>
+          <w:szCs w:val="22"/>
+        </w:rPr>
+        <w:t>2 metrics:</w:t>
+      </w:r>
+      <w:r>
+        <w:rPr>
+          <w:rFonts w:ascii="Arial" w:hAnsi="Arial" w:cs="Times New Roman"/>
+          <w:color w:val="000000"/>
+          <w:sz w:val="22"/>
+          <w:szCs w:val="22"/>
+        </w:rPr>
+        <w:t xml:space="preserve"> precision = </w:t>
+      </w:r>
+      <w:r>
+        <w:rPr>
+          <w:rFonts w:ascii="Arial" w:hAnsi="Arial" w:cs="Times New Roman"/>
+          <w:color w:val="000000"/>
+          <w:sz w:val="22"/>
+          <w:szCs w:val="22"/>
+        </w:rPr>
+        <w:t>0.32860</w:t>
+      </w:r>
+      <w:r>
+        <w:rPr>
+          <w:rFonts w:ascii="Arial" w:hAnsi="Arial" w:cs="Times New Roman"/>
+          <w:color w:val="000000"/>
+          <w:sz w:val="22"/>
+          <w:szCs w:val="22"/>
+        </w:rPr>
+        <w:t xml:space="preserve">, recall = </w:t>
+      </w:r>
+      <w:r>
+        <w:rPr>
+          <w:rFonts w:ascii="Arial" w:hAnsi="Arial" w:cs="Times New Roman"/>
+          <w:color w:val="000000"/>
+          <w:sz w:val="22"/>
+          <w:szCs w:val="22"/>
+        </w:rPr>
+        <w:t>0.31250</w:t>
+      </w:r>
+    </w:p>
+    <w:p>
+      <w:pPr>
+        <w:ind w:left="720"/>
+        <w:textAlignment w:val="baseline"/>
+        <w:rPr>
+          <w:rFonts w:ascii="Arial" w:hAnsi="Arial" w:cs="Times New Roman"/>
+          <w:color w:val="000000"/>
+          <w:sz w:val="22"/>
+          <w:szCs w:val="22"/>
+        </w:rPr>
+      </w:pPr>
+      <w:r>
+        <w:rPr>
+          <w:rFonts w:ascii="Arial" w:hAnsi="Arial" w:cs="Times New Roman"/>
+          <w:color w:val="000000"/>
+          <w:sz w:val="22"/>
+          <w:szCs w:val="22"/>
+        </w:rPr>
+        <w:t>Precision is the measure</w:t>
+      </w:r>
+      <w:r>
+        <w:rPr>
+          <w:rFonts w:ascii="Arial" w:hAnsi="Arial" w:cs="Times New Roman"/>
+          <w:color w:val="000000"/>
+          <w:sz w:val="22"/>
+          <w:szCs w:val="22"/>
+        </w:rPr>
+        <w:t>:</w:t>
+      </w:r>
+      <w:r>
+        <w:rPr>
+          <w:rFonts w:ascii="Arial" w:hAnsi="Arial" w:cs="Times New Roman"/>
+          <w:color w:val="000000"/>
+          <w:sz w:val="22"/>
+          <w:szCs w:val="22"/>
+        </w:rPr>
+        <w:t xml:space="preserve"> of all the people I say are POIs, how many of them are actually POIs. Recall is the measure</w:t>
+      </w:r>
+      <w:r>
+        <w:rPr>
+          <w:rFonts w:ascii="Arial" w:hAnsi="Arial" w:cs="Times New Roman"/>
+          <w:color w:val="000000"/>
+          <w:sz w:val="22"/>
+          <w:szCs w:val="22"/>
+        </w:rPr>
+        <w:t>:</w:t>
+      </w:r>
+      <w:r>
+        <w:rPr>
+          <w:rFonts w:ascii="Arial" w:hAnsi="Arial" w:cs="Times New Roman"/>
+          <w:color w:val="000000"/>
+          <w:sz w:val="22"/>
+          <w:szCs w:val="22"/>
+        </w:rPr>
+        <w:t xml:space="preserve"> of </w:t>
+      </w:r>
+      <w:r>
+        <w:rPr>
+          <w:rFonts w:ascii="Arial" w:hAnsi="Arial" w:cs="Times New Roman"/>
+          <w:color w:val="000000"/>
+          <w:sz w:val="22"/>
+          <w:szCs w:val="22"/>
+        </w:rPr>
+        <w:t xml:space="preserve">all the people who are truly POIs, how many of them was I able to identify as POI. The numbers provided (precision = </w:t>
+      </w:r>
+      <w:r>
+        <w:rPr>
+          <w:rFonts w:ascii="Arial" w:hAnsi="Arial" w:cs="Times New Roman"/>
+          <w:color w:val="000000"/>
+          <w:sz w:val="22"/>
+          <w:szCs w:val="22"/>
+        </w:rPr>
+        <w:t>0.32860</w:t>
+      </w:r>
+      <w:r>
+        <w:rPr>
+          <w:rFonts w:ascii="Arial" w:hAnsi="Arial" w:cs="Times New Roman"/>
+          <w:color w:val="000000"/>
+          <w:sz w:val="22"/>
+          <w:szCs w:val="22"/>
+        </w:rPr>
+        <w:t xml:space="preserve">, recall = </w:t>
+      </w:r>
+      <w:r>
+        <w:rPr>
+          <w:rFonts w:ascii="Arial" w:hAnsi="Arial" w:cs="Times New Roman"/>
+          <w:color w:val="000000"/>
+          <w:sz w:val="22"/>
+          <w:szCs w:val="22"/>
+        </w:rPr>
+        <w:t>0.31250</w:t>
+      </w:r>
+      <w:r>
+        <w:rPr>
+          <w:rFonts w:ascii="Arial" w:hAnsi="Arial" w:cs="Times New Roman"/>
+          <w:color w:val="000000"/>
+          <w:sz w:val="22"/>
+          <w:szCs w:val="22"/>
+        </w:rPr>
+        <w:t>) is the average metrics across</w:t>
+      </w:r>
+      <w:r>
+        <w:rPr>
+          <w:rFonts w:ascii="Arial" w:hAnsi="Arial" w:cs="Times New Roman"/>
+          <w:color w:val="000000"/>
+          <w:sz w:val="22"/>
+          <w:szCs w:val="22"/>
+        </w:rPr>
+        <w:t xml:space="preserve"> multiple</w:t>
+      </w:r>
+      <w:bookmarkStart w:id="0" w:name="_GoBack"/>
+      <w:bookmarkEnd w:id="0"/>
+      <w:r>
+        <w:rPr>
+          <w:rFonts w:ascii="Arial" w:hAnsi="Arial" w:cs="Times New Roman"/>
+          <w:color w:val="000000"/>
+          <w:sz w:val="22"/>
+          <w:szCs w:val="22"/>
+        </w:rPr>
+        <w:t xml:space="preserve"> validation sets. </w:t>
+      </w:r>
+    </w:p>
+    <w:p>
+      <w:pPr>
+        <w:ind w:left="720"/>
+        <w:textAlignment w:val="baseline"/>
+        <w:rPr>
+          <w:rFonts w:ascii="Arial" w:hAnsi="Arial" w:cs="Times New Roman"/>
+          <w:color w:val="000000"/>
+          <w:sz w:val="22"/>
+          <w:szCs w:val="22"/>
+        </w:rPr>
+      </w:pPr>
+    </w:p>
     <w:sectPr>
       <w:pgSz w:w="12240" w:h="15840"/>
       <w:pgMar w:top="1440" w:right="1800" w:bottom="1440" w:left="1800" w:header="720" w:footer="720" w:gutter="0"/>
@@ -1780,6 +2587,119 @@
     </w:lvl>
   </w:abstractNum>
   <w:abstractNum w:abstractNumId="2">
+    <w:nsid w:val="32552418"/>
+    <w:multiLevelType w:val="hybridMultilevel"/>
+    <w:tmpl w:val="A6D24220"/>
+    <w:lvl w:ilvl="0" w:tplc="04090001">
+      <w:start w:val="1"/>
+      <w:numFmt w:val="bullet"/>
+      <w:lvlText w:val=""/>
+      <w:lvlJc w:val="left"/>
+      <w:pPr>
+        <w:ind w:left="1440" w:hanging="360"/>
+      </w:pPr>
+      <w:rPr>
+        <w:rFonts w:ascii="Symbol" w:hAnsi="Symbol" w:hint="default"/>
+      </w:rPr>
+    </w:lvl>
+    <w:lvl w:ilvl="1" w:tplc="04090003" w:tentative="1">
+      <w:start w:val="1"/>
+      <w:numFmt w:val="bullet"/>
+      <w:lvlText w:val="o"/>
+      <w:lvlJc w:val="left"/>
+      <w:pPr>
+        <w:ind w:left="2160" w:hanging="360"/>
+      </w:pPr>
+      <w:rPr>
+        <w:rFonts w:ascii="Courier New" w:hAnsi="Courier New" w:hint="default"/>
+      </w:rPr>
+    </w:lvl>
+    <w:lvl w:ilvl="2" w:tplc="04090005" w:tentative="1">
+      <w:start w:val="1"/>
+      <w:numFmt w:val="bullet"/>
+      <w:lvlText w:val=""/>
+      <w:lvlJc w:val="left"/>
+      <w:pPr>
+        <w:ind w:left="2880" w:hanging="360"/>
+      </w:pPr>
+      <w:rPr>
+        <w:rFonts w:ascii="Wingdings" w:hAnsi="Wingdings" w:hint="default"/>
+      </w:rPr>
+    </w:lvl>
+    <w:lvl w:ilvl="3" w:tplc="04090001" w:tentative="1">
+      <w:start w:val="1"/>
+      <w:numFmt w:val="bullet"/>
+      <w:lvlText w:val=""/>
+      <w:lvlJc w:val="left"/>
+      <w:pPr>
+        <w:ind w:left="3600" w:hanging="360"/>
+      </w:pPr>
+      <w:rPr>
+        <w:rFonts w:ascii="Symbol" w:hAnsi="Symbol" w:hint="default"/>
+      </w:rPr>
+    </w:lvl>
+    <w:lvl w:ilvl="4" w:tplc="04090003" w:tentative="1">
+      <w:start w:val="1"/>
+      <w:numFmt w:val="bullet"/>
+      <w:lvlText w:val="o"/>
+      <w:lvlJc w:val="left"/>
+      <w:pPr>
+        <w:ind w:left="4320" w:hanging="360"/>
+      </w:pPr>
+      <w:rPr>
+        <w:rFonts w:ascii="Courier New" w:hAnsi="Courier New" w:hint="default"/>
+      </w:rPr>
+    </w:lvl>
+    <w:lvl w:ilvl="5" w:tplc="04090005" w:tentative="1">
+      <w:start w:val="1"/>
+      <w:numFmt w:val="bullet"/>
+      <w:lvlText w:val=""/>
+      <w:lvlJc w:val="left"/>
+      <w:pPr>
+        <w:ind w:left="5040" w:hanging="360"/>
+      </w:pPr>
+      <w:rPr>
+        <w:rFonts w:ascii="Wingdings" w:hAnsi="Wingdings" w:hint="default"/>
+      </w:rPr>
+    </w:lvl>
+    <w:lvl w:ilvl="6" w:tplc="04090001" w:tentative="1">
+      <w:start w:val="1"/>
+      <w:numFmt w:val="bullet"/>
+      <w:lvlText w:val=""/>
+      <w:lvlJc w:val="left"/>
+      <w:pPr>
+        <w:ind w:left="5760" w:hanging="360"/>
+      </w:pPr>
+      <w:rPr>
+        <w:rFonts w:ascii="Symbol" w:hAnsi="Symbol" w:hint="default"/>
+      </w:rPr>
+    </w:lvl>
+    <w:lvl w:ilvl="7" w:tplc="04090003" w:tentative="1">
+      <w:start w:val="1"/>
+      <w:numFmt w:val="bullet"/>
+      <w:lvlText w:val="o"/>
+      <w:lvlJc w:val="left"/>
+      <w:pPr>
+        <w:ind w:left="6480" w:hanging="360"/>
+      </w:pPr>
+      <w:rPr>
+        <w:rFonts w:ascii="Courier New" w:hAnsi="Courier New" w:hint="default"/>
+      </w:rPr>
+    </w:lvl>
+    <w:lvl w:ilvl="8" w:tplc="04090005" w:tentative="1">
+      <w:start w:val="1"/>
+      <w:numFmt w:val="bullet"/>
+      <w:lvlText w:val=""/>
+      <w:lvlJc w:val="left"/>
+      <w:pPr>
+        <w:ind w:left="7200" w:hanging="360"/>
+      </w:pPr>
+      <w:rPr>
+        <w:rFonts w:ascii="Wingdings" w:hAnsi="Wingdings" w:hint="default"/>
+      </w:rPr>
+    </w:lvl>
+  </w:abstractNum>
+  <w:abstractNum w:abstractNumId="3">
     <w:nsid w:val="434C0ABE"/>
     <w:multiLevelType w:val="multilevel"/>
     <w:tmpl w:val="7438E540"/>
@@ -1893,13 +2813,16 @@
     </w:lvl>
   </w:abstractNum>
   <w:num w:numId="1">
-    <w:abstractNumId w:val="2"/>
+    <w:abstractNumId w:val="3"/>
   </w:num>
   <w:num w:numId="2">
     <w:abstractNumId w:val="0"/>
   </w:num>
   <w:num w:numId="3">
     <w:abstractNumId w:val="1"/>
+  </w:num>
+  <w:num w:numId="4">
+    <w:abstractNumId w:val="2"/>
   </w:num>
 </w:numbering>
 </file>

</xml_diff>

<commit_message>
fixed bug to use selectkbest feature list and back to DecisionTree algorithm
</commit_message>
<xml_diff>
--- a/IntroMachineLearning/final_project/MLSubmissionQs-AL.docx
+++ b/IntroMachineLearning/final_project/MLSubmissionQs-AL.docx
@@ -191,7 +191,27 @@
           <w:sz w:val="22"/>
           <w:szCs w:val="22"/>
         </w:rPr>
-        <w:t>Summarize for us the goal of this project and how machine learning is useful in trying to accomplish it.  As part of your answer, give some background on the dataset and how it can be used to answer the project question.  Were there any outliers in the data when you got it, and how did you handle those?  [relevant rubric items: “data exploration”, “outlier investigation”]</w:t>
+        <w:t>Summarize for us the goal of this project and how machine learning is useful in trying to accomplish it.  As part of your answer, give some background on the dataset and how it can be used to answer the project question.  Were there any outliers in the data when you got it, and how did you handle those?  [</w:t>
+      </w:r>
+      <w:proofErr w:type="gramStart"/>
+      <w:r>
+        <w:rPr>
+          <w:rFonts w:ascii="Arial" w:hAnsi="Arial" w:cs="Times New Roman"/>
+          <w:color w:val="548DD4" w:themeColor="text2" w:themeTint="99"/>
+          <w:sz w:val="22"/>
+          <w:szCs w:val="22"/>
+        </w:rPr>
+        <w:t>relevant</w:t>
+      </w:r>
+      <w:proofErr w:type="gramEnd"/>
+      <w:r>
+        <w:rPr>
+          <w:rFonts w:ascii="Arial" w:hAnsi="Arial" w:cs="Times New Roman"/>
+          <w:color w:val="548DD4" w:themeColor="text2" w:themeTint="99"/>
+          <w:sz w:val="22"/>
+          <w:szCs w:val="22"/>
+        </w:rPr>
+        <w:t xml:space="preserve"> rubric items: “data exploration”, “outlier investigation”]</w:t>
       </w:r>
     </w:p>
     <w:p>
@@ -233,7 +253,27 @@
           <w:sz w:val="22"/>
           <w:szCs w:val="22"/>
         </w:rPr>
-        <w:t xml:space="preserve">building a model that can determine whether someone is a POI. I will use Machine Learning techniques to build a classifier, to select the most important features to use for classification, and to test the accuracy of my classifier. </w:t>
+        <w:t xml:space="preserve">building a model that can determine whether someone is </w:t>
+      </w:r>
+      <w:proofErr w:type="gramStart"/>
+      <w:r>
+        <w:rPr>
+          <w:rFonts w:ascii="Arial" w:hAnsi="Arial" w:cs="Times New Roman"/>
+          <w:color w:val="000000"/>
+          <w:sz w:val="22"/>
+          <w:szCs w:val="22"/>
+        </w:rPr>
+        <w:t>a POI</w:t>
+      </w:r>
+      <w:proofErr w:type="gramEnd"/>
+      <w:r>
+        <w:rPr>
+          <w:rFonts w:ascii="Arial" w:hAnsi="Arial" w:cs="Times New Roman"/>
+          <w:color w:val="000000"/>
+          <w:sz w:val="22"/>
+          <w:szCs w:val="22"/>
+        </w:rPr>
+        <w:t xml:space="preserve">. I will use Machine Learning techniques to build a classifier, to select the most important features to use for classification, and to test the accuracy of my classifier. </w:t>
       </w:r>
       <w:r>
         <w:rPr>
@@ -281,14 +321,45 @@
           <w:szCs w:val="22"/>
         </w:rPr>
       </w:pPr>
-      <w:r>
-        <w:rPr>
-          <w:rFonts w:ascii="Arial" w:hAnsi="Arial" w:cs="Times New Roman"/>
-          <w:color w:val="000000"/>
-          <w:sz w:val="22"/>
-          <w:szCs w:val="22"/>
-        </w:rPr>
-        <w:t>total no. of data points</w:t>
+      <w:proofErr w:type="gramStart"/>
+      <w:r>
+        <w:rPr>
+          <w:rFonts w:ascii="Arial" w:hAnsi="Arial" w:cs="Times New Roman"/>
+          <w:color w:val="000000"/>
+          <w:sz w:val="22"/>
+          <w:szCs w:val="22"/>
+        </w:rPr>
+        <w:t>total</w:t>
+      </w:r>
+      <w:proofErr w:type="gramEnd"/>
+      <w:r>
+        <w:rPr>
+          <w:rFonts w:ascii="Arial" w:hAnsi="Arial" w:cs="Times New Roman"/>
+          <w:color w:val="000000"/>
+          <w:sz w:val="22"/>
+          <w:szCs w:val="22"/>
+        </w:rPr>
+        <w:t xml:space="preserve"> no. </w:t>
+      </w:r>
+      <w:proofErr w:type="gramStart"/>
+      <w:r>
+        <w:rPr>
+          <w:rFonts w:ascii="Arial" w:hAnsi="Arial" w:cs="Times New Roman"/>
+          <w:color w:val="000000"/>
+          <w:sz w:val="22"/>
+          <w:szCs w:val="22"/>
+        </w:rPr>
+        <w:t>of</w:t>
+      </w:r>
+      <w:proofErr w:type="gramEnd"/>
+      <w:r>
+        <w:rPr>
+          <w:rFonts w:ascii="Arial" w:hAnsi="Arial" w:cs="Times New Roman"/>
+          <w:color w:val="000000"/>
+          <w:sz w:val="22"/>
+          <w:szCs w:val="22"/>
+        </w:rPr>
+        <w:t xml:space="preserve"> data points</w:t>
       </w:r>
       <w:r>
         <w:rPr>
@@ -315,14 +386,25 @@
           <w:szCs w:val="22"/>
         </w:rPr>
       </w:pPr>
-      <w:r>
-        <w:rPr>
-          <w:rFonts w:ascii="Arial" w:hAnsi="Arial" w:cs="Times New Roman"/>
-          <w:color w:val="000000"/>
-          <w:sz w:val="22"/>
-          <w:szCs w:val="22"/>
-        </w:rPr>
-        <w:t>allocation across classes (POI/non-POI)</w:t>
+      <w:proofErr w:type="gramStart"/>
+      <w:r>
+        <w:rPr>
+          <w:rFonts w:ascii="Arial" w:hAnsi="Arial" w:cs="Times New Roman"/>
+          <w:color w:val="000000"/>
+          <w:sz w:val="22"/>
+          <w:szCs w:val="22"/>
+        </w:rPr>
+        <w:t>allocation</w:t>
+      </w:r>
+      <w:proofErr w:type="gramEnd"/>
+      <w:r>
+        <w:rPr>
+          <w:rFonts w:ascii="Arial" w:hAnsi="Arial" w:cs="Times New Roman"/>
+          <w:color w:val="000000"/>
+          <w:sz w:val="22"/>
+          <w:szCs w:val="22"/>
+        </w:rPr>
+        <w:t xml:space="preserve"> across classes (POI/non-POI)</w:t>
       </w:r>
       <w:r>
         <w:rPr>
@@ -349,14 +431,25 @@
           <w:szCs w:val="22"/>
         </w:rPr>
       </w:pPr>
-      <w:r>
-        <w:rPr>
-          <w:rFonts w:ascii="Arial" w:hAnsi="Arial" w:cs="Times New Roman"/>
-          <w:color w:val="000000"/>
-          <w:sz w:val="22"/>
-          <w:szCs w:val="22"/>
-        </w:rPr>
-        <w:t>number of features</w:t>
+      <w:proofErr w:type="gramStart"/>
+      <w:r>
+        <w:rPr>
+          <w:rFonts w:ascii="Arial" w:hAnsi="Arial" w:cs="Times New Roman"/>
+          <w:color w:val="000000"/>
+          <w:sz w:val="22"/>
+          <w:szCs w:val="22"/>
+        </w:rPr>
+        <w:t>number</w:t>
+      </w:r>
+      <w:proofErr w:type="gramEnd"/>
+      <w:r>
+        <w:rPr>
+          <w:rFonts w:ascii="Arial" w:hAnsi="Arial" w:cs="Times New Roman"/>
+          <w:color w:val="000000"/>
+          <w:sz w:val="22"/>
+          <w:szCs w:val="22"/>
+        </w:rPr>
+        <w:t xml:space="preserve"> of features</w:t>
       </w:r>
       <w:r>
         <w:rPr>
@@ -383,14 +476,25 @@
           <w:szCs w:val="22"/>
         </w:rPr>
       </w:pPr>
-      <w:r>
-        <w:rPr>
-          <w:rFonts w:ascii="Arial" w:hAnsi="Arial" w:cs="Times New Roman"/>
-          <w:color w:val="000000"/>
-          <w:sz w:val="22"/>
-          <w:szCs w:val="22"/>
-        </w:rPr>
-        <w:t>are there features with many missing values?</w:t>
+      <w:proofErr w:type="gramStart"/>
+      <w:r>
+        <w:rPr>
+          <w:rFonts w:ascii="Arial" w:hAnsi="Arial" w:cs="Times New Roman"/>
+          <w:color w:val="000000"/>
+          <w:sz w:val="22"/>
+          <w:szCs w:val="22"/>
+        </w:rPr>
+        <w:t>are</w:t>
+      </w:r>
+      <w:proofErr w:type="gramEnd"/>
+      <w:r>
+        <w:rPr>
+          <w:rFonts w:ascii="Arial" w:hAnsi="Arial" w:cs="Times New Roman"/>
+          <w:color w:val="000000"/>
+          <w:sz w:val="22"/>
+          <w:szCs w:val="22"/>
+        </w:rPr>
+        <w:t xml:space="preserve"> there features with many missing values?</w:t>
       </w:r>
       <w:r>
         <w:rPr>
@@ -445,7 +549,47 @@
           <w:sz w:val="22"/>
           <w:szCs w:val="22"/>
         </w:rPr>
-        <w:t xml:space="preserve">‘NaN’ values. I removed these features from classification because the ‘NaN’ would be converted to </w:t>
+        <w:t>‘</w:t>
+      </w:r>
+      <w:proofErr w:type="spellStart"/>
+      <w:r>
+        <w:rPr>
+          <w:rFonts w:ascii="Arial" w:hAnsi="Arial" w:cs="Times New Roman"/>
+          <w:color w:val="000000"/>
+          <w:sz w:val="22"/>
+          <w:szCs w:val="22"/>
+        </w:rPr>
+        <w:t>NaN</w:t>
+      </w:r>
+      <w:proofErr w:type="spellEnd"/>
+      <w:r>
+        <w:rPr>
+          <w:rFonts w:ascii="Arial" w:hAnsi="Arial" w:cs="Times New Roman"/>
+          <w:color w:val="000000"/>
+          <w:sz w:val="22"/>
+          <w:szCs w:val="22"/>
+        </w:rPr>
+        <w:t>’ values. I removed these features from classification because the ‘</w:t>
+      </w:r>
+      <w:proofErr w:type="spellStart"/>
+      <w:r>
+        <w:rPr>
+          <w:rFonts w:ascii="Arial" w:hAnsi="Arial" w:cs="Times New Roman"/>
+          <w:color w:val="000000"/>
+          <w:sz w:val="22"/>
+          <w:szCs w:val="22"/>
+        </w:rPr>
+        <w:t>NaN</w:t>
+      </w:r>
+      <w:proofErr w:type="spellEnd"/>
+      <w:r>
+        <w:rPr>
+          <w:rFonts w:ascii="Arial" w:hAnsi="Arial" w:cs="Times New Roman"/>
+          <w:color w:val="000000"/>
+          <w:sz w:val="22"/>
+          <w:szCs w:val="22"/>
+        </w:rPr>
+        <w:t xml:space="preserve">’ would be converted to </w:t>
       </w:r>
       <w:r>
         <w:rPr>
@@ -481,7 +625,27 @@
           <w:sz w:val="22"/>
           <w:szCs w:val="22"/>
         </w:rPr>
-        <w:t xml:space="preserve"> algorithm. ‘NaN’, which means unknown, is a different value from 0. </w:t>
+        <w:t xml:space="preserve"> algorithm. ‘</w:t>
+      </w:r>
+      <w:proofErr w:type="spellStart"/>
+      <w:r>
+        <w:rPr>
+          <w:rFonts w:ascii="Arial" w:hAnsi="Arial" w:cs="Times New Roman"/>
+          <w:color w:val="000000"/>
+          <w:sz w:val="22"/>
+          <w:szCs w:val="22"/>
+        </w:rPr>
+        <w:t>NaN</w:t>
+      </w:r>
+      <w:proofErr w:type="spellEnd"/>
+      <w:r>
+        <w:rPr>
+          <w:rFonts w:ascii="Arial" w:hAnsi="Arial" w:cs="Times New Roman"/>
+          <w:color w:val="000000"/>
+          <w:sz w:val="22"/>
+          <w:szCs w:val="22"/>
+        </w:rPr>
+        <w:t xml:space="preserve">’, which means unknown, is a different value from 0. </w:t>
       </w:r>
       <w:r>
         <w:rPr>
@@ -522,13 +686,59 @@
       <w:r>
         <w:t xml:space="preserve"> </w:t>
       </w:r>
+      <w:proofErr w:type="spellStart"/>
       <w:r>
         <w:rPr>
           <w:rFonts w:ascii="Courier" w:hAnsi="Courier"/>
           <w:sz w:val="22"/>
           <w:szCs w:val="22"/>
         </w:rPr>
-        <w:t>loan_advances, restricted_stock_deferred, director_fees,</w:t>
+        <w:t>loan_advances</w:t>
+      </w:r>
+      <w:proofErr w:type="spellEnd"/>
+      <w:r>
+        <w:rPr>
+          <w:rFonts w:ascii="Courier" w:hAnsi="Courier"/>
+          <w:sz w:val="22"/>
+          <w:szCs w:val="22"/>
+        </w:rPr>
+        <w:t xml:space="preserve">, </w:t>
+      </w:r>
+      <w:proofErr w:type="spellStart"/>
+      <w:r>
+        <w:rPr>
+          <w:rFonts w:ascii="Courier" w:hAnsi="Courier"/>
+          <w:sz w:val="22"/>
+          <w:szCs w:val="22"/>
+        </w:rPr>
+        <w:t>restricted_stock_deferred</w:t>
+      </w:r>
+      <w:proofErr w:type="spellEnd"/>
+      <w:r>
+        <w:rPr>
+          <w:rFonts w:ascii="Courier" w:hAnsi="Courier"/>
+          <w:sz w:val="22"/>
+          <w:szCs w:val="22"/>
+        </w:rPr>
+        <w:t xml:space="preserve">, </w:t>
+      </w:r>
+      <w:proofErr w:type="spellStart"/>
+      <w:r>
+        <w:rPr>
+          <w:rFonts w:ascii="Courier" w:hAnsi="Courier"/>
+          <w:sz w:val="22"/>
+          <w:szCs w:val="22"/>
+        </w:rPr>
+        <w:t>director_fees</w:t>
+      </w:r>
+      <w:proofErr w:type="spellEnd"/>
+      <w:r>
+        <w:rPr>
+          <w:rFonts w:ascii="Courier" w:hAnsi="Courier"/>
+          <w:sz w:val="22"/>
+          <w:szCs w:val="22"/>
+        </w:rPr>
+        <w:t>,</w:t>
       </w:r>
       <w:r>
         <w:rPr>
@@ -537,14 +747,52 @@
         </w:rPr>
         <w:t xml:space="preserve"> </w:t>
       </w:r>
+      <w:proofErr w:type="spellStart"/>
       <w:r>
         <w:rPr>
           <w:rFonts w:ascii="Courier" w:hAnsi="Courier"/>
           <w:sz w:val="22"/>
           <w:szCs w:val="22"/>
         </w:rPr>
-        <w:t>deferral_payments, long_term_incentive, deferred_income</w:t>
-      </w:r>
+        <w:t>deferral_payments</w:t>
+      </w:r>
+      <w:proofErr w:type="spellEnd"/>
+      <w:r>
+        <w:rPr>
+          <w:rFonts w:ascii="Courier" w:hAnsi="Courier"/>
+          <w:sz w:val="22"/>
+          <w:szCs w:val="22"/>
+        </w:rPr>
+        <w:t xml:space="preserve">, </w:t>
+      </w:r>
+      <w:proofErr w:type="spellStart"/>
+      <w:r>
+        <w:rPr>
+          <w:rFonts w:ascii="Courier" w:hAnsi="Courier"/>
+          <w:sz w:val="22"/>
+          <w:szCs w:val="22"/>
+        </w:rPr>
+        <w:t>long_term_incentive</w:t>
+      </w:r>
+      <w:proofErr w:type="spellEnd"/>
+      <w:r>
+        <w:rPr>
+          <w:rFonts w:ascii="Courier" w:hAnsi="Courier"/>
+          <w:sz w:val="22"/>
+          <w:szCs w:val="22"/>
+        </w:rPr>
+        <w:t xml:space="preserve">, </w:t>
+      </w:r>
+      <w:proofErr w:type="spellStart"/>
+      <w:r>
+        <w:rPr>
+          <w:rFonts w:ascii="Courier" w:hAnsi="Courier"/>
+          <w:sz w:val="22"/>
+          <w:szCs w:val="22"/>
+        </w:rPr>
+        <w:t>deferred_income</w:t>
+      </w:r>
+      <w:proofErr w:type="spellEnd"/>
       <w:r>
         <w:rPr>
           <w:rFonts w:ascii="Arial" w:hAnsi="Arial"/>
@@ -681,7 +929,27 @@
           <w:sz w:val="22"/>
           <w:szCs w:val="22"/>
         </w:rPr>
-        <w:t xml:space="preserve"> of the features that you use.  [relevant rubric items: “create new features”, “properly scale features”, “intelligently select feature”]</w:t>
+        <w:t xml:space="preserve"> of the features that you use.  [</w:t>
+      </w:r>
+      <w:proofErr w:type="gramStart"/>
+      <w:r>
+        <w:rPr>
+          <w:rFonts w:ascii="Arial" w:hAnsi="Arial" w:cs="Times New Roman"/>
+          <w:color w:val="548DD4" w:themeColor="text2" w:themeTint="99"/>
+          <w:sz w:val="22"/>
+          <w:szCs w:val="22"/>
+        </w:rPr>
+        <w:t>relevant</w:t>
+      </w:r>
+      <w:proofErr w:type="gramEnd"/>
+      <w:r>
+        <w:rPr>
+          <w:rFonts w:ascii="Arial" w:hAnsi="Arial" w:cs="Times New Roman"/>
+          <w:color w:val="548DD4" w:themeColor="text2" w:themeTint="99"/>
+          <w:sz w:val="22"/>
+          <w:szCs w:val="22"/>
+        </w:rPr>
+        <w:t xml:space="preserve"> rubric items: “create new features”, “properly scale features”, “intelligently select feature”]</w:t>
       </w:r>
     </w:p>
     <w:p>
@@ -733,16 +1001,96 @@
           <w:sz w:val="22"/>
           <w:szCs w:val="22"/>
         </w:rPr>
-        <w:t>'total_payments', 'bonus', 'restricted_stock_deferred', 'director_fees'</w:t>
-      </w:r>
-      <w:r>
-        <w:rPr>
-          <w:rFonts w:ascii="Arial" w:hAnsi="Arial" w:cs="Times New Roman"/>
-          <w:color w:val="000000"/>
-          <w:sz w:val="22"/>
-          <w:szCs w:val="22"/>
-        </w:rPr>
-        <w:t>, ‘suspicious_email_ratio’</w:t>
+        <w:t>'</w:t>
+      </w:r>
+      <w:proofErr w:type="spellStart"/>
+      <w:r>
+        <w:rPr>
+          <w:rFonts w:ascii="Arial" w:hAnsi="Arial" w:cs="Times New Roman"/>
+          <w:color w:val="000000"/>
+          <w:sz w:val="22"/>
+          <w:szCs w:val="22"/>
+        </w:rPr>
+        <w:t>total_payments</w:t>
+      </w:r>
+      <w:proofErr w:type="spellEnd"/>
+      <w:r>
+        <w:rPr>
+          <w:rFonts w:ascii="Arial" w:hAnsi="Arial" w:cs="Times New Roman"/>
+          <w:color w:val="000000"/>
+          <w:sz w:val="22"/>
+          <w:szCs w:val="22"/>
+        </w:rPr>
+        <w:t>', 'bonus', '</w:t>
+      </w:r>
+      <w:proofErr w:type="spellStart"/>
+      <w:r>
+        <w:rPr>
+          <w:rFonts w:ascii="Arial" w:hAnsi="Arial" w:cs="Times New Roman"/>
+          <w:color w:val="000000"/>
+          <w:sz w:val="22"/>
+          <w:szCs w:val="22"/>
+        </w:rPr>
+        <w:t>restricted_stock_deferred</w:t>
+      </w:r>
+      <w:proofErr w:type="spellEnd"/>
+      <w:r>
+        <w:rPr>
+          <w:rFonts w:ascii="Arial" w:hAnsi="Arial" w:cs="Times New Roman"/>
+          <w:color w:val="000000"/>
+          <w:sz w:val="22"/>
+          <w:szCs w:val="22"/>
+        </w:rPr>
+        <w:t>', '</w:t>
+      </w:r>
+      <w:proofErr w:type="spellStart"/>
+      <w:r>
+        <w:rPr>
+          <w:rFonts w:ascii="Arial" w:hAnsi="Arial" w:cs="Times New Roman"/>
+          <w:color w:val="000000"/>
+          <w:sz w:val="22"/>
+          <w:szCs w:val="22"/>
+        </w:rPr>
+        <w:t>director_fees</w:t>
+      </w:r>
+      <w:proofErr w:type="spellEnd"/>
+      <w:r>
+        <w:rPr>
+          <w:rFonts w:ascii="Arial" w:hAnsi="Arial" w:cs="Times New Roman"/>
+          <w:color w:val="000000"/>
+          <w:sz w:val="22"/>
+          <w:szCs w:val="22"/>
+        </w:rPr>
+        <w:t>'</w:t>
+      </w:r>
+      <w:r>
+        <w:rPr>
+          <w:rFonts w:ascii="Arial" w:hAnsi="Arial" w:cs="Times New Roman"/>
+          <w:color w:val="000000"/>
+          <w:sz w:val="22"/>
+          <w:szCs w:val="22"/>
+        </w:rPr>
+        <w:t>, ‘</w:t>
+      </w:r>
+      <w:proofErr w:type="spellStart"/>
+      <w:r>
+        <w:rPr>
+          <w:rFonts w:ascii="Arial" w:hAnsi="Arial" w:cs="Times New Roman"/>
+          <w:color w:val="000000"/>
+          <w:sz w:val="22"/>
+          <w:szCs w:val="22"/>
+        </w:rPr>
+        <w:t>suspicious_email_ratio</w:t>
+      </w:r>
+      <w:proofErr w:type="spellEnd"/>
+      <w:r>
+        <w:rPr>
+          <w:rFonts w:ascii="Arial" w:hAnsi="Arial" w:cs="Times New Roman"/>
+          <w:color w:val="000000"/>
+          <w:sz w:val="22"/>
+          <w:szCs w:val="22"/>
+        </w:rPr>
+        <w:t>’</w:t>
       </w:r>
     </w:p>
     <w:p>
@@ -764,7 +1112,29 @@
           <w:sz w:val="22"/>
           <w:szCs w:val="22"/>
         </w:rPr>
-        <w:t>Feature importances:</w:t>
+        <w:t xml:space="preserve">Feature </w:t>
+      </w:r>
+      <w:proofErr w:type="spellStart"/>
+      <w:r>
+        <w:rPr>
+          <w:rFonts w:ascii="Arial" w:hAnsi="Arial" w:cs="Times New Roman"/>
+          <w:b/>
+          <w:color w:val="000000"/>
+          <w:sz w:val="22"/>
+          <w:szCs w:val="22"/>
+        </w:rPr>
+        <w:t>importances</w:t>
+      </w:r>
+      <w:proofErr w:type="spellEnd"/>
+      <w:r>
+        <w:rPr>
+          <w:rFonts w:ascii="Arial" w:hAnsi="Arial" w:cs="Times New Roman"/>
+          <w:b/>
+          <w:color w:val="000000"/>
+          <w:sz w:val="22"/>
+          <w:szCs w:val="22"/>
+        </w:rPr>
+        <w:t>:</w:t>
       </w:r>
       <w:r>
         <w:rPr>
@@ -775,14 +1145,25 @@
         </w:rPr>
         <w:t xml:space="preserve"> </w:t>
       </w:r>
-      <w:r>
-        <w:rPr>
-          <w:rFonts w:ascii="Arial" w:hAnsi="Arial" w:cs="Times New Roman"/>
-          <w:color w:val="000000"/>
-          <w:sz w:val="22"/>
-          <w:szCs w:val="22"/>
-        </w:rPr>
-        <w:t>array([ 0.40618417,  0.45397068,  0.        ,  0.        ,  0.13984515])</w:t>
+      <w:proofErr w:type="gramStart"/>
+      <w:r>
+        <w:rPr>
+          <w:rFonts w:ascii="Arial" w:hAnsi="Arial" w:cs="Times New Roman"/>
+          <w:color w:val="000000"/>
+          <w:sz w:val="22"/>
+          <w:szCs w:val="22"/>
+        </w:rPr>
+        <w:t>array(</w:t>
+      </w:r>
+      <w:proofErr w:type="gramEnd"/>
+      <w:r>
+        <w:rPr>
+          <w:rFonts w:ascii="Arial" w:hAnsi="Arial" w:cs="Times New Roman"/>
+          <w:color w:val="000000"/>
+          <w:sz w:val="22"/>
+          <w:szCs w:val="22"/>
+        </w:rPr>
+        <w:t>[ 0.40618417,  0.45397068,  0.        ,  0.        ,  0.13984515])</w:t>
       </w:r>
     </w:p>
     <w:p>
@@ -836,14 +1217,25 @@
         </w:rPr>
         <w:t xml:space="preserve">the </w:t>
       </w:r>
-      <w:r>
-        <w:rPr>
-          <w:rFonts w:ascii="Arial" w:hAnsi="Arial" w:cs="Times New Roman"/>
-          <w:color w:val="000000"/>
-          <w:sz w:val="22"/>
-          <w:szCs w:val="22"/>
-        </w:rPr>
-        <w:t xml:space="preserve">SelectKBest algorithm to determine which features were most important </w:t>
+      <w:proofErr w:type="spellStart"/>
+      <w:r>
+        <w:rPr>
+          <w:rFonts w:ascii="Arial" w:hAnsi="Arial" w:cs="Times New Roman"/>
+          <w:color w:val="000000"/>
+          <w:sz w:val="22"/>
+          <w:szCs w:val="22"/>
+        </w:rPr>
+        <w:t>SelectKBest</w:t>
+      </w:r>
+      <w:proofErr w:type="spellEnd"/>
+      <w:r>
+        <w:rPr>
+          <w:rFonts w:ascii="Arial" w:hAnsi="Arial" w:cs="Times New Roman"/>
+          <w:color w:val="000000"/>
+          <w:sz w:val="22"/>
+          <w:szCs w:val="22"/>
+        </w:rPr>
+        <w:t xml:space="preserve"> algorithm to determine which features were most important </w:t>
       </w:r>
       <w:r>
         <w:rPr>
@@ -996,8 +1388,19 @@
           <w:sz w:val="22"/>
           <w:szCs w:val="22"/>
         </w:rPr>
-        <w:t>to avoid overfitting</w:t>
-      </w:r>
+        <w:t xml:space="preserve">to avoid </w:t>
+      </w:r>
+      <w:proofErr w:type="spellStart"/>
+      <w:r>
+        <w:rPr>
+          <w:rFonts w:ascii="Arial" w:hAnsi="Arial" w:cs="Times New Roman"/>
+          <w:color w:val="000000"/>
+          <w:sz w:val="22"/>
+          <w:szCs w:val="22"/>
+        </w:rPr>
+        <w:t>overfitting</w:t>
+      </w:r>
+      <w:proofErr w:type="spellEnd"/>
       <w:r>
         <w:rPr>
           <w:rFonts w:ascii="Arial" w:hAnsi="Arial" w:cs="Times New Roman"/>
@@ -1101,16 +1504,47 @@
           <w:sz w:val="22"/>
           <w:szCs w:val="22"/>
         </w:rPr>
-        <w:t>text vectorizer</w:t>
-      </w:r>
-      <w:r>
-        <w:rPr>
-          <w:rFonts w:ascii="Arial" w:hAnsi="Arial" w:cs="Times New Roman"/>
-          <w:color w:val="000000"/>
-          <w:sz w:val="22"/>
-          <w:szCs w:val="22"/>
-        </w:rPr>
-        <w:t xml:space="preserve"> from which I created a tf-idf matrix</w:t>
+        <w:t xml:space="preserve">text </w:t>
+      </w:r>
+      <w:proofErr w:type="spellStart"/>
+      <w:r>
+        <w:rPr>
+          <w:rFonts w:ascii="Arial" w:hAnsi="Arial" w:cs="Times New Roman"/>
+          <w:color w:val="000000"/>
+          <w:sz w:val="22"/>
+          <w:szCs w:val="22"/>
+        </w:rPr>
+        <w:t>vectorizer</w:t>
+      </w:r>
+      <w:proofErr w:type="spellEnd"/>
+      <w:r>
+        <w:rPr>
+          <w:rFonts w:ascii="Arial" w:hAnsi="Arial" w:cs="Times New Roman"/>
+          <w:color w:val="000000"/>
+          <w:sz w:val="22"/>
+          <w:szCs w:val="22"/>
+        </w:rPr>
+        <w:t xml:space="preserve"> from which I created a </w:t>
+      </w:r>
+      <w:proofErr w:type="spellStart"/>
+      <w:r>
+        <w:rPr>
+          <w:rFonts w:ascii="Arial" w:hAnsi="Arial" w:cs="Times New Roman"/>
+          <w:color w:val="000000"/>
+          <w:sz w:val="22"/>
+          <w:szCs w:val="22"/>
+        </w:rPr>
+        <w:t>tf-idf</w:t>
+      </w:r>
+      <w:proofErr w:type="spellEnd"/>
+      <w:r>
+        <w:rPr>
+          <w:rFonts w:ascii="Arial" w:hAnsi="Arial" w:cs="Times New Roman"/>
+          <w:color w:val="000000"/>
+          <w:sz w:val="22"/>
+          <w:szCs w:val="22"/>
+        </w:rPr>
+        <w:t xml:space="preserve"> matrix</w:t>
       </w:r>
       <w:r>
         <w:rPr>
@@ -1290,7 +1724,27 @@
           <w:sz w:val="22"/>
           <w:szCs w:val="22"/>
         </w:rPr>
-        <w:t>What algorithm did you end up using?  What other one(s) did you try? [relevant rubric item: “pick an algorithm”]</w:t>
+        <w:t>What algorithm did you end up using?  What other one(s) did you try? [</w:t>
+      </w:r>
+      <w:proofErr w:type="gramStart"/>
+      <w:r>
+        <w:rPr>
+          <w:rFonts w:ascii="Arial" w:hAnsi="Arial" w:cs="Times New Roman"/>
+          <w:color w:val="548DD4" w:themeColor="text2" w:themeTint="99"/>
+          <w:sz w:val="22"/>
+          <w:szCs w:val="22"/>
+        </w:rPr>
+        <w:t>relevant</w:t>
+      </w:r>
+      <w:proofErr w:type="gramEnd"/>
+      <w:r>
+        <w:rPr>
+          <w:rFonts w:ascii="Arial" w:hAnsi="Arial" w:cs="Times New Roman"/>
+          <w:color w:val="548DD4" w:themeColor="text2" w:themeTint="99"/>
+          <w:sz w:val="22"/>
+          <w:szCs w:val="22"/>
+        </w:rPr>
+        <w:t xml:space="preserve"> rubric item: “pick an algorithm”]</w:t>
       </w:r>
     </w:p>
     <w:p>
@@ -1340,7 +1794,27 @@
           <w:sz w:val="22"/>
           <w:szCs w:val="22"/>
         </w:rPr>
-        <w:t xml:space="preserve">, and KNearestNeighbor algorithm. I found Naïve Bayes and Decision Tree algorithm performed the best; the SVC and KNN both produced high accuracy but 0 precision and 0 recall. In the end, I chose to use the Decision Tree algorithm because I am limited in how much I can tune the parameters of a Naïve Bayes algorithm to optimize how it classified. </w:t>
+        <w:t xml:space="preserve">, and </w:t>
+      </w:r>
+      <w:proofErr w:type="spellStart"/>
+      <w:r>
+        <w:rPr>
+          <w:rFonts w:ascii="Arial" w:hAnsi="Arial" w:cs="Times New Roman"/>
+          <w:color w:val="000000"/>
+          <w:sz w:val="22"/>
+          <w:szCs w:val="22"/>
+        </w:rPr>
+        <w:t>KNearestNeighbor</w:t>
+      </w:r>
+      <w:proofErr w:type="spellEnd"/>
+      <w:r>
+        <w:rPr>
+          <w:rFonts w:ascii="Arial" w:hAnsi="Arial" w:cs="Times New Roman"/>
+          <w:color w:val="000000"/>
+          <w:sz w:val="22"/>
+          <w:szCs w:val="22"/>
+        </w:rPr>
+        <w:t xml:space="preserve"> algorithm. I found Naïve Bayes and Decision Tree algorithm performed the best; the SVC and KNN both produced high accuracy but 0 precision and 0 recall. In the end, I chose to use the Decision Tree algorithm because I am limited in how much I can tune the parameters of a Naïve Bayes algorithm to optimize how it classified. </w:t>
       </w:r>
       <w:r>
         <w:rPr>
@@ -1372,6 +1846,998 @@
         </w:rPr>
         <w:t xml:space="preserve"> </w:t>
       </w:r>
+    </w:p>
+    <w:tbl>
+      <w:tblPr>
+        <w:tblStyle w:val="LightShading-Accent6"/>
+        <w:tblW w:w="0" w:type="auto"/>
+        <w:tblInd w:w="828" w:type="dxa"/>
+        <w:tblLook w:val="04A0" w:firstRow="1" w:lastRow="0" w:firstColumn="1" w:lastColumn="0" w:noHBand="0" w:noVBand="1"/>
+      </w:tblPr>
+      <w:tblGrid>
+        <w:gridCol w:w="1476"/>
+        <w:gridCol w:w="1476"/>
+        <w:gridCol w:w="1476"/>
+        <w:gridCol w:w="1476"/>
+        <w:gridCol w:w="1476"/>
+      </w:tblGrid>
+      <w:tr>
+        <w:trPr>
+          <w:cnfStyle w:val="100000000000" w:firstRow="1" w:lastRow="0" w:firstColumn="0" w:lastColumn="0" w:oddVBand="0" w:evenVBand="0" w:oddHBand="0" w:evenHBand="0" w:firstRowFirstColumn="0" w:firstRowLastColumn="0" w:lastRowFirstColumn="0" w:lastRowLastColumn="0"/>
+        </w:trPr>
+        <w:tc>
+          <w:tcPr>
+            <w:cnfStyle w:val="001000000000" w:firstRow="0" w:lastRow="0" w:firstColumn="1" w:lastColumn="0" w:oddVBand="0" w:evenVBand="0" w:oddHBand="0" w:evenHBand="0" w:firstRowFirstColumn="0" w:firstRowLastColumn="0" w:lastRowFirstColumn="0" w:lastRowLastColumn="0"/>
+            <w:tcW w:w="1476" w:type="dxa"/>
+            <w:tcBorders>
+              <w:left w:val="single" w:sz="4" w:space="0" w:color="F79646" w:themeColor="accent6"/>
+              <w:right w:val="single" w:sz="4" w:space="0" w:color="F79646" w:themeColor="accent6"/>
+            </w:tcBorders>
+          </w:tcPr>
+          <w:p>
+            <w:pPr>
+              <w:textAlignment w:val="baseline"/>
+              <w:rPr>
+                <w:rFonts w:ascii="Arial" w:hAnsi="Arial" w:cs="Times New Roman"/>
+                <w:color w:val="000000"/>
+                <w:sz w:val="22"/>
+                <w:szCs w:val="22"/>
+              </w:rPr>
+            </w:pPr>
+          </w:p>
+        </w:tc>
+        <w:tc>
+          <w:tcPr>
+            <w:tcW w:w="1476" w:type="dxa"/>
+            <w:tcBorders>
+              <w:left w:val="single" w:sz="4" w:space="0" w:color="F79646" w:themeColor="accent6"/>
+              <w:right w:val="single" w:sz="4" w:space="0" w:color="F79646" w:themeColor="accent6"/>
+            </w:tcBorders>
+          </w:tcPr>
+          <w:p>
+            <w:pPr>
+              <w:textAlignment w:val="baseline"/>
+              <w:cnfStyle w:val="100000000000" w:firstRow="1" w:lastRow="0" w:firstColumn="0" w:lastColumn="0" w:oddVBand="0" w:evenVBand="0" w:oddHBand="0" w:evenHBand="0" w:firstRowFirstColumn="0" w:firstRowLastColumn="0" w:lastRowFirstColumn="0" w:lastRowLastColumn="0"/>
+              <w:rPr>
+                <w:rFonts w:ascii="Arial" w:hAnsi="Arial" w:cs="Times New Roman"/>
+                <w:color w:val="000000"/>
+                <w:sz w:val="22"/>
+                <w:szCs w:val="22"/>
+              </w:rPr>
+            </w:pPr>
+            <w:r>
+              <w:rPr>
+                <w:rFonts w:ascii="Arial" w:hAnsi="Arial" w:cs="Times New Roman"/>
+                <w:color w:val="000000"/>
+                <w:sz w:val="22"/>
+                <w:szCs w:val="22"/>
+              </w:rPr>
+              <w:t>Naïve Bayes</w:t>
+            </w:r>
+          </w:p>
+        </w:tc>
+        <w:tc>
+          <w:tcPr>
+            <w:tcW w:w="1476" w:type="dxa"/>
+            <w:tcBorders>
+              <w:left w:val="single" w:sz="4" w:space="0" w:color="F79646" w:themeColor="accent6"/>
+              <w:right w:val="single" w:sz="4" w:space="0" w:color="F79646" w:themeColor="accent6"/>
+            </w:tcBorders>
+          </w:tcPr>
+          <w:p>
+            <w:pPr>
+              <w:textAlignment w:val="baseline"/>
+              <w:cnfStyle w:val="100000000000" w:firstRow="1" w:lastRow="0" w:firstColumn="0" w:lastColumn="0" w:oddVBand="0" w:evenVBand="0" w:oddHBand="0" w:evenHBand="0" w:firstRowFirstColumn="0" w:firstRowLastColumn="0" w:lastRowFirstColumn="0" w:lastRowLastColumn="0"/>
+              <w:rPr>
+                <w:rFonts w:ascii="Arial" w:hAnsi="Arial" w:cs="Times New Roman"/>
+                <w:color w:val="000000"/>
+                <w:sz w:val="22"/>
+                <w:szCs w:val="22"/>
+              </w:rPr>
+            </w:pPr>
+            <w:r>
+              <w:rPr>
+                <w:rFonts w:ascii="Arial" w:hAnsi="Arial" w:cs="Times New Roman"/>
+                <w:color w:val="000000"/>
+                <w:sz w:val="22"/>
+                <w:szCs w:val="22"/>
+              </w:rPr>
+              <w:t>Decision Tree</w:t>
+            </w:r>
+          </w:p>
+        </w:tc>
+        <w:tc>
+          <w:tcPr>
+            <w:tcW w:w="1476" w:type="dxa"/>
+            <w:tcBorders>
+              <w:left w:val="single" w:sz="4" w:space="0" w:color="F79646" w:themeColor="accent6"/>
+              <w:right w:val="single" w:sz="4" w:space="0" w:color="F79646" w:themeColor="accent6"/>
+            </w:tcBorders>
+          </w:tcPr>
+          <w:p>
+            <w:pPr>
+              <w:textAlignment w:val="baseline"/>
+              <w:cnfStyle w:val="100000000000" w:firstRow="1" w:lastRow="0" w:firstColumn="0" w:lastColumn="0" w:oddVBand="0" w:evenVBand="0" w:oddHBand="0" w:evenHBand="0" w:firstRowFirstColumn="0" w:firstRowLastColumn="0" w:lastRowFirstColumn="0" w:lastRowLastColumn="0"/>
+              <w:rPr>
+                <w:rFonts w:ascii="Arial" w:hAnsi="Arial" w:cs="Times New Roman"/>
+                <w:color w:val="000000"/>
+                <w:sz w:val="22"/>
+                <w:szCs w:val="22"/>
+              </w:rPr>
+            </w:pPr>
+            <w:r>
+              <w:rPr>
+                <w:rFonts w:ascii="Arial" w:hAnsi="Arial" w:cs="Times New Roman"/>
+                <w:color w:val="000000"/>
+                <w:sz w:val="22"/>
+                <w:szCs w:val="22"/>
+              </w:rPr>
+              <w:t>K Nearest Neighbors</w:t>
+            </w:r>
+          </w:p>
+        </w:tc>
+        <w:tc>
+          <w:tcPr>
+            <w:tcW w:w="1476" w:type="dxa"/>
+            <w:tcBorders>
+              <w:left w:val="single" w:sz="4" w:space="0" w:color="F79646" w:themeColor="accent6"/>
+              <w:right w:val="single" w:sz="4" w:space="0" w:color="F79646" w:themeColor="accent6"/>
+            </w:tcBorders>
+          </w:tcPr>
+          <w:p>
+            <w:pPr>
+              <w:textAlignment w:val="baseline"/>
+              <w:cnfStyle w:val="100000000000" w:firstRow="1" w:lastRow="0" w:firstColumn="0" w:lastColumn="0" w:oddVBand="0" w:evenVBand="0" w:oddHBand="0" w:evenHBand="0" w:firstRowFirstColumn="0" w:firstRowLastColumn="0" w:lastRowFirstColumn="0" w:lastRowLastColumn="0"/>
+              <w:rPr>
+                <w:rFonts w:ascii="Arial" w:hAnsi="Arial" w:cs="Times New Roman"/>
+                <w:color w:val="000000"/>
+                <w:sz w:val="22"/>
+                <w:szCs w:val="22"/>
+              </w:rPr>
+            </w:pPr>
+            <w:r>
+              <w:rPr>
+                <w:rFonts w:ascii="Arial" w:hAnsi="Arial" w:cs="Times New Roman"/>
+                <w:color w:val="000000"/>
+                <w:sz w:val="22"/>
+                <w:szCs w:val="22"/>
+              </w:rPr>
+              <w:t>SVM (SVC)</w:t>
+            </w:r>
+          </w:p>
+        </w:tc>
+      </w:tr>
+      <w:tr>
+        <w:trPr>
+          <w:cnfStyle w:val="000000100000" w:firstRow="0" w:lastRow="0" w:firstColumn="0" w:lastColumn="0" w:oddVBand="0" w:evenVBand="0" w:oddHBand="1" w:evenHBand="0" w:firstRowFirstColumn="0" w:firstRowLastColumn="0" w:lastRowFirstColumn="0" w:lastRowLastColumn="0"/>
+        </w:trPr>
+        <w:tc>
+          <w:tcPr>
+            <w:cnfStyle w:val="001000000000" w:firstRow="0" w:lastRow="0" w:firstColumn="1" w:lastColumn="0" w:oddVBand="0" w:evenVBand="0" w:oddHBand="0" w:evenHBand="0" w:firstRowFirstColumn="0" w:firstRowLastColumn="0" w:lastRowFirstColumn="0" w:lastRowLastColumn="0"/>
+            <w:tcW w:w="1476" w:type="dxa"/>
+            <w:tcBorders>
+              <w:left w:val="single" w:sz="4" w:space="0" w:color="F79646" w:themeColor="accent6"/>
+              <w:right w:val="single" w:sz="4" w:space="0" w:color="F79646" w:themeColor="accent6"/>
+            </w:tcBorders>
+          </w:tcPr>
+          <w:p>
+            <w:pPr>
+              <w:textAlignment w:val="baseline"/>
+              <w:rPr>
+                <w:rFonts w:ascii="Arial" w:hAnsi="Arial" w:cs="Times New Roman"/>
+                <w:color w:val="000000"/>
+                <w:sz w:val="22"/>
+                <w:szCs w:val="22"/>
+              </w:rPr>
+            </w:pPr>
+            <w:r>
+              <w:rPr>
+                <w:rFonts w:ascii="Arial" w:hAnsi="Arial" w:cs="Times New Roman"/>
+                <w:color w:val="000000"/>
+                <w:sz w:val="22"/>
+                <w:szCs w:val="22"/>
+              </w:rPr>
+              <w:t>Accuracy</w:t>
+            </w:r>
+          </w:p>
+        </w:tc>
+        <w:tc>
+          <w:tcPr>
+            <w:tcW w:w="1476" w:type="dxa"/>
+            <w:tcBorders>
+              <w:left w:val="single" w:sz="4" w:space="0" w:color="F79646" w:themeColor="accent6"/>
+              <w:right w:val="single" w:sz="4" w:space="0" w:color="F79646" w:themeColor="accent6"/>
+            </w:tcBorders>
+          </w:tcPr>
+          <w:p>
+            <w:pPr>
+              <w:textAlignment w:val="baseline"/>
+              <w:cnfStyle w:val="000000100000" w:firstRow="0" w:lastRow="0" w:firstColumn="0" w:lastColumn="0" w:oddVBand="0" w:evenVBand="0" w:oddHBand="1" w:evenHBand="0" w:firstRowFirstColumn="0" w:firstRowLastColumn="0" w:lastRowFirstColumn="0" w:lastRowLastColumn="0"/>
+              <w:rPr>
+                <w:rFonts w:ascii="Arial" w:hAnsi="Arial" w:cs="Times New Roman"/>
+                <w:color w:val="000000"/>
+                <w:sz w:val="22"/>
+                <w:szCs w:val="22"/>
+              </w:rPr>
+            </w:pPr>
+            <w:r>
+              <w:rPr>
+                <w:rFonts w:ascii="Arial" w:hAnsi="Arial" w:cs="Times New Roman"/>
+                <w:color w:val="000000"/>
+                <w:sz w:val="22"/>
+                <w:szCs w:val="22"/>
+              </w:rPr>
+              <w:t>0.35036</w:t>
+            </w:r>
+          </w:p>
+        </w:tc>
+        <w:tc>
+          <w:tcPr>
+            <w:tcW w:w="1476" w:type="dxa"/>
+            <w:tcBorders>
+              <w:left w:val="single" w:sz="4" w:space="0" w:color="F79646" w:themeColor="accent6"/>
+              <w:right w:val="single" w:sz="4" w:space="0" w:color="F79646" w:themeColor="accent6"/>
+            </w:tcBorders>
+          </w:tcPr>
+          <w:p>
+            <w:pPr>
+              <w:textAlignment w:val="baseline"/>
+              <w:cnfStyle w:val="000000100000" w:firstRow="0" w:lastRow="0" w:firstColumn="0" w:lastColumn="0" w:oddVBand="0" w:evenVBand="0" w:oddHBand="1" w:evenHBand="0" w:firstRowFirstColumn="0" w:firstRowLastColumn="0" w:lastRowFirstColumn="0" w:lastRowLastColumn="0"/>
+              <w:rPr>
+                <w:rFonts w:ascii="Arial" w:hAnsi="Arial" w:cs="Times New Roman"/>
+                <w:color w:val="000000"/>
+                <w:sz w:val="22"/>
+                <w:szCs w:val="22"/>
+              </w:rPr>
+            </w:pPr>
+            <w:r>
+              <w:rPr>
+                <w:rFonts w:ascii="Arial" w:hAnsi="Arial" w:cs="Times New Roman"/>
+                <w:color w:val="000000"/>
+                <w:sz w:val="22"/>
+                <w:szCs w:val="22"/>
+              </w:rPr>
+              <w:t>0.78871</w:t>
+            </w:r>
+          </w:p>
+        </w:tc>
+        <w:tc>
+          <w:tcPr>
+            <w:tcW w:w="1476" w:type="dxa"/>
+            <w:tcBorders>
+              <w:left w:val="single" w:sz="4" w:space="0" w:color="F79646" w:themeColor="accent6"/>
+              <w:right w:val="single" w:sz="4" w:space="0" w:color="F79646" w:themeColor="accent6"/>
+            </w:tcBorders>
+          </w:tcPr>
+          <w:p>
+            <w:pPr>
+              <w:textAlignment w:val="baseline"/>
+              <w:cnfStyle w:val="000000100000" w:firstRow="0" w:lastRow="0" w:firstColumn="0" w:lastColumn="0" w:oddVBand="0" w:evenVBand="0" w:oddHBand="1" w:evenHBand="0" w:firstRowFirstColumn="0" w:firstRowLastColumn="0" w:lastRowFirstColumn="0" w:lastRowLastColumn="0"/>
+              <w:rPr>
+                <w:rFonts w:ascii="Arial" w:hAnsi="Arial" w:cs="Times New Roman"/>
+                <w:color w:val="000000"/>
+                <w:sz w:val="22"/>
+                <w:szCs w:val="22"/>
+              </w:rPr>
+            </w:pPr>
+            <w:r>
+              <w:rPr>
+                <w:rFonts w:ascii="Arial" w:hAnsi="Arial" w:cs="Times New Roman"/>
+                <w:color w:val="000000"/>
+                <w:sz w:val="22"/>
+                <w:szCs w:val="22"/>
+              </w:rPr>
+              <w:t>0.84664</w:t>
+            </w:r>
+          </w:p>
+        </w:tc>
+        <w:tc>
+          <w:tcPr>
+            <w:tcW w:w="1476" w:type="dxa"/>
+            <w:tcBorders>
+              <w:left w:val="single" w:sz="4" w:space="0" w:color="F79646" w:themeColor="accent6"/>
+              <w:right w:val="single" w:sz="4" w:space="0" w:color="F79646" w:themeColor="accent6"/>
+            </w:tcBorders>
+          </w:tcPr>
+          <w:p>
+            <w:pPr>
+              <w:textAlignment w:val="baseline"/>
+              <w:cnfStyle w:val="000000100000" w:firstRow="0" w:lastRow="0" w:firstColumn="0" w:lastColumn="0" w:oddVBand="0" w:evenVBand="0" w:oddHBand="1" w:evenHBand="0" w:firstRowFirstColumn="0" w:firstRowLastColumn="0" w:lastRowFirstColumn="0" w:lastRowLastColumn="0"/>
+              <w:rPr>
+                <w:rFonts w:ascii="Arial" w:hAnsi="Arial" w:cs="Times New Roman"/>
+                <w:color w:val="000000"/>
+                <w:sz w:val="22"/>
+                <w:szCs w:val="22"/>
+              </w:rPr>
+            </w:pPr>
+            <w:r>
+              <w:rPr>
+                <w:rFonts w:ascii="Arial" w:hAnsi="Arial" w:cs="Times New Roman"/>
+                <w:color w:val="000000"/>
+                <w:sz w:val="22"/>
+                <w:szCs w:val="22"/>
+              </w:rPr>
+              <w:t>0.85714</w:t>
+            </w:r>
+          </w:p>
+        </w:tc>
+      </w:tr>
+      <w:tr>
+        <w:tc>
+          <w:tcPr>
+            <w:cnfStyle w:val="001000000000" w:firstRow="0" w:lastRow="0" w:firstColumn="1" w:lastColumn="0" w:oddVBand="0" w:evenVBand="0" w:oddHBand="0" w:evenHBand="0" w:firstRowFirstColumn="0" w:firstRowLastColumn="0" w:lastRowFirstColumn="0" w:lastRowLastColumn="0"/>
+            <w:tcW w:w="1476" w:type="dxa"/>
+            <w:tcBorders>
+              <w:left w:val="single" w:sz="4" w:space="0" w:color="F79646" w:themeColor="accent6"/>
+              <w:right w:val="single" w:sz="4" w:space="0" w:color="F79646" w:themeColor="accent6"/>
+            </w:tcBorders>
+          </w:tcPr>
+          <w:p>
+            <w:pPr>
+              <w:textAlignment w:val="baseline"/>
+              <w:rPr>
+                <w:rFonts w:ascii="Arial" w:hAnsi="Arial" w:cs="Times New Roman"/>
+                <w:color w:val="000000"/>
+                <w:sz w:val="22"/>
+                <w:szCs w:val="22"/>
+              </w:rPr>
+            </w:pPr>
+            <w:bookmarkStart w:id="0" w:name="_GoBack"/>
+            <w:bookmarkEnd w:id="0"/>
+            <w:r>
+              <w:rPr>
+                <w:rFonts w:ascii="Arial" w:hAnsi="Arial" w:cs="Times New Roman"/>
+                <w:color w:val="000000"/>
+                <w:sz w:val="22"/>
+                <w:szCs w:val="22"/>
+              </w:rPr>
+              <w:t>Precision</w:t>
+            </w:r>
+          </w:p>
+        </w:tc>
+        <w:tc>
+          <w:tcPr>
+            <w:tcW w:w="1476" w:type="dxa"/>
+            <w:tcBorders>
+              <w:left w:val="single" w:sz="4" w:space="0" w:color="F79646" w:themeColor="accent6"/>
+              <w:right w:val="single" w:sz="4" w:space="0" w:color="F79646" w:themeColor="accent6"/>
+            </w:tcBorders>
+          </w:tcPr>
+          <w:p>
+            <w:pPr>
+              <w:textAlignment w:val="baseline"/>
+              <w:cnfStyle w:val="000000000000" w:firstRow="0" w:lastRow="0" w:firstColumn="0" w:lastColumn="0" w:oddVBand="0" w:evenVBand="0" w:oddHBand="0" w:evenHBand="0" w:firstRowFirstColumn="0" w:firstRowLastColumn="0" w:lastRowFirstColumn="0" w:lastRowLastColumn="0"/>
+              <w:rPr>
+                <w:rFonts w:ascii="Arial" w:hAnsi="Arial" w:cs="Times New Roman"/>
+                <w:color w:val="000000"/>
+                <w:sz w:val="22"/>
+                <w:szCs w:val="22"/>
+              </w:rPr>
+            </w:pPr>
+            <w:r>
+              <w:rPr>
+                <w:rFonts w:ascii="Arial" w:hAnsi="Arial" w:cs="Times New Roman"/>
+                <w:color w:val="000000"/>
+                <w:sz w:val="22"/>
+                <w:szCs w:val="22"/>
+              </w:rPr>
+              <w:t>0.15873</w:t>
+            </w:r>
+          </w:p>
+        </w:tc>
+        <w:tc>
+          <w:tcPr>
+            <w:tcW w:w="1476" w:type="dxa"/>
+            <w:tcBorders>
+              <w:left w:val="single" w:sz="4" w:space="0" w:color="F79646" w:themeColor="accent6"/>
+              <w:right w:val="single" w:sz="4" w:space="0" w:color="F79646" w:themeColor="accent6"/>
+            </w:tcBorders>
+          </w:tcPr>
+          <w:p>
+            <w:pPr>
+              <w:textAlignment w:val="baseline"/>
+              <w:cnfStyle w:val="000000000000" w:firstRow="0" w:lastRow="0" w:firstColumn="0" w:lastColumn="0" w:oddVBand="0" w:evenVBand="0" w:oddHBand="0" w:evenHBand="0" w:firstRowFirstColumn="0" w:firstRowLastColumn="0" w:lastRowFirstColumn="0" w:lastRowLastColumn="0"/>
+              <w:rPr>
+                <w:rFonts w:ascii="Arial" w:hAnsi="Arial" w:cs="Times New Roman"/>
+                <w:color w:val="000000"/>
+                <w:sz w:val="22"/>
+                <w:szCs w:val="22"/>
+              </w:rPr>
+            </w:pPr>
+            <w:r>
+              <w:rPr>
+                <w:rFonts w:ascii="Arial" w:hAnsi="Arial" w:cs="Times New Roman"/>
+                <w:color w:val="000000"/>
+                <w:sz w:val="22"/>
+                <w:szCs w:val="22"/>
+              </w:rPr>
+              <w:t>0.27015</w:t>
+            </w:r>
+          </w:p>
+        </w:tc>
+        <w:tc>
+          <w:tcPr>
+            <w:tcW w:w="1476" w:type="dxa"/>
+            <w:tcBorders>
+              <w:left w:val="single" w:sz="4" w:space="0" w:color="F79646" w:themeColor="accent6"/>
+              <w:right w:val="single" w:sz="4" w:space="0" w:color="F79646" w:themeColor="accent6"/>
+            </w:tcBorders>
+          </w:tcPr>
+          <w:p>
+            <w:pPr>
+              <w:textAlignment w:val="baseline"/>
+              <w:cnfStyle w:val="000000000000" w:firstRow="0" w:lastRow="0" w:firstColumn="0" w:lastColumn="0" w:oddVBand="0" w:evenVBand="0" w:oddHBand="0" w:evenHBand="0" w:firstRowFirstColumn="0" w:firstRowLastColumn="0" w:lastRowFirstColumn="0" w:lastRowLastColumn="0"/>
+              <w:rPr>
+                <w:rFonts w:ascii="Arial" w:hAnsi="Arial" w:cs="Times New Roman"/>
+                <w:color w:val="000000"/>
+                <w:sz w:val="22"/>
+                <w:szCs w:val="22"/>
+              </w:rPr>
+            </w:pPr>
+            <w:r>
+              <w:rPr>
+                <w:rFonts w:ascii="Arial" w:hAnsi="Arial" w:cs="Times New Roman"/>
+                <w:color w:val="000000"/>
+                <w:sz w:val="22"/>
+                <w:szCs w:val="22"/>
+              </w:rPr>
+              <w:t>0.12308</w:t>
+            </w:r>
+          </w:p>
+        </w:tc>
+        <w:tc>
+          <w:tcPr>
+            <w:tcW w:w="1476" w:type="dxa"/>
+            <w:tcBorders>
+              <w:left w:val="single" w:sz="4" w:space="0" w:color="F79646" w:themeColor="accent6"/>
+              <w:right w:val="single" w:sz="4" w:space="0" w:color="F79646" w:themeColor="accent6"/>
+            </w:tcBorders>
+          </w:tcPr>
+          <w:p>
+            <w:pPr>
+              <w:textAlignment w:val="baseline"/>
+              <w:cnfStyle w:val="000000000000" w:firstRow="0" w:lastRow="0" w:firstColumn="0" w:lastColumn="0" w:oddVBand="0" w:evenVBand="0" w:oddHBand="0" w:evenHBand="0" w:firstRowFirstColumn="0" w:firstRowLastColumn="0" w:lastRowFirstColumn="0" w:lastRowLastColumn="0"/>
+              <w:rPr>
+                <w:rFonts w:ascii="Arial" w:hAnsi="Arial" w:cs="Times New Roman"/>
+                <w:color w:val="000000"/>
+                <w:sz w:val="22"/>
+                <w:szCs w:val="22"/>
+              </w:rPr>
+            </w:pPr>
+            <w:r>
+              <w:rPr>
+                <w:rFonts w:ascii="Arial" w:hAnsi="Arial" w:cs="Times New Roman"/>
+                <w:color w:val="000000"/>
+                <w:sz w:val="22"/>
+                <w:szCs w:val="22"/>
+              </w:rPr>
+              <w:t>0</w:t>
+            </w:r>
+            <w:r>
+              <w:rPr>
+                <w:rFonts w:ascii="Arial" w:hAnsi="Arial" w:cs="Times New Roman"/>
+                <w:color w:val="000000"/>
+                <w:sz w:val="22"/>
+                <w:szCs w:val="22"/>
+              </w:rPr>
+              <w:t>.00000</w:t>
+            </w:r>
+          </w:p>
+        </w:tc>
+      </w:tr>
+      <w:tr>
+        <w:trPr>
+          <w:cnfStyle w:val="000000100000" w:firstRow="0" w:lastRow="0" w:firstColumn="0" w:lastColumn="0" w:oddVBand="0" w:evenVBand="0" w:oddHBand="1" w:evenHBand="0" w:firstRowFirstColumn="0" w:firstRowLastColumn="0" w:lastRowFirstColumn="0" w:lastRowLastColumn="0"/>
+        </w:trPr>
+        <w:tc>
+          <w:tcPr>
+            <w:cnfStyle w:val="001000000000" w:firstRow="0" w:lastRow="0" w:firstColumn="1" w:lastColumn="0" w:oddVBand="0" w:evenVBand="0" w:oddHBand="0" w:evenHBand="0" w:firstRowFirstColumn="0" w:firstRowLastColumn="0" w:lastRowFirstColumn="0" w:lastRowLastColumn="0"/>
+            <w:tcW w:w="1476" w:type="dxa"/>
+            <w:tcBorders>
+              <w:left w:val="single" w:sz="4" w:space="0" w:color="F79646" w:themeColor="accent6"/>
+              <w:right w:val="single" w:sz="4" w:space="0" w:color="F79646" w:themeColor="accent6"/>
+            </w:tcBorders>
+          </w:tcPr>
+          <w:p>
+            <w:pPr>
+              <w:textAlignment w:val="baseline"/>
+              <w:rPr>
+                <w:rFonts w:ascii="Arial" w:hAnsi="Arial" w:cs="Times New Roman"/>
+                <w:color w:val="000000"/>
+                <w:sz w:val="22"/>
+                <w:szCs w:val="22"/>
+              </w:rPr>
+            </w:pPr>
+            <w:r>
+              <w:rPr>
+                <w:rFonts w:ascii="Arial" w:hAnsi="Arial" w:cs="Times New Roman"/>
+                <w:color w:val="000000"/>
+                <w:sz w:val="22"/>
+                <w:szCs w:val="22"/>
+              </w:rPr>
+              <w:t>Recall</w:t>
+            </w:r>
+          </w:p>
+        </w:tc>
+        <w:tc>
+          <w:tcPr>
+            <w:tcW w:w="1476" w:type="dxa"/>
+            <w:tcBorders>
+              <w:left w:val="single" w:sz="4" w:space="0" w:color="F79646" w:themeColor="accent6"/>
+              <w:right w:val="single" w:sz="4" w:space="0" w:color="F79646" w:themeColor="accent6"/>
+            </w:tcBorders>
+          </w:tcPr>
+          <w:p>
+            <w:pPr>
+              <w:textAlignment w:val="baseline"/>
+              <w:cnfStyle w:val="000000100000" w:firstRow="0" w:lastRow="0" w:firstColumn="0" w:lastColumn="0" w:oddVBand="0" w:evenVBand="0" w:oddHBand="1" w:evenHBand="0" w:firstRowFirstColumn="0" w:firstRowLastColumn="0" w:lastRowFirstColumn="0" w:lastRowLastColumn="0"/>
+              <w:rPr>
+                <w:rFonts w:ascii="Arial" w:hAnsi="Arial" w:cs="Times New Roman"/>
+                <w:color w:val="000000"/>
+                <w:sz w:val="22"/>
+                <w:szCs w:val="22"/>
+              </w:rPr>
+            </w:pPr>
+            <w:r>
+              <w:rPr>
+                <w:rFonts w:ascii="Arial" w:hAnsi="Arial" w:cs="Times New Roman"/>
+                <w:color w:val="000000"/>
+                <w:sz w:val="22"/>
+                <w:szCs w:val="22"/>
+              </w:rPr>
+              <w:t>0.82500</w:t>
+            </w:r>
+          </w:p>
+        </w:tc>
+        <w:tc>
+          <w:tcPr>
+            <w:tcW w:w="1476" w:type="dxa"/>
+            <w:tcBorders>
+              <w:left w:val="single" w:sz="4" w:space="0" w:color="F79646" w:themeColor="accent6"/>
+              <w:right w:val="single" w:sz="4" w:space="0" w:color="F79646" w:themeColor="accent6"/>
+            </w:tcBorders>
+          </w:tcPr>
+          <w:p>
+            <w:pPr>
+              <w:textAlignment w:val="baseline"/>
+              <w:cnfStyle w:val="000000100000" w:firstRow="0" w:lastRow="0" w:firstColumn="0" w:lastColumn="0" w:oddVBand="0" w:evenVBand="0" w:oddHBand="1" w:evenHBand="0" w:firstRowFirstColumn="0" w:firstRowLastColumn="0" w:lastRowFirstColumn="0" w:lastRowLastColumn="0"/>
+              <w:rPr>
+                <w:rFonts w:ascii="Arial" w:hAnsi="Arial" w:cs="Times New Roman"/>
+                <w:color w:val="000000"/>
+                <w:sz w:val="22"/>
+                <w:szCs w:val="22"/>
+              </w:rPr>
+            </w:pPr>
+            <w:r>
+              <w:rPr>
+                <w:rFonts w:ascii="Arial" w:hAnsi="Arial" w:cs="Times New Roman"/>
+                <w:color w:val="000000"/>
+                <w:sz w:val="22"/>
+                <w:szCs w:val="22"/>
+              </w:rPr>
+              <w:t>0.28150</w:t>
+            </w:r>
+          </w:p>
+        </w:tc>
+        <w:tc>
+          <w:tcPr>
+            <w:tcW w:w="1476" w:type="dxa"/>
+            <w:tcBorders>
+              <w:left w:val="single" w:sz="4" w:space="0" w:color="F79646" w:themeColor="accent6"/>
+              <w:right w:val="single" w:sz="4" w:space="0" w:color="F79646" w:themeColor="accent6"/>
+            </w:tcBorders>
+          </w:tcPr>
+          <w:p>
+            <w:pPr>
+              <w:textAlignment w:val="baseline"/>
+              <w:cnfStyle w:val="000000100000" w:firstRow="0" w:lastRow="0" w:firstColumn="0" w:lastColumn="0" w:oddVBand="0" w:evenVBand="0" w:oddHBand="1" w:evenHBand="0" w:firstRowFirstColumn="0" w:firstRowLastColumn="0" w:lastRowFirstColumn="0" w:lastRowLastColumn="0"/>
+              <w:rPr>
+                <w:rFonts w:ascii="Arial" w:hAnsi="Arial" w:cs="Times New Roman"/>
+                <w:color w:val="000000"/>
+                <w:sz w:val="22"/>
+                <w:szCs w:val="22"/>
+              </w:rPr>
+            </w:pPr>
+            <w:r>
+              <w:rPr>
+                <w:rFonts w:ascii="Arial" w:hAnsi="Arial" w:cs="Times New Roman"/>
+                <w:color w:val="000000"/>
+                <w:sz w:val="22"/>
+                <w:szCs w:val="22"/>
+              </w:rPr>
+              <w:t>0.01200</w:t>
+            </w:r>
+          </w:p>
+        </w:tc>
+        <w:tc>
+          <w:tcPr>
+            <w:tcW w:w="1476" w:type="dxa"/>
+            <w:tcBorders>
+              <w:left w:val="single" w:sz="4" w:space="0" w:color="F79646" w:themeColor="accent6"/>
+              <w:right w:val="single" w:sz="4" w:space="0" w:color="F79646" w:themeColor="accent6"/>
+            </w:tcBorders>
+          </w:tcPr>
+          <w:p>
+            <w:pPr>
+              <w:textAlignment w:val="baseline"/>
+              <w:cnfStyle w:val="000000100000" w:firstRow="0" w:lastRow="0" w:firstColumn="0" w:lastColumn="0" w:oddVBand="0" w:evenVBand="0" w:oddHBand="1" w:evenHBand="0" w:firstRowFirstColumn="0" w:firstRowLastColumn="0" w:lastRowFirstColumn="0" w:lastRowLastColumn="0"/>
+              <w:rPr>
+                <w:rFonts w:ascii="Arial" w:hAnsi="Arial" w:cs="Times New Roman"/>
+                <w:color w:val="000000"/>
+                <w:sz w:val="22"/>
+                <w:szCs w:val="22"/>
+              </w:rPr>
+            </w:pPr>
+            <w:r>
+              <w:rPr>
+                <w:rFonts w:ascii="Arial" w:hAnsi="Arial" w:cs="Times New Roman"/>
+                <w:color w:val="000000"/>
+                <w:sz w:val="22"/>
+                <w:szCs w:val="22"/>
+              </w:rPr>
+              <w:t>0</w:t>
+            </w:r>
+            <w:r>
+              <w:rPr>
+                <w:rFonts w:ascii="Arial" w:hAnsi="Arial" w:cs="Times New Roman"/>
+                <w:color w:val="000000"/>
+                <w:sz w:val="22"/>
+                <w:szCs w:val="22"/>
+              </w:rPr>
+              <w:t>.00000</w:t>
+            </w:r>
+          </w:p>
+        </w:tc>
+      </w:tr>
+      <w:tr>
+        <w:tc>
+          <w:tcPr>
+            <w:cnfStyle w:val="001000000000" w:firstRow="0" w:lastRow="0" w:firstColumn="1" w:lastColumn="0" w:oddVBand="0" w:evenVBand="0" w:oddHBand="0" w:evenHBand="0" w:firstRowFirstColumn="0" w:firstRowLastColumn="0" w:lastRowFirstColumn="0" w:lastRowLastColumn="0"/>
+            <w:tcW w:w="1476" w:type="dxa"/>
+            <w:tcBorders>
+              <w:left w:val="single" w:sz="4" w:space="0" w:color="F79646" w:themeColor="accent6"/>
+              <w:right w:val="single" w:sz="4" w:space="0" w:color="F79646" w:themeColor="accent6"/>
+            </w:tcBorders>
+          </w:tcPr>
+          <w:p>
+            <w:pPr>
+              <w:textAlignment w:val="baseline"/>
+              <w:rPr>
+                <w:rFonts w:ascii="Arial" w:hAnsi="Arial" w:cs="Times New Roman"/>
+                <w:color w:val="000000"/>
+                <w:sz w:val="22"/>
+                <w:szCs w:val="22"/>
+              </w:rPr>
+            </w:pPr>
+            <w:r>
+              <w:rPr>
+                <w:rFonts w:ascii="Arial" w:hAnsi="Arial" w:cs="Times New Roman"/>
+                <w:color w:val="000000"/>
+                <w:sz w:val="22"/>
+                <w:szCs w:val="22"/>
+              </w:rPr>
+              <w:t>F1</w:t>
+            </w:r>
+          </w:p>
+        </w:tc>
+        <w:tc>
+          <w:tcPr>
+            <w:tcW w:w="1476" w:type="dxa"/>
+            <w:tcBorders>
+              <w:left w:val="single" w:sz="4" w:space="0" w:color="F79646" w:themeColor="accent6"/>
+              <w:right w:val="single" w:sz="4" w:space="0" w:color="F79646" w:themeColor="accent6"/>
+            </w:tcBorders>
+          </w:tcPr>
+          <w:p>
+            <w:pPr>
+              <w:textAlignment w:val="baseline"/>
+              <w:cnfStyle w:val="000000000000" w:firstRow="0" w:lastRow="0" w:firstColumn="0" w:lastColumn="0" w:oddVBand="0" w:evenVBand="0" w:oddHBand="0" w:evenHBand="0" w:firstRowFirstColumn="0" w:firstRowLastColumn="0" w:lastRowFirstColumn="0" w:lastRowLastColumn="0"/>
+              <w:rPr>
+                <w:rFonts w:ascii="Arial" w:hAnsi="Arial" w:cs="Times New Roman"/>
+                <w:color w:val="000000"/>
+                <w:sz w:val="22"/>
+                <w:szCs w:val="22"/>
+              </w:rPr>
+            </w:pPr>
+            <w:r>
+              <w:rPr>
+                <w:rFonts w:ascii="Arial" w:hAnsi="Arial" w:cs="Times New Roman"/>
+                <w:color w:val="000000"/>
+                <w:sz w:val="22"/>
+                <w:szCs w:val="22"/>
+              </w:rPr>
+              <w:t>0.26624</w:t>
+            </w:r>
+          </w:p>
+        </w:tc>
+        <w:tc>
+          <w:tcPr>
+            <w:tcW w:w="1476" w:type="dxa"/>
+            <w:tcBorders>
+              <w:left w:val="single" w:sz="4" w:space="0" w:color="F79646" w:themeColor="accent6"/>
+              <w:right w:val="single" w:sz="4" w:space="0" w:color="F79646" w:themeColor="accent6"/>
+            </w:tcBorders>
+          </w:tcPr>
+          <w:p>
+            <w:pPr>
+              <w:textAlignment w:val="baseline"/>
+              <w:cnfStyle w:val="000000000000" w:firstRow="0" w:lastRow="0" w:firstColumn="0" w:lastColumn="0" w:oddVBand="0" w:evenVBand="0" w:oddHBand="0" w:evenHBand="0" w:firstRowFirstColumn="0" w:firstRowLastColumn="0" w:lastRowFirstColumn="0" w:lastRowLastColumn="0"/>
+              <w:rPr>
+                <w:rFonts w:ascii="Arial" w:hAnsi="Arial" w:cs="Times New Roman"/>
+                <w:color w:val="000000"/>
+                <w:sz w:val="22"/>
+                <w:szCs w:val="22"/>
+              </w:rPr>
+            </w:pPr>
+            <w:r>
+              <w:rPr>
+                <w:rFonts w:ascii="Arial" w:hAnsi="Arial" w:cs="Times New Roman"/>
+                <w:color w:val="000000"/>
+                <w:sz w:val="22"/>
+                <w:szCs w:val="22"/>
+              </w:rPr>
+              <w:t>0.27571</w:t>
+            </w:r>
+          </w:p>
+        </w:tc>
+        <w:tc>
+          <w:tcPr>
+            <w:tcW w:w="1476" w:type="dxa"/>
+            <w:tcBorders>
+              <w:left w:val="single" w:sz="4" w:space="0" w:color="F79646" w:themeColor="accent6"/>
+              <w:right w:val="single" w:sz="4" w:space="0" w:color="F79646" w:themeColor="accent6"/>
+            </w:tcBorders>
+          </w:tcPr>
+          <w:p>
+            <w:pPr>
+              <w:textAlignment w:val="baseline"/>
+              <w:cnfStyle w:val="000000000000" w:firstRow="0" w:lastRow="0" w:firstColumn="0" w:lastColumn="0" w:oddVBand="0" w:evenVBand="0" w:oddHBand="0" w:evenHBand="0" w:firstRowFirstColumn="0" w:firstRowLastColumn="0" w:lastRowFirstColumn="0" w:lastRowLastColumn="0"/>
+              <w:rPr>
+                <w:rFonts w:ascii="Arial" w:hAnsi="Arial" w:cs="Times New Roman"/>
+                <w:color w:val="000000"/>
+                <w:sz w:val="22"/>
+                <w:szCs w:val="22"/>
+              </w:rPr>
+            </w:pPr>
+            <w:r>
+              <w:rPr>
+                <w:rFonts w:ascii="Arial" w:hAnsi="Arial" w:cs="Times New Roman"/>
+                <w:color w:val="000000"/>
+                <w:sz w:val="22"/>
+                <w:szCs w:val="22"/>
+              </w:rPr>
+              <w:t>0.02187</w:t>
+            </w:r>
+          </w:p>
+        </w:tc>
+        <w:tc>
+          <w:tcPr>
+            <w:tcW w:w="1476" w:type="dxa"/>
+            <w:tcBorders>
+              <w:left w:val="single" w:sz="4" w:space="0" w:color="F79646" w:themeColor="accent6"/>
+              <w:right w:val="single" w:sz="4" w:space="0" w:color="F79646" w:themeColor="accent6"/>
+            </w:tcBorders>
+          </w:tcPr>
+          <w:p>
+            <w:pPr>
+              <w:textAlignment w:val="baseline"/>
+              <w:cnfStyle w:val="000000000000" w:firstRow="0" w:lastRow="0" w:firstColumn="0" w:lastColumn="0" w:oddVBand="0" w:evenVBand="0" w:oddHBand="0" w:evenHBand="0" w:firstRowFirstColumn="0" w:firstRowLastColumn="0" w:lastRowFirstColumn="0" w:lastRowLastColumn="0"/>
+              <w:rPr>
+                <w:rFonts w:ascii="Arial" w:hAnsi="Arial" w:cs="Times New Roman"/>
+                <w:color w:val="000000"/>
+                <w:sz w:val="22"/>
+                <w:szCs w:val="22"/>
+              </w:rPr>
+            </w:pPr>
+            <w:r>
+              <w:rPr>
+                <w:rFonts w:ascii="Arial" w:hAnsi="Arial" w:cs="Times New Roman"/>
+                <w:color w:val="000000"/>
+                <w:sz w:val="22"/>
+                <w:szCs w:val="22"/>
+              </w:rPr>
+              <w:t>0</w:t>
+            </w:r>
+            <w:r>
+              <w:rPr>
+                <w:rFonts w:ascii="Arial" w:hAnsi="Arial" w:cs="Times New Roman"/>
+                <w:color w:val="000000"/>
+                <w:sz w:val="22"/>
+                <w:szCs w:val="22"/>
+              </w:rPr>
+              <w:t>.00000</w:t>
+            </w:r>
+          </w:p>
+        </w:tc>
+      </w:tr>
+      <w:tr>
+        <w:trPr>
+          <w:cnfStyle w:val="000000100000" w:firstRow="0" w:lastRow="0" w:firstColumn="0" w:lastColumn="0" w:oddVBand="0" w:evenVBand="0" w:oddHBand="1" w:evenHBand="0" w:firstRowFirstColumn="0" w:firstRowLastColumn="0" w:lastRowFirstColumn="0" w:lastRowLastColumn="0"/>
+        </w:trPr>
+        <w:tc>
+          <w:tcPr>
+            <w:cnfStyle w:val="001000000000" w:firstRow="0" w:lastRow="0" w:firstColumn="1" w:lastColumn="0" w:oddVBand="0" w:evenVBand="0" w:oddHBand="0" w:evenHBand="0" w:firstRowFirstColumn="0" w:firstRowLastColumn="0" w:lastRowFirstColumn="0" w:lastRowLastColumn="0"/>
+            <w:tcW w:w="1476" w:type="dxa"/>
+            <w:tcBorders>
+              <w:left w:val="single" w:sz="4" w:space="0" w:color="F79646" w:themeColor="accent6"/>
+              <w:right w:val="single" w:sz="4" w:space="0" w:color="F79646" w:themeColor="accent6"/>
+            </w:tcBorders>
+          </w:tcPr>
+          <w:p>
+            <w:pPr>
+              <w:textAlignment w:val="baseline"/>
+              <w:rPr>
+                <w:rFonts w:ascii="Arial" w:hAnsi="Arial" w:cs="Times New Roman"/>
+                <w:color w:val="000000"/>
+                <w:sz w:val="22"/>
+                <w:szCs w:val="22"/>
+              </w:rPr>
+            </w:pPr>
+            <w:r>
+              <w:rPr>
+                <w:rFonts w:ascii="Arial" w:hAnsi="Arial" w:cs="Times New Roman"/>
+                <w:color w:val="000000"/>
+                <w:sz w:val="22"/>
+                <w:szCs w:val="22"/>
+              </w:rPr>
+              <w:t>F2</w:t>
+            </w:r>
+          </w:p>
+        </w:tc>
+        <w:tc>
+          <w:tcPr>
+            <w:tcW w:w="1476" w:type="dxa"/>
+            <w:tcBorders>
+              <w:left w:val="single" w:sz="4" w:space="0" w:color="F79646" w:themeColor="accent6"/>
+              <w:right w:val="single" w:sz="4" w:space="0" w:color="F79646" w:themeColor="accent6"/>
+            </w:tcBorders>
+          </w:tcPr>
+          <w:p>
+            <w:pPr>
+              <w:textAlignment w:val="baseline"/>
+              <w:cnfStyle w:val="000000100000" w:firstRow="0" w:lastRow="0" w:firstColumn="0" w:lastColumn="0" w:oddVBand="0" w:evenVBand="0" w:oddHBand="1" w:evenHBand="0" w:firstRowFirstColumn="0" w:firstRowLastColumn="0" w:lastRowFirstColumn="0" w:lastRowLastColumn="0"/>
+              <w:rPr>
+                <w:rFonts w:ascii="Arial" w:hAnsi="Arial" w:cs="Times New Roman"/>
+                <w:color w:val="000000"/>
+                <w:sz w:val="22"/>
+                <w:szCs w:val="22"/>
+              </w:rPr>
+            </w:pPr>
+            <w:r>
+              <w:rPr>
+                <w:rFonts w:ascii="Arial" w:hAnsi="Arial" w:cs="Times New Roman"/>
+                <w:color w:val="000000"/>
+                <w:sz w:val="22"/>
+                <w:szCs w:val="22"/>
+              </w:rPr>
+              <w:t>0.44849</w:t>
+            </w:r>
+          </w:p>
+        </w:tc>
+        <w:tc>
+          <w:tcPr>
+            <w:tcW w:w="1476" w:type="dxa"/>
+            <w:tcBorders>
+              <w:left w:val="single" w:sz="4" w:space="0" w:color="F79646" w:themeColor="accent6"/>
+              <w:right w:val="single" w:sz="4" w:space="0" w:color="F79646" w:themeColor="accent6"/>
+            </w:tcBorders>
+          </w:tcPr>
+          <w:p>
+            <w:pPr>
+              <w:textAlignment w:val="baseline"/>
+              <w:cnfStyle w:val="000000100000" w:firstRow="0" w:lastRow="0" w:firstColumn="0" w:lastColumn="0" w:oddVBand="0" w:evenVBand="0" w:oddHBand="1" w:evenHBand="0" w:firstRowFirstColumn="0" w:firstRowLastColumn="0" w:lastRowFirstColumn="0" w:lastRowLastColumn="0"/>
+              <w:rPr>
+                <w:rFonts w:ascii="Arial" w:hAnsi="Arial" w:cs="Times New Roman"/>
+                <w:color w:val="000000"/>
+                <w:sz w:val="22"/>
+                <w:szCs w:val="22"/>
+              </w:rPr>
+            </w:pPr>
+            <w:r>
+              <w:rPr>
+                <w:rFonts w:ascii="Arial" w:hAnsi="Arial" w:cs="Times New Roman"/>
+                <w:color w:val="000000"/>
+                <w:sz w:val="22"/>
+                <w:szCs w:val="22"/>
+              </w:rPr>
+              <w:t>0.27916</w:t>
+            </w:r>
+          </w:p>
+        </w:tc>
+        <w:tc>
+          <w:tcPr>
+            <w:tcW w:w="1476" w:type="dxa"/>
+            <w:tcBorders>
+              <w:left w:val="single" w:sz="4" w:space="0" w:color="F79646" w:themeColor="accent6"/>
+              <w:right w:val="single" w:sz="4" w:space="0" w:color="F79646" w:themeColor="accent6"/>
+            </w:tcBorders>
+          </w:tcPr>
+          <w:p>
+            <w:pPr>
+              <w:textAlignment w:val="baseline"/>
+              <w:cnfStyle w:val="000000100000" w:firstRow="0" w:lastRow="0" w:firstColumn="0" w:lastColumn="0" w:oddVBand="0" w:evenVBand="0" w:oddHBand="1" w:evenHBand="0" w:firstRowFirstColumn="0" w:firstRowLastColumn="0" w:lastRowFirstColumn="0" w:lastRowLastColumn="0"/>
+              <w:rPr>
+                <w:rFonts w:ascii="Arial" w:hAnsi="Arial" w:cs="Times New Roman"/>
+                <w:color w:val="000000"/>
+                <w:sz w:val="22"/>
+                <w:szCs w:val="22"/>
+              </w:rPr>
+            </w:pPr>
+            <w:r>
+              <w:rPr>
+                <w:rFonts w:ascii="Arial" w:hAnsi="Arial" w:cs="Times New Roman"/>
+                <w:color w:val="000000"/>
+                <w:sz w:val="22"/>
+                <w:szCs w:val="22"/>
+              </w:rPr>
+              <w:t>0.00738</w:t>
+            </w:r>
+          </w:p>
+        </w:tc>
+        <w:tc>
+          <w:tcPr>
+            <w:tcW w:w="1476" w:type="dxa"/>
+            <w:tcBorders>
+              <w:left w:val="single" w:sz="4" w:space="0" w:color="F79646" w:themeColor="accent6"/>
+              <w:right w:val="single" w:sz="4" w:space="0" w:color="F79646" w:themeColor="accent6"/>
+            </w:tcBorders>
+          </w:tcPr>
+          <w:p>
+            <w:pPr>
+              <w:textAlignment w:val="baseline"/>
+              <w:cnfStyle w:val="000000100000" w:firstRow="0" w:lastRow="0" w:firstColumn="0" w:lastColumn="0" w:oddVBand="0" w:evenVBand="0" w:oddHBand="1" w:evenHBand="0" w:firstRowFirstColumn="0" w:firstRowLastColumn="0" w:lastRowFirstColumn="0" w:lastRowLastColumn="0"/>
+              <w:rPr>
+                <w:rFonts w:ascii="Arial" w:hAnsi="Arial" w:cs="Times New Roman"/>
+                <w:color w:val="000000"/>
+                <w:sz w:val="22"/>
+                <w:szCs w:val="22"/>
+              </w:rPr>
+            </w:pPr>
+            <w:r>
+              <w:rPr>
+                <w:rFonts w:ascii="Arial" w:hAnsi="Arial" w:cs="Times New Roman"/>
+                <w:color w:val="000000"/>
+                <w:sz w:val="22"/>
+                <w:szCs w:val="22"/>
+              </w:rPr>
+              <w:t>0</w:t>
+            </w:r>
+            <w:r>
+              <w:rPr>
+                <w:rFonts w:ascii="Arial" w:hAnsi="Arial" w:cs="Times New Roman"/>
+                <w:color w:val="000000"/>
+                <w:sz w:val="22"/>
+                <w:szCs w:val="22"/>
+              </w:rPr>
+              <w:t>.00000</w:t>
+            </w:r>
+          </w:p>
+        </w:tc>
+      </w:tr>
+    </w:tbl>
+    <w:p>
+      <w:pPr>
+        <w:ind w:left="720"/>
+        <w:textAlignment w:val="baseline"/>
+        <w:rPr>
+          <w:rFonts w:ascii="Arial" w:hAnsi="Arial" w:cs="Times New Roman"/>
+          <w:color w:val="000000"/>
+          <w:sz w:val="22"/>
+          <w:szCs w:val="22"/>
+        </w:rPr>
+      </w:pPr>
+    </w:p>
+    <w:p>
+      <w:pPr>
+        <w:ind w:left="720"/>
+        <w:textAlignment w:val="baseline"/>
+        <w:rPr>
+          <w:rFonts w:ascii="Arial" w:hAnsi="Arial" w:cs="Times New Roman"/>
+          <w:color w:val="000000"/>
+          <w:sz w:val="22"/>
+          <w:szCs w:val="22"/>
+        </w:rPr>
+      </w:pPr>
     </w:p>
     <w:p>
       <w:pPr>
@@ -1394,7 +2860,27 @@
           <w:sz w:val="22"/>
           <w:szCs w:val="22"/>
         </w:rPr>
-        <w:t>What does it mean to tune the parameters of an algorithm, and what can happen if you don’t do this well?  How did you tune the parameters of your particular algorithm?  (Some algorithms don’t have parameters that you need to tune--if this is the case for the one you picked, identify and briefly explain how you would have done it if you used, say, a decision tree classifier). [relevant rubric item: “tune the algorithm”]</w:t>
+        <w:t>What does it mean to tune the parameters of an algorithm, and what can happen if you don’t do this well?  How did you tune the parameters of your particular algorithm?  (Some algorithms don’t have parameters that you need to tune--if this is the case for the one you picked, identify and briefly explain how you would have done it if you used, say, a decision tree classifier). [</w:t>
+      </w:r>
+      <w:proofErr w:type="gramStart"/>
+      <w:r>
+        <w:rPr>
+          <w:rFonts w:ascii="Arial" w:hAnsi="Arial" w:cs="Times New Roman"/>
+          <w:color w:val="548DD4" w:themeColor="text2" w:themeTint="99"/>
+          <w:sz w:val="22"/>
+          <w:szCs w:val="22"/>
+        </w:rPr>
+        <w:t>relevant</w:t>
+      </w:r>
+      <w:proofErr w:type="gramEnd"/>
+      <w:r>
+        <w:rPr>
+          <w:rFonts w:ascii="Arial" w:hAnsi="Arial" w:cs="Times New Roman"/>
+          <w:color w:val="548DD4" w:themeColor="text2" w:themeTint="99"/>
+          <w:sz w:val="22"/>
+          <w:szCs w:val="22"/>
+        </w:rPr>
+        <w:t xml:space="preserve"> rubric item: “tune the algorithm”]</w:t>
       </w:r>
     </w:p>
     <w:p>
@@ -1438,6 +2924,7 @@
         </w:rPr>
         <w:t xml:space="preserve">its performance. For example, I can set the </w:t>
       </w:r>
+      <w:proofErr w:type="spellStart"/>
       <w:r>
         <w:rPr>
           <w:rFonts w:ascii="Arial" w:hAnsi="Arial" w:cs="Times New Roman"/>
@@ -1447,6 +2934,7 @@
         </w:rPr>
         <w:t>max_depth</w:t>
       </w:r>
+      <w:proofErr w:type="spellEnd"/>
       <w:r>
         <w:rPr>
           <w:rFonts w:ascii="Arial" w:hAnsi="Arial" w:cs="Times New Roman"/>
@@ -1622,25 +3110,7 @@
           <w:sz w:val="22"/>
           <w:szCs w:val="22"/>
         </w:rPr>
-        <w:t xml:space="preserve">and </w:t>
-      </w:r>
-      <w:r>
-        <w:rPr>
-          <w:rFonts w:ascii="Arial" w:hAnsi="Arial" w:cs="Times New Roman"/>
-          <w:color w:val="000000"/>
-          <w:sz w:val="22"/>
-          <w:szCs w:val="22"/>
-        </w:rPr>
-        <w:t xml:space="preserve">overall </w:t>
-      </w:r>
-      <w:r>
-        <w:rPr>
-          <w:rFonts w:ascii="Arial" w:hAnsi="Arial" w:cs="Times New Roman"/>
-          <w:color w:val="000000"/>
-          <w:sz w:val="22"/>
-          <w:szCs w:val="22"/>
-        </w:rPr>
-        <w:t xml:space="preserve">generalizing </w:t>
+        <w:t xml:space="preserve">and overall generalizing </w:t>
       </w:r>
       <w:r>
         <w:rPr>
@@ -1694,7 +3164,27 @@
           <w:sz w:val="22"/>
           <w:szCs w:val="22"/>
         </w:rPr>
-        <w:t>What is validation, and what’s a classic mistake you can make if you do it wrong?  How did you validate your analysis?  [relevant rubric item: “validation strategy”]</w:t>
+        <w:t>What is validation, and what’s a classic mistake you can make if you do it wrong?  How did you validate your analysis?  [</w:t>
+      </w:r>
+      <w:proofErr w:type="gramStart"/>
+      <w:r>
+        <w:rPr>
+          <w:rFonts w:ascii="Arial" w:hAnsi="Arial" w:cs="Times New Roman"/>
+          <w:color w:val="548DD4" w:themeColor="text2" w:themeTint="99"/>
+          <w:sz w:val="22"/>
+          <w:szCs w:val="22"/>
+        </w:rPr>
+        <w:t>relevant</w:t>
+      </w:r>
+      <w:proofErr w:type="gramEnd"/>
+      <w:r>
+        <w:rPr>
+          <w:rFonts w:ascii="Arial" w:hAnsi="Arial" w:cs="Times New Roman"/>
+          <w:color w:val="548DD4" w:themeColor="text2" w:themeTint="99"/>
+          <w:sz w:val="22"/>
+          <w:szCs w:val="22"/>
+        </w:rPr>
+        <w:t xml:space="preserve"> rubric item: “validation strategy”]</w:t>
       </w:r>
     </w:p>
     <w:p>
@@ -1736,7 +3226,27 @@
           <w:sz w:val="22"/>
           <w:szCs w:val="22"/>
         </w:rPr>
-        <w:t xml:space="preserve">checking I didn’t overfit to my training data set so my algorithm is generalizable to independent </w:t>
+        <w:t xml:space="preserve">checking I didn’t </w:t>
+      </w:r>
+      <w:proofErr w:type="spellStart"/>
+      <w:r>
+        <w:rPr>
+          <w:rFonts w:ascii="Arial" w:hAnsi="Arial" w:cs="Times New Roman"/>
+          <w:color w:val="000000"/>
+          <w:sz w:val="22"/>
+          <w:szCs w:val="22"/>
+        </w:rPr>
+        <w:t>overfit</w:t>
+      </w:r>
+      <w:proofErr w:type="spellEnd"/>
+      <w:r>
+        <w:rPr>
+          <w:rFonts w:ascii="Arial" w:hAnsi="Arial" w:cs="Times New Roman"/>
+          <w:color w:val="000000"/>
+          <w:sz w:val="22"/>
+          <w:szCs w:val="22"/>
+        </w:rPr>
+        <w:t xml:space="preserve"> to my training data set so my algorithm is generalizable to independent </w:t>
       </w:r>
       <w:r>
         <w:rPr>
@@ -1781,7 +3291,27 @@
           <w:sz w:val="22"/>
           <w:szCs w:val="22"/>
         </w:rPr>
-        <w:t xml:space="preserve">set which is used to check that I didn’t overfit my algorithm. In addition to splitting data into training and test sets, validation also involves </w:t>
+        <w:t xml:space="preserve">set which is used to check that I didn’t </w:t>
+      </w:r>
+      <w:proofErr w:type="spellStart"/>
+      <w:r>
+        <w:rPr>
+          <w:rFonts w:ascii="Arial" w:hAnsi="Arial" w:cs="Times New Roman"/>
+          <w:color w:val="000000"/>
+          <w:sz w:val="22"/>
+          <w:szCs w:val="22"/>
+        </w:rPr>
+        <w:t>overfit</w:t>
+      </w:r>
+      <w:proofErr w:type="spellEnd"/>
+      <w:r>
+        <w:rPr>
+          <w:rFonts w:ascii="Arial" w:hAnsi="Arial" w:cs="Times New Roman"/>
+          <w:color w:val="000000"/>
+          <w:sz w:val="22"/>
+          <w:szCs w:val="22"/>
+        </w:rPr>
+        <w:t xml:space="preserve"> my algorithm. In addition to splitting data into training and test sets, validation also involves </w:t>
       </w:r>
       <w:r>
         <w:rPr>
@@ -2069,7 +3599,27 @@
           <w:sz w:val="22"/>
           <w:szCs w:val="22"/>
         </w:rPr>
-        <w:t>Give at least 2 evaluation metrics, and your average performance for each of them.  Explain an interpretation of your metrics that says something human-understandable about your algorithm’s performance. [relevant rubric item: “usage of evaluation metrics”]</w:t>
+        <w:t>Give at least 2 evaluation metrics, and your average performance for each of them.  Explain an interpretation of your metrics that says something human-understandable about your algorithm’s performance. [</w:t>
+      </w:r>
+      <w:proofErr w:type="gramStart"/>
+      <w:r>
+        <w:rPr>
+          <w:rFonts w:ascii="Arial" w:hAnsi="Arial" w:cs="Times New Roman"/>
+          <w:color w:val="548DD4" w:themeColor="text2" w:themeTint="99"/>
+          <w:sz w:val="22"/>
+          <w:szCs w:val="22"/>
+        </w:rPr>
+        <w:t>relevant</w:t>
+      </w:r>
+      <w:proofErr w:type="gramEnd"/>
+      <w:r>
+        <w:rPr>
+          <w:rFonts w:ascii="Arial" w:hAnsi="Arial" w:cs="Times New Roman"/>
+          <w:color w:val="548DD4" w:themeColor="text2" w:themeTint="99"/>
+          <w:sz w:val="22"/>
+          <w:szCs w:val="22"/>
+        </w:rPr>
+        <w:t xml:space="preserve"> rubric item: “usage of evaluation metrics”]</w:t>
       </w:r>
     </w:p>
     <w:p>
@@ -2252,8 +3802,6 @@
         </w:rPr>
         <w:t xml:space="preserve"> multiple</w:t>
       </w:r>
-      <w:bookmarkStart w:id="0" w:name="_GoBack"/>
-      <w:bookmarkEnd w:id="0"/>
       <w:r>
         <w:rPr>
           <w:rFonts w:ascii="Arial" w:hAnsi="Arial" w:cs="Times New Roman"/>
@@ -3076,6 +4624,129 @@
       <w:szCs w:val="18"/>
     </w:rPr>
   </w:style>
+  <w:style w:type="table" w:styleId="TableGrid">
+    <w:name w:val="Table Grid"/>
+    <w:basedOn w:val="TableNormal"/>
+    <w:uiPriority w:val="59"/>
+    <w:rsid w:val="00DE6094"/>
+    <w:tblPr>
+      <w:tblInd w:w="0" w:type="dxa"/>
+      <w:tblBorders>
+        <w:top w:val="single" w:sz="4" w:space="0" w:color="auto"/>
+        <w:left w:val="single" w:sz="4" w:space="0" w:color="auto"/>
+        <w:bottom w:val="single" w:sz="4" w:space="0" w:color="auto"/>
+        <w:right w:val="single" w:sz="4" w:space="0" w:color="auto"/>
+        <w:insideH w:val="single" w:sz="4" w:space="0" w:color="auto"/>
+        <w:insideV w:val="single" w:sz="4" w:space="0" w:color="auto"/>
+      </w:tblBorders>
+      <w:tblCellMar>
+        <w:top w:w="0" w:type="dxa"/>
+        <w:left w:w="108" w:type="dxa"/>
+        <w:bottom w:w="0" w:type="dxa"/>
+        <w:right w:w="108" w:type="dxa"/>
+      </w:tblCellMar>
+    </w:tblPr>
+  </w:style>
+  <w:style w:type="table" w:styleId="LightShading-Accent6">
+    <w:name w:val="Light Shading Accent 6"/>
+    <w:basedOn w:val="TableNormal"/>
+    <w:uiPriority w:val="60"/>
+    <w:rsid w:val="00DE6094"/>
+    <w:rPr>
+      <w:color w:val="E36C0A" w:themeColor="accent6" w:themeShade="BF"/>
+    </w:rPr>
+    <w:tblPr>
+      <w:tblStyleRowBandSize w:val="1"/>
+      <w:tblStyleColBandSize w:val="1"/>
+      <w:tblInd w:w="0" w:type="dxa"/>
+      <w:tblBorders>
+        <w:top w:val="single" w:sz="8" w:space="0" w:color="F79646" w:themeColor="accent6"/>
+        <w:bottom w:val="single" w:sz="8" w:space="0" w:color="F79646" w:themeColor="accent6"/>
+      </w:tblBorders>
+      <w:tblCellMar>
+        <w:top w:w="0" w:type="dxa"/>
+        <w:left w:w="108" w:type="dxa"/>
+        <w:bottom w:w="0" w:type="dxa"/>
+        <w:right w:w="108" w:type="dxa"/>
+      </w:tblCellMar>
+    </w:tblPr>
+    <w:tblStylePr w:type="firstRow">
+      <w:pPr>
+        <w:spacing w:before="0" w:after="0" w:line="240" w:lineRule="auto"/>
+      </w:pPr>
+      <w:rPr>
+        <w:b/>
+        <w:bCs/>
+      </w:rPr>
+      <w:tblPr/>
+      <w:tcPr>
+        <w:tcBorders>
+          <w:top w:val="single" w:sz="8" w:space="0" w:color="F79646" w:themeColor="accent6"/>
+          <w:left w:val="nil"/>
+          <w:bottom w:val="single" w:sz="8" w:space="0" w:color="F79646" w:themeColor="accent6"/>
+          <w:right w:val="nil"/>
+          <w:insideH w:val="nil"/>
+          <w:insideV w:val="nil"/>
+        </w:tcBorders>
+      </w:tcPr>
+    </w:tblStylePr>
+    <w:tblStylePr w:type="lastRow">
+      <w:pPr>
+        <w:spacing w:before="0" w:after="0" w:line="240" w:lineRule="auto"/>
+      </w:pPr>
+      <w:rPr>
+        <w:b/>
+        <w:bCs/>
+      </w:rPr>
+      <w:tblPr/>
+      <w:tcPr>
+        <w:tcBorders>
+          <w:top w:val="single" w:sz="8" w:space="0" w:color="F79646" w:themeColor="accent6"/>
+          <w:left w:val="nil"/>
+          <w:bottom w:val="single" w:sz="8" w:space="0" w:color="F79646" w:themeColor="accent6"/>
+          <w:right w:val="nil"/>
+          <w:insideH w:val="nil"/>
+          <w:insideV w:val="nil"/>
+        </w:tcBorders>
+      </w:tcPr>
+    </w:tblStylePr>
+    <w:tblStylePr w:type="firstCol">
+      <w:rPr>
+        <w:b/>
+        <w:bCs/>
+      </w:rPr>
+    </w:tblStylePr>
+    <w:tblStylePr w:type="lastCol">
+      <w:rPr>
+        <w:b/>
+        <w:bCs/>
+      </w:rPr>
+    </w:tblStylePr>
+    <w:tblStylePr w:type="band1Vert">
+      <w:tblPr/>
+      <w:tcPr>
+        <w:tcBorders>
+          <w:left w:val="nil"/>
+          <w:right w:val="nil"/>
+          <w:insideH w:val="nil"/>
+          <w:insideV w:val="nil"/>
+        </w:tcBorders>
+        <w:shd w:val="clear" w:color="auto" w:fill="FDE4D0" w:themeFill="accent6" w:themeFillTint="3F"/>
+      </w:tcPr>
+    </w:tblStylePr>
+    <w:tblStylePr w:type="band1Horz">
+      <w:tblPr/>
+      <w:tcPr>
+        <w:tcBorders>
+          <w:left w:val="nil"/>
+          <w:right w:val="nil"/>
+          <w:insideH w:val="nil"/>
+          <w:insideV w:val="nil"/>
+        </w:tcBorders>
+        <w:shd w:val="clear" w:color="auto" w:fill="FDE4D0" w:themeFill="accent6" w:themeFillTint="3F"/>
+      </w:tcPr>
+    </w:tblStylePr>
+  </w:style>
 </w:styles>
 </file>
 
@@ -3327,6 +4998,129 @@
       <w:sz w:val="18"/>
       <w:szCs w:val="18"/>
     </w:rPr>
+  </w:style>
+  <w:style w:type="table" w:styleId="TableGrid">
+    <w:name w:val="Table Grid"/>
+    <w:basedOn w:val="TableNormal"/>
+    <w:uiPriority w:val="59"/>
+    <w:rsid w:val="00DE6094"/>
+    <w:tblPr>
+      <w:tblInd w:w="0" w:type="dxa"/>
+      <w:tblBorders>
+        <w:top w:val="single" w:sz="4" w:space="0" w:color="auto"/>
+        <w:left w:val="single" w:sz="4" w:space="0" w:color="auto"/>
+        <w:bottom w:val="single" w:sz="4" w:space="0" w:color="auto"/>
+        <w:right w:val="single" w:sz="4" w:space="0" w:color="auto"/>
+        <w:insideH w:val="single" w:sz="4" w:space="0" w:color="auto"/>
+        <w:insideV w:val="single" w:sz="4" w:space="0" w:color="auto"/>
+      </w:tblBorders>
+      <w:tblCellMar>
+        <w:top w:w="0" w:type="dxa"/>
+        <w:left w:w="108" w:type="dxa"/>
+        <w:bottom w:w="0" w:type="dxa"/>
+        <w:right w:w="108" w:type="dxa"/>
+      </w:tblCellMar>
+    </w:tblPr>
+  </w:style>
+  <w:style w:type="table" w:styleId="LightShading-Accent6">
+    <w:name w:val="Light Shading Accent 6"/>
+    <w:basedOn w:val="TableNormal"/>
+    <w:uiPriority w:val="60"/>
+    <w:rsid w:val="00DE6094"/>
+    <w:rPr>
+      <w:color w:val="E36C0A" w:themeColor="accent6" w:themeShade="BF"/>
+    </w:rPr>
+    <w:tblPr>
+      <w:tblStyleRowBandSize w:val="1"/>
+      <w:tblStyleColBandSize w:val="1"/>
+      <w:tblInd w:w="0" w:type="dxa"/>
+      <w:tblBorders>
+        <w:top w:val="single" w:sz="8" w:space="0" w:color="F79646" w:themeColor="accent6"/>
+        <w:bottom w:val="single" w:sz="8" w:space="0" w:color="F79646" w:themeColor="accent6"/>
+      </w:tblBorders>
+      <w:tblCellMar>
+        <w:top w:w="0" w:type="dxa"/>
+        <w:left w:w="108" w:type="dxa"/>
+        <w:bottom w:w="0" w:type="dxa"/>
+        <w:right w:w="108" w:type="dxa"/>
+      </w:tblCellMar>
+    </w:tblPr>
+    <w:tblStylePr w:type="firstRow">
+      <w:pPr>
+        <w:spacing w:before="0" w:after="0" w:line="240" w:lineRule="auto"/>
+      </w:pPr>
+      <w:rPr>
+        <w:b/>
+        <w:bCs/>
+      </w:rPr>
+      <w:tblPr/>
+      <w:tcPr>
+        <w:tcBorders>
+          <w:top w:val="single" w:sz="8" w:space="0" w:color="F79646" w:themeColor="accent6"/>
+          <w:left w:val="nil"/>
+          <w:bottom w:val="single" w:sz="8" w:space="0" w:color="F79646" w:themeColor="accent6"/>
+          <w:right w:val="nil"/>
+          <w:insideH w:val="nil"/>
+          <w:insideV w:val="nil"/>
+        </w:tcBorders>
+      </w:tcPr>
+    </w:tblStylePr>
+    <w:tblStylePr w:type="lastRow">
+      <w:pPr>
+        <w:spacing w:before="0" w:after="0" w:line="240" w:lineRule="auto"/>
+      </w:pPr>
+      <w:rPr>
+        <w:b/>
+        <w:bCs/>
+      </w:rPr>
+      <w:tblPr/>
+      <w:tcPr>
+        <w:tcBorders>
+          <w:top w:val="single" w:sz="8" w:space="0" w:color="F79646" w:themeColor="accent6"/>
+          <w:left w:val="nil"/>
+          <w:bottom w:val="single" w:sz="8" w:space="0" w:color="F79646" w:themeColor="accent6"/>
+          <w:right w:val="nil"/>
+          <w:insideH w:val="nil"/>
+          <w:insideV w:val="nil"/>
+        </w:tcBorders>
+      </w:tcPr>
+    </w:tblStylePr>
+    <w:tblStylePr w:type="firstCol">
+      <w:rPr>
+        <w:b/>
+        <w:bCs/>
+      </w:rPr>
+    </w:tblStylePr>
+    <w:tblStylePr w:type="lastCol">
+      <w:rPr>
+        <w:b/>
+        <w:bCs/>
+      </w:rPr>
+    </w:tblStylePr>
+    <w:tblStylePr w:type="band1Vert">
+      <w:tblPr/>
+      <w:tcPr>
+        <w:tcBorders>
+          <w:left w:val="nil"/>
+          <w:right w:val="nil"/>
+          <w:insideH w:val="nil"/>
+          <w:insideV w:val="nil"/>
+        </w:tcBorders>
+        <w:shd w:val="clear" w:color="auto" w:fill="FDE4D0" w:themeFill="accent6" w:themeFillTint="3F"/>
+      </w:tcPr>
+    </w:tblStylePr>
+    <w:tblStylePr w:type="band1Horz">
+      <w:tblPr/>
+      <w:tcPr>
+        <w:tcBorders>
+          <w:left w:val="nil"/>
+          <w:right w:val="nil"/>
+          <w:insideH w:val="nil"/>
+          <w:insideV w:val="nil"/>
+        </w:tcBorders>
+        <w:shd w:val="clear" w:color="auto" w:fill="FDE4D0" w:themeFill="accent6" w:themeFillTint="3F"/>
+      </w:tcPr>
+    </w:tblStylePr>
   </w:style>
 </w:styles>
 </file>

</xml_diff>